<commit_message>
Added Matrix Treatment of Polarization
Added a new topic called Matrix Treatment of Polarization, focusing on
Jones vectors
</commit_message>
<xml_diff>
--- a/Physics-Content/Physics Research - Optics/Physics Research-Optics(Modular Version).docx
+++ b/Physics-Content/Physics Research - Optics/Physics Research-Optics(Modular Version).docx
@@ -1,6 +1,6 @@
 
 <file path=word/document.xml><?xml version="1.0" encoding="utf-8"?>
-<w:document xmlns:wpc="http://schemas.microsoft.com/office/word/2010/wordprocessingCanvas" xmlns:mc="http://schemas.openxmlformats.org/markup-compatibility/2006" xmlns:o="urn:schemas-microsoft-com:office:office" xmlns:r="http://schemas.openxmlformats.org/officeDocument/2006/relationships" xmlns:m="http://schemas.openxmlformats.org/officeDocument/2006/math" xmlns:v="urn:schemas-microsoft-com:vml" xmlns:wp14="http://schemas.microsoft.com/office/word/2010/wordprocessingDrawing" xmlns:wp="http://schemas.openxmlformats.org/drawingml/2006/wordprocessingDrawing" xmlns:w10="urn:schemas-microsoft-com:office:word" xmlns:w="http://schemas.openxmlformats.org/wordprocessingml/2006/main" xmlns:w14="http://schemas.microsoft.com/office/word/2010/wordml" xmlns:wpg="http://schemas.microsoft.com/office/word/2010/wordprocessingGroup" xmlns:wpi="http://schemas.microsoft.com/office/word/2010/wordprocessingInk" xmlns:wne="http://schemas.microsoft.com/office/word/2006/wordml" xmlns:wps="http://schemas.microsoft.com/office/word/2010/wordprocessingShape" mc:Ignorable="w14 wp14">
+<w:document xmlns:wpc="http://schemas.microsoft.com/office/word/2010/wordprocessingCanvas" xmlns:cx="http://schemas.microsoft.com/office/drawing/2014/chartex" xmlns:cx1="http://schemas.microsoft.com/office/drawing/2015/9/8/chartex" xmlns:cx2="http://schemas.microsoft.com/office/drawing/2015/10/21/chartex" xmlns:mc="http://schemas.openxmlformats.org/markup-compatibility/2006" xmlns:o="urn:schemas-microsoft-com:office:office" xmlns:r="http://schemas.openxmlformats.org/officeDocument/2006/relationships" xmlns:m="http://schemas.openxmlformats.org/officeDocument/2006/math" xmlns:v="urn:schemas-microsoft-com:vml" xmlns:wp14="http://schemas.microsoft.com/office/word/2010/wordprocessingDrawing" xmlns:wp="http://schemas.openxmlformats.org/drawingml/2006/wordprocessingDrawing" xmlns:w10="urn:schemas-microsoft-com:office:word" xmlns:w="http://schemas.openxmlformats.org/wordprocessingml/2006/main" xmlns:w14="http://schemas.microsoft.com/office/word/2010/wordml" xmlns:w15="http://schemas.microsoft.com/office/word/2012/wordml" xmlns:w16se="http://schemas.microsoft.com/office/word/2015/wordml/symex" xmlns:wpg="http://schemas.microsoft.com/office/word/2010/wordprocessingGroup" xmlns:wpi="http://schemas.microsoft.com/office/word/2010/wordprocessingInk" xmlns:wne="http://schemas.microsoft.com/office/word/2006/wordml" xmlns:wps="http://schemas.microsoft.com/office/word/2010/wordprocessingShape" mc:Ignorable="w14 w15 w16se wp14">
   <w:background w:color="FFFFFF"/>
   <w:body>
     <w:p>
@@ -439,6 +439,7 @@
             <w:r>
               <w:rPr>
                 <w:noProof/>
+                <w:lang w:val="en-US" w:eastAsia="en-US"/>
               </w:rPr>
               <w:drawing>
                 <wp:inline distT="114300" distB="114300" distL="114300" distR="114300">
@@ -454,7 +455,7 @@
                           <pic:cNvPicPr preferRelativeResize="0"/>
                         </pic:nvPicPr>
                         <pic:blipFill>
-                          <a:blip r:embed="rId6"/>
+                          <a:blip r:embed="rId5"/>
                           <a:srcRect/>
                           <a:stretch>
                             <a:fillRect/>
@@ -489,7 +490,7 @@
               <w:widowControl w:val="0"/>
               <w:spacing w:line="240" w:lineRule="auto"/>
             </w:pPr>
-            <w:hyperlink r:id="rId7">
+            <w:hyperlink r:id="rId6">
               <w:r>
                 <w:rPr>
                   <w:color w:val="1155CC"/>
@@ -1057,6 +1058,7 @@
             <w:r>
               <w:rPr>
                 <w:noProof/>
+                <w:lang w:val="en-US" w:eastAsia="en-US"/>
               </w:rPr>
               <w:drawing>
                 <wp:inline distT="114300" distB="114300" distL="114300" distR="114300">
@@ -1072,7 +1074,7 @@
                           <pic:cNvPicPr preferRelativeResize="0"/>
                         </pic:nvPicPr>
                         <pic:blipFill>
-                          <a:blip r:embed="rId8"/>
+                          <a:blip r:embed="rId7"/>
                           <a:srcRect/>
                           <a:stretch>
                             <a:fillRect/>
@@ -1139,7 +1141,27 @@
                 <w:szCs w:val="24"/>
                 <w:highlight w:val="white"/>
               </w:rPr>
-              <w:t xml:space="preserve"> ("theta i") = angle of incidence</w:t>
+              <w:t xml:space="preserve"> ("theta </w:t>
+            </w:r>
+            <w:proofErr w:type="spellStart"/>
+            <w:r>
+              <w:rPr>
+                <w:color w:val="444444"/>
+                <w:sz w:val="24"/>
+                <w:szCs w:val="24"/>
+                <w:highlight w:val="white"/>
+              </w:rPr>
+              <w:t>i</w:t>
+            </w:r>
+            <w:proofErr w:type="spellEnd"/>
+            <w:r>
+              <w:rPr>
+                <w:color w:val="444444"/>
+                <w:sz w:val="24"/>
+                <w:szCs w:val="24"/>
+                <w:highlight w:val="white"/>
+              </w:rPr>
+              <w:t>") = angle of incidence</w:t>
             </w:r>
           </w:p>
           <w:p>
@@ -1364,6 +1386,7 @@
             <w:r>
               <w:rPr>
                 <w:noProof/>
+                <w:lang w:val="en-US" w:eastAsia="en-US"/>
               </w:rPr>
               <w:drawing>
                 <wp:inline distT="114300" distB="114300" distL="114300" distR="114300">
@@ -1379,7 +1402,7 @@
                           <pic:cNvPicPr preferRelativeResize="0"/>
                         </pic:nvPicPr>
                         <pic:blipFill>
-                          <a:blip r:embed="rId9"/>
+                          <a:blip r:embed="rId8"/>
                           <a:srcRect/>
                           <a:stretch>
                             <a:fillRect/>
@@ -1725,7 +1748,6 @@
               <w:rPr>
                 <w:b/>
               </w:rPr>
-              <w:lastRenderedPageBreak/>
               <w:t>Concept Name</w:t>
             </w:r>
           </w:p>
@@ -1961,6 +1983,7 @@
             <w:r>
               <w:rPr>
                 <w:noProof/>
+                <w:lang w:val="en-US" w:eastAsia="en-US"/>
               </w:rPr>
               <w:drawing>
                 <wp:inline distT="114300" distB="114300" distL="114300" distR="114300">
@@ -1976,7 +1999,7 @@
                           <pic:cNvPicPr preferRelativeResize="0"/>
                         </pic:nvPicPr>
                         <pic:blipFill>
-                          <a:blip r:embed="rId10"/>
+                          <a:blip r:embed="rId9"/>
                           <a:srcRect/>
                           <a:stretch>
                             <a:fillRect/>
@@ -2070,6 +2093,7 @@
             <w:r>
               <w:rPr>
                 <w:noProof/>
+                <w:lang w:val="en-US" w:eastAsia="en-US"/>
               </w:rPr>
               <w:drawing>
                 <wp:inline distT="114300" distB="114300" distL="114300" distR="114300">
@@ -2085,7 +2109,7 @@
                           <pic:cNvPicPr preferRelativeResize="0"/>
                         </pic:nvPicPr>
                         <pic:blipFill>
-                          <a:blip r:embed="rId11"/>
+                          <a:blip r:embed="rId10"/>
                           <a:srcRect/>
                           <a:stretch>
                             <a:fillRect/>
@@ -2141,17 +2165,7 @@
                 <w:szCs w:val="24"/>
                 <w:highlight w:val="white"/>
               </w:rPr>
-              <w:t>) and object height (</w:t>
-            </w:r>
-            <w:proofErr w:type="spellStart"/>
-            <w:r>
-              <w:rPr>
-                <w:color w:val="444444"/>
-                <w:sz w:val="24"/>
-                <w:szCs w:val="24"/>
-                <w:highlight w:val="white"/>
-              </w:rPr>
-              <w:t>h</w:t>
+              <w:t>) and object height (h</w:t>
             </w:r>
             <w:r>
               <w:rPr>
@@ -2162,7 +2176,6 @@
               </w:rPr>
               <w:t>o</w:t>
             </w:r>
-            <w:proofErr w:type="spellEnd"/>
             <w:r>
               <w:rPr>
                 <w:color w:val="444444"/>
@@ -2477,6 +2490,7 @@
             <w:r>
               <w:rPr>
                 <w:noProof/>
+                <w:lang w:val="en-US" w:eastAsia="en-US"/>
               </w:rPr>
               <w:drawing>
                 <wp:inline distT="114300" distB="114300" distL="114300" distR="114300">
@@ -2492,7 +2506,7 @@
                           <pic:cNvPicPr preferRelativeResize="0"/>
                         </pic:nvPicPr>
                         <pic:blipFill>
-                          <a:blip r:embed="rId12"/>
+                          <a:blip r:embed="rId11"/>
                           <a:srcRect/>
                           <a:stretch>
                             <a:fillRect/>
@@ -2548,7 +2562,7 @@
               </w:rPr>
               <w:t>mirror:</w:t>
             </w:r>
-            <w:hyperlink r:id="rId13">
+            <w:hyperlink r:id="rId12">
               <w:r>
                 <w:rPr>
                   <w:color w:val="1155CC"/>
@@ -2582,7 +2596,7 @@
               </w:rPr>
               <w:t xml:space="preserve">Convex mirrors: </w:t>
             </w:r>
-            <w:hyperlink r:id="rId14">
+            <w:hyperlink r:id="rId13">
               <w:r>
                 <w:rPr>
                   <w:color w:val="1155CC"/>
@@ -2903,7 +2917,6 @@
               <w:rPr>
                 <w:b/>
               </w:rPr>
-              <w:lastRenderedPageBreak/>
               <w:t>Concept Name</w:t>
             </w:r>
           </w:p>
@@ -3031,73 +3044,37 @@
                 <w:sz w:val="24"/>
                 <w:szCs w:val="24"/>
               </w:rPr>
-              <w:t xml:space="preserve"> is a lens that </w:t>
-            </w:r>
-            <w:proofErr w:type="gramStart"/>
+              <w:t xml:space="preserve"> is a lens that converges rays of light that are traveling parallel to its principal axis. They can be identified by being relatively thick across their middle and thin at their upper and lower edges.</w:t>
+            </w:r>
+          </w:p>
+          <w:p>
+            <w:pPr>
+              <w:spacing w:after="360" w:line="240" w:lineRule="auto"/>
+            </w:pPr>
             <w:r>
               <w:rPr>
                 <w:rFonts w:ascii="Calibri" w:eastAsia="Calibri" w:hAnsi="Calibri" w:cs="Calibri"/>
                 <w:sz w:val="24"/>
                 <w:szCs w:val="24"/>
               </w:rPr>
-              <w:t>converges</w:t>
-            </w:r>
-            <w:proofErr w:type="gramEnd"/>
+              <w:t xml:space="preserve">A </w:t>
+            </w:r>
             <w:r>
               <w:rPr>
                 <w:rFonts w:ascii="Calibri" w:eastAsia="Calibri" w:hAnsi="Calibri" w:cs="Calibri"/>
-                <w:sz w:val="24"/>
-                <w:szCs w:val="24"/>
-              </w:rPr>
-              <w:t xml:space="preserve"> rays of light that are traveling parallel to its principal axis. They can be identified by being relatively thick across their middle and thin at their upper and lower edges.</w:t>
-            </w:r>
-          </w:p>
-          <w:p>
-            <w:pPr>
-              <w:spacing w:after="360" w:line="240" w:lineRule="auto"/>
-            </w:pPr>
+                <w:b/>
+                <w:sz w:val="24"/>
+                <w:szCs w:val="24"/>
+              </w:rPr>
+              <w:t xml:space="preserve">diverging lens </w:t>
+            </w:r>
             <w:r>
               <w:rPr>
                 <w:rFonts w:ascii="Calibri" w:eastAsia="Calibri" w:hAnsi="Calibri" w:cs="Calibri"/>
                 <w:sz w:val="24"/>
                 <w:szCs w:val="24"/>
               </w:rPr>
-              <w:t xml:space="preserve">A </w:t>
-            </w:r>
-            <w:r>
-              <w:rPr>
-                <w:rFonts w:ascii="Calibri" w:eastAsia="Calibri" w:hAnsi="Calibri" w:cs="Calibri"/>
-                <w:b/>
-                <w:sz w:val="24"/>
-                <w:szCs w:val="24"/>
-              </w:rPr>
-              <w:t xml:space="preserve">diverging lens </w:t>
-            </w:r>
-            <w:r>
-              <w:rPr>
-                <w:rFonts w:ascii="Calibri" w:eastAsia="Calibri" w:hAnsi="Calibri" w:cs="Calibri"/>
-                <w:sz w:val="24"/>
-                <w:szCs w:val="24"/>
-              </w:rPr>
-              <w:t xml:space="preserve">is a lens that </w:t>
-            </w:r>
-            <w:proofErr w:type="gramStart"/>
-            <w:r>
-              <w:rPr>
-                <w:rFonts w:ascii="Calibri" w:eastAsia="Calibri" w:hAnsi="Calibri" w:cs="Calibri"/>
-                <w:sz w:val="24"/>
-                <w:szCs w:val="24"/>
-              </w:rPr>
-              <w:t>diverges</w:t>
-            </w:r>
-            <w:proofErr w:type="gramEnd"/>
-            <w:r>
-              <w:rPr>
-                <w:rFonts w:ascii="Calibri" w:eastAsia="Calibri" w:hAnsi="Calibri" w:cs="Calibri"/>
-                <w:sz w:val="24"/>
-                <w:szCs w:val="24"/>
-              </w:rPr>
-              <w:t xml:space="preserve"> rays of light that are travelling parallel to its principal axis. They are identified by being relatively thin across their middle and thick at their upper lower edges.</w:t>
+              <w:t>is a lens that diverges rays of light that are travelling parallel to its principal axis. They are identified by being relatively thin across their middle and thick at their upper lower edges.</w:t>
             </w:r>
           </w:p>
         </w:tc>
@@ -3161,6 +3138,7 @@
             <w:r>
               <w:rPr>
                 <w:noProof/>
+                <w:lang w:val="en-US" w:eastAsia="en-US"/>
               </w:rPr>
               <w:drawing>
                 <wp:inline distT="114300" distB="114300" distL="114300" distR="114300">
@@ -3176,7 +3154,7 @@
                           <pic:cNvPicPr preferRelativeResize="0"/>
                         </pic:nvPicPr>
                         <pic:blipFill>
-                          <a:blip r:embed="rId10"/>
+                          <a:blip r:embed="rId9"/>
                           <a:srcRect/>
                           <a:stretch>
                             <a:fillRect/>
@@ -3255,6 +3233,7 @@
             <w:r>
               <w:rPr>
                 <w:noProof/>
+                <w:lang w:val="en-US" w:eastAsia="en-US"/>
               </w:rPr>
               <w:drawing>
                 <wp:inline distT="114300" distB="114300" distL="114300" distR="114300">
@@ -3270,7 +3249,7 @@
                           <pic:cNvPicPr preferRelativeResize="0"/>
                         </pic:nvPicPr>
                         <pic:blipFill>
-                          <a:blip r:embed="rId11"/>
+                          <a:blip r:embed="rId10"/>
                           <a:srcRect/>
                           <a:stretch>
                             <a:fillRect/>
@@ -3606,6 +3585,7 @@
             <w:r>
               <w:rPr>
                 <w:noProof/>
+                <w:lang w:val="en-US" w:eastAsia="en-US"/>
               </w:rPr>
               <w:drawing>
                 <wp:inline distT="114300" distB="114300" distL="114300" distR="114300">
@@ -3621,7 +3601,7 @@
                           <pic:cNvPicPr preferRelativeResize="0"/>
                         </pic:nvPicPr>
                         <pic:blipFill>
-                          <a:blip r:embed="rId15"/>
+                          <a:blip r:embed="rId14"/>
                           <a:srcRect/>
                           <a:stretch>
                             <a:fillRect/>
@@ -3652,6 +3632,7 @@
             <w:r>
               <w:rPr>
                 <w:noProof/>
+                <w:lang w:val="en-US" w:eastAsia="en-US"/>
               </w:rPr>
               <w:drawing>
                 <wp:inline distT="114300" distB="114300" distL="114300" distR="114300">
@@ -3667,7 +3648,7 @@
                           <pic:cNvPicPr preferRelativeResize="0"/>
                         </pic:nvPicPr>
                         <pic:blipFill>
-                          <a:blip r:embed="rId16"/>
+                          <a:blip r:embed="rId15"/>
                           <a:srcRect/>
                           <a:stretch>
                             <a:fillRect/>
@@ -3695,7 +3676,7 @@
               <w:widowControl w:val="0"/>
               <w:spacing w:line="240" w:lineRule="auto"/>
             </w:pPr>
-            <w:hyperlink r:id="rId17">
+            <w:hyperlink r:id="rId16">
               <w:r>
                 <w:rPr>
                   <w:color w:val="1155CC"/>
@@ -3719,7 +3700,7 @@
               <w:widowControl w:val="0"/>
               <w:spacing w:line="240" w:lineRule="auto"/>
             </w:pPr>
-            <w:hyperlink r:id="rId18">
+            <w:hyperlink r:id="rId17">
               <w:r>
                 <w:rPr>
                   <w:color w:val="1155CC"/>
@@ -3945,7 +3926,6 @@
               <w:rPr>
                 <w:b/>
               </w:rPr>
-              <w:lastRenderedPageBreak/>
               <w:t>Subcategory</w:t>
             </w:r>
           </w:p>
@@ -4945,7 +4925,6 @@
               <w:rPr>
                 <w:b/>
               </w:rPr>
-              <w:lastRenderedPageBreak/>
               <w:t>Subcategory</w:t>
             </w:r>
           </w:p>
@@ -5366,7 +5345,20 @@
                 <w:sz w:val="24"/>
                 <w:szCs w:val="24"/>
               </w:rPr>
-              <w:t xml:space="preserve">) </w:t>
+              <w:t>) -  the optical image formed by the aperture stop, as 'seen' after hitting the stop.</w:t>
+            </w:r>
+          </w:p>
+          <w:p>
+            <w:pPr>
+              <w:spacing w:after="360" w:line="240" w:lineRule="auto"/>
+            </w:pPr>
+            <w:r>
+              <w:rPr>
+                <w:rFonts w:ascii="Calibri" w:eastAsia="Calibri" w:hAnsi="Calibri" w:cs="Calibri"/>
+                <w:sz w:val="24"/>
+                <w:szCs w:val="24"/>
+              </w:rPr>
+              <w:t xml:space="preserve">Before we continue, we must introduce the concept of Chief Rays/Principle rays. Chief rays </w:t>
             </w:r>
             <w:proofErr w:type="gramStart"/>
             <w:r>
@@ -5375,38 +5367,7 @@
                 <w:sz w:val="24"/>
                 <w:szCs w:val="24"/>
               </w:rPr>
-              <w:t>-  the</w:t>
-            </w:r>
-            <w:proofErr w:type="gramEnd"/>
-            <w:r>
-              <w:rPr>
-                <w:rFonts w:ascii="Calibri" w:eastAsia="Calibri" w:hAnsi="Calibri" w:cs="Calibri"/>
-                <w:sz w:val="24"/>
-                <w:szCs w:val="24"/>
-              </w:rPr>
-              <w:t xml:space="preserve"> optical image formed by the aperture stop, as 'seen' after hitting the stop.</w:t>
-            </w:r>
-          </w:p>
-          <w:p>
-            <w:pPr>
-              <w:spacing w:after="360" w:line="240" w:lineRule="auto"/>
-            </w:pPr>
-            <w:r>
-              <w:rPr>
-                <w:rFonts w:ascii="Calibri" w:eastAsia="Calibri" w:hAnsi="Calibri" w:cs="Calibri"/>
-                <w:sz w:val="24"/>
-                <w:szCs w:val="24"/>
-              </w:rPr>
-              <w:t xml:space="preserve">Before we continue, we must introduce the concept of Chief Rays/Principle rays. </w:t>
-            </w:r>
-            <w:proofErr w:type="gramStart"/>
-            <w:r>
-              <w:rPr>
-                <w:rFonts w:ascii="Calibri" w:eastAsia="Calibri" w:hAnsi="Calibri" w:cs="Calibri"/>
-                <w:sz w:val="24"/>
-                <w:szCs w:val="24"/>
-              </w:rPr>
-              <w:t>Chief rays is</w:t>
+              <w:t>is</w:t>
             </w:r>
             <w:proofErr w:type="gramEnd"/>
             <w:r>
@@ -5736,6 +5697,7 @@
             <w:r>
               <w:rPr>
                 <w:noProof/>
+                <w:lang w:val="en-US" w:eastAsia="en-US"/>
               </w:rPr>
               <w:lastRenderedPageBreak/>
               <w:drawing>
@@ -5752,7 +5714,7 @@
                           <pic:cNvPicPr preferRelativeResize="0"/>
                         </pic:nvPicPr>
                         <pic:blipFill>
-                          <a:blip r:embed="rId19"/>
+                          <a:blip r:embed="rId18"/>
                           <a:srcRect/>
                           <a:stretch>
                             <a:fillRect/>
@@ -6288,100 +6250,82 @@
                 <w:color w:val="444444"/>
                 <w:highlight w:val="white"/>
               </w:rPr>
-              <w:t xml:space="preserve"> </w:t>
-            </w:r>
+              <w:t xml:space="preserve"> cos A </w:t>
+            </w:r>
+            <w:r>
+              <w:rPr>
+                <w:rFonts w:ascii="Cardo" w:eastAsia="Cardo" w:hAnsi="Cardo" w:cs="Cardo"/>
+                <w:color w:val="444444"/>
+                <w:highlight w:val="white"/>
+              </w:rPr>
+              <w:t>–</w:t>
+            </w:r>
+            <w:r>
+              <w:rPr>
+                <w:rFonts w:ascii="Cardo" w:eastAsia="Cardo" w:hAnsi="Cardo" w:cs="Cardo"/>
+                <w:color w:val="444444"/>
+                <w:highlight w:val="white"/>
+              </w:rPr>
+              <w:t xml:space="preserve"> A</w:t>
+            </w:r>
+          </w:p>
+          <w:p>
+            <w:pPr>
+              <w:widowControl w:val="0"/>
+              <w:spacing w:line="240" w:lineRule="auto"/>
+              <w:rPr>
+                <w:rFonts w:ascii="Cardo" w:eastAsia="Cardo" w:hAnsi="Cardo" w:cs="Cardo"/>
+                <w:color w:val="444444"/>
+              </w:rPr>
+            </w:pPr>
             <w:proofErr w:type="spellStart"/>
             <w:r>
               <w:rPr>
                 <w:rFonts w:ascii="Cardo" w:eastAsia="Cardo" w:hAnsi="Cardo" w:cs="Cardo"/>
                 <w:color w:val="444444"/>
-                <w:highlight w:val="white"/>
-              </w:rPr>
-              <w:t>cos</w:t>
+              </w:rPr>
+              <w:t>mathjax</w:t>
             </w:r>
             <w:proofErr w:type="spellEnd"/>
             <w:r>
               <w:rPr>
                 <w:rFonts w:ascii="Cardo" w:eastAsia="Cardo" w:hAnsi="Cardo" w:cs="Cardo"/>
                 <w:color w:val="444444"/>
-                <w:highlight w:val="white"/>
-              </w:rPr>
-              <w:t xml:space="preserve"> A </w:t>
+              </w:rPr>
+              <w:t xml:space="preserve">: </w:t>
             </w:r>
             <w:r>
               <w:rPr>
                 <w:rFonts w:ascii="Cardo" w:eastAsia="Cardo" w:hAnsi="Cardo" w:cs="Cardo"/>
                 <w:color w:val="444444"/>
-                <w:highlight w:val="white"/>
-              </w:rPr>
-              <w:t>–</w:t>
-            </w:r>
+              </w:rPr>
+              <w:t>\delta=\theta+\theta-\(</w:t>
+            </w:r>
+            <w:proofErr w:type="spellStart"/>
             <w:r>
               <w:rPr>
                 <w:rFonts w:ascii="Cardo" w:eastAsia="Cardo" w:hAnsi="Cardo" w:cs="Cardo"/>
                 <w:color w:val="444444"/>
-                <w:highlight w:val="white"/>
-              </w:rPr>
-              <w:t xml:space="preserve"> A</w:t>
-            </w:r>
-          </w:p>
-          <w:p>
-            <w:pPr>
-              <w:widowControl w:val="0"/>
-              <w:spacing w:line="240" w:lineRule="auto"/>
+              </w:rPr>
+              <w:t>theta'+theta</w:t>
+            </w:r>
+            <w:proofErr w:type="spellEnd"/>
+            <w:r>
               <w:rPr>
                 <w:rFonts w:ascii="Cardo" w:eastAsia="Cardo" w:hAnsi="Cardo" w:cs="Cardo"/>
                 <w:color w:val="444444"/>
               </w:rPr>
-            </w:pPr>
+              <w:t>')=\</w:t>
+            </w:r>
             <w:proofErr w:type="spellStart"/>
             <w:r>
               <w:rPr>
                 <w:rFonts w:ascii="Cardo" w:eastAsia="Cardo" w:hAnsi="Cardo" w:cs="Cardo"/>
                 <w:color w:val="444444"/>
               </w:rPr>
-              <w:t>mathjax</w:t>
+              <w:t>theta+theta-A</w:t>
             </w:r>
             <w:proofErr w:type="spellEnd"/>
-            <w:r>
-              <w:rPr>
-                <w:rFonts w:ascii="Cardo" w:eastAsia="Cardo" w:hAnsi="Cardo" w:cs="Cardo"/>
-                <w:color w:val="444444"/>
-              </w:rPr>
-              <w:t xml:space="preserve">: </w:t>
-            </w:r>
-            <w:r>
-              <w:rPr>
-                <w:rFonts w:ascii="Cardo" w:eastAsia="Cardo" w:hAnsi="Cardo" w:cs="Cardo"/>
-                <w:color w:val="444444"/>
-              </w:rPr>
-              <w:t>\delta=\theta+\theta-\(</w:t>
-            </w:r>
-            <w:proofErr w:type="spellStart"/>
-            <w:r>
-              <w:rPr>
-                <w:rFonts w:ascii="Cardo" w:eastAsia="Cardo" w:hAnsi="Cardo" w:cs="Cardo"/>
-                <w:color w:val="444444"/>
-              </w:rPr>
-              <w:t>theta'+theta</w:t>
-            </w:r>
-            <w:proofErr w:type="spellEnd"/>
-            <w:r>
-              <w:rPr>
-                <w:rFonts w:ascii="Cardo" w:eastAsia="Cardo" w:hAnsi="Cardo" w:cs="Cardo"/>
-                <w:color w:val="444444"/>
-              </w:rPr>
-              <w:t>')=\</w:t>
-            </w:r>
-            <w:proofErr w:type="spellStart"/>
-            <w:r>
-              <w:rPr>
-                <w:rFonts w:ascii="Cardo" w:eastAsia="Cardo" w:hAnsi="Cardo" w:cs="Cardo"/>
-                <w:color w:val="444444"/>
-              </w:rPr>
-              <w:t>theta+theta-A</w:t>
-            </w:r>
-            <w:proofErr w:type="spellEnd"/>
           </w:p>
           <w:p>
             <w:pPr>
@@ -6413,15 +6357,7 @@
               <w:t>A</w:t>
             </w:r>
             <w:r>
-              <w:t>-\sin\theta\</w:t>
-            </w:r>
-            <w:proofErr w:type="spellStart"/>
-            <w:r>
-              <w:t>cos</w:t>
-            </w:r>
-            <w:proofErr w:type="spellEnd"/>
-            <w:r>
-              <w:t>\A-A</w:t>
+              <w:t>-\sin\theta\cos\A-A</w:t>
             </w:r>
           </w:p>
           <w:p>
@@ -7128,6 +7064,7 @@
             <w:r>
               <w:rPr>
                 <w:noProof/>
+                <w:lang w:val="en-US" w:eastAsia="en-US"/>
               </w:rPr>
               <w:drawing>
                 <wp:inline distT="114300" distB="114300" distL="114300" distR="114300" wp14:anchorId="63E04804" wp14:editId="2E37A08A">
@@ -7143,7 +7080,7 @@
                           <pic:cNvPicPr preferRelativeResize="0"/>
                         </pic:nvPicPr>
                         <pic:blipFill>
-                          <a:blip r:embed="rId20"/>
+                          <a:blip r:embed="rId19"/>
                           <a:srcRect/>
                           <a:stretch>
                             <a:fillRect/>
@@ -7217,6 +7154,7 @@
             <w:r>
               <w:rPr>
                 <w:noProof/>
+                <w:lang w:val="en-US" w:eastAsia="en-US"/>
               </w:rPr>
               <w:drawing>
                 <wp:inline distT="114300" distB="114300" distL="114300" distR="114300">
@@ -7232,7 +7170,7 @@
                           <pic:cNvPicPr preferRelativeResize="0"/>
                         </pic:nvPicPr>
                         <pic:blipFill>
-                          <a:blip r:embed="rId21"/>
+                          <a:blip r:embed="rId20"/>
                           <a:srcRect/>
                           <a:stretch>
                             <a:fillRect/>
@@ -9284,8 +9222,6 @@
               </w:rPr>
               <w:t>Description</w:t>
             </w:r>
-            <w:bookmarkStart w:id="0" w:name="_GoBack"/>
-            <w:bookmarkEnd w:id="0"/>
           </w:p>
         </w:tc>
         <w:tc>
@@ -10470,6 +10406,792 @@
         <w:spacing w:line="240" w:lineRule="auto"/>
       </w:pPr>
     </w:p>
+    <w:p>
+      <w:pPr>
+        <w:spacing w:line="240" w:lineRule="auto"/>
+      </w:pPr>
+    </w:p>
+    <w:p>
+      <w:pPr>
+        <w:spacing w:line="240" w:lineRule="auto"/>
+      </w:pPr>
+    </w:p>
+    <w:tbl>
+      <w:tblPr>
+        <w:tblW w:w="8745" w:type="dxa"/>
+        <w:tblBorders>
+          <w:top w:val="nil"/>
+          <w:left w:val="nil"/>
+          <w:bottom w:val="nil"/>
+          <w:right w:val="nil"/>
+          <w:insideH w:val="nil"/>
+          <w:insideV w:val="nil"/>
+        </w:tblBorders>
+        <w:tblLayout w:type="fixed"/>
+        <w:tblLook w:val="0600" w:firstRow="0" w:lastRow="0" w:firstColumn="0" w:lastColumn="0" w:noHBand="1" w:noVBand="1"/>
+      </w:tblPr>
+      <w:tblGrid>
+        <w:gridCol w:w="2415"/>
+        <w:gridCol w:w="6330"/>
+      </w:tblGrid>
+      <w:tr>
+        <w:tc>
+          <w:tcPr>
+            <w:tcW w:w="2415" w:type="dxa"/>
+            <w:tcBorders>
+              <w:top w:val="single" w:sz="8" w:space="0" w:color="000000"/>
+              <w:left w:val="single" w:sz="8" w:space="0" w:color="000000"/>
+              <w:bottom w:val="single" w:sz="8" w:space="0" w:color="000000"/>
+              <w:right w:val="single" w:sz="8" w:space="0" w:color="000000"/>
+            </w:tcBorders>
+            <w:tcMar>
+              <w:top w:w="100" w:type="dxa"/>
+              <w:left w:w="100" w:type="dxa"/>
+              <w:bottom w:w="100" w:type="dxa"/>
+              <w:right w:w="100" w:type="dxa"/>
+            </w:tcMar>
+          </w:tcPr>
+          <w:p>
+            <w:pPr>
+              <w:spacing w:line="240" w:lineRule="auto"/>
+            </w:pPr>
+            <w:r>
+              <w:rPr>
+                <w:b/>
+              </w:rPr>
+              <w:t>Category</w:t>
+            </w:r>
+          </w:p>
+        </w:tc>
+        <w:tc>
+          <w:tcPr>
+            <w:tcW w:w="6330" w:type="dxa"/>
+            <w:tcBorders>
+              <w:top w:val="single" w:sz="8" w:space="0" w:color="000000"/>
+              <w:bottom w:val="single" w:sz="8" w:space="0" w:color="000000"/>
+              <w:right w:val="single" w:sz="8" w:space="0" w:color="000000"/>
+            </w:tcBorders>
+            <w:tcMar>
+              <w:top w:w="100" w:type="dxa"/>
+              <w:left w:w="100" w:type="dxa"/>
+              <w:bottom w:w="100" w:type="dxa"/>
+              <w:right w:w="100" w:type="dxa"/>
+            </w:tcMar>
+          </w:tcPr>
+          <w:p>
+            <w:pPr>
+              <w:spacing w:line="240" w:lineRule="auto"/>
+            </w:pPr>
+            <w:r>
+              <w:t xml:space="preserve">Optics </w:t>
+            </w:r>
+          </w:p>
+        </w:tc>
+      </w:tr>
+      <w:tr>
+        <w:tc>
+          <w:tcPr>
+            <w:tcW w:w="2415" w:type="dxa"/>
+            <w:tcBorders>
+              <w:left w:val="single" w:sz="8" w:space="0" w:color="000000"/>
+              <w:bottom w:val="single" w:sz="8" w:space="0" w:color="000000"/>
+              <w:right w:val="single" w:sz="8" w:space="0" w:color="000000"/>
+            </w:tcBorders>
+            <w:tcMar>
+              <w:top w:w="100" w:type="dxa"/>
+              <w:left w:w="100" w:type="dxa"/>
+              <w:bottom w:w="100" w:type="dxa"/>
+              <w:right w:w="100" w:type="dxa"/>
+            </w:tcMar>
+          </w:tcPr>
+          <w:p>
+            <w:pPr>
+              <w:spacing w:line="240" w:lineRule="auto"/>
+            </w:pPr>
+            <w:r>
+              <w:rPr>
+                <w:b/>
+              </w:rPr>
+              <w:t>Subcategory</w:t>
+            </w:r>
+          </w:p>
+        </w:tc>
+        <w:tc>
+          <w:tcPr>
+            <w:tcW w:w="6330" w:type="dxa"/>
+            <w:tcBorders>
+              <w:bottom w:val="single" w:sz="8" w:space="0" w:color="000000"/>
+              <w:right w:val="single" w:sz="8" w:space="0" w:color="000000"/>
+            </w:tcBorders>
+            <w:tcMar>
+              <w:top w:w="100" w:type="dxa"/>
+              <w:left w:w="100" w:type="dxa"/>
+              <w:bottom w:w="100" w:type="dxa"/>
+              <w:right w:w="100" w:type="dxa"/>
+            </w:tcMar>
+          </w:tcPr>
+          <w:p>
+            <w:pPr>
+              <w:spacing w:line="240" w:lineRule="auto"/>
+            </w:pPr>
+            <w:r>
+              <w:t>Mathematical</w:t>
+            </w:r>
+            <w:r>
+              <w:t xml:space="preserve"> </w:t>
+            </w:r>
+            <w:r>
+              <w:t>Re</w:t>
+            </w:r>
+            <w:r>
+              <w:t>presentation of Polarized Light</w:t>
+            </w:r>
+          </w:p>
+        </w:tc>
+      </w:tr>
+      <w:tr>
+        <w:tc>
+          <w:tcPr>
+            <w:tcW w:w="2415" w:type="dxa"/>
+            <w:tcBorders>
+              <w:left w:val="single" w:sz="8" w:space="0" w:color="000000"/>
+              <w:bottom w:val="single" w:sz="8" w:space="0" w:color="000000"/>
+              <w:right w:val="single" w:sz="8" w:space="0" w:color="000000"/>
+            </w:tcBorders>
+            <w:tcMar>
+              <w:top w:w="100" w:type="dxa"/>
+              <w:left w:w="100" w:type="dxa"/>
+              <w:bottom w:w="100" w:type="dxa"/>
+              <w:right w:w="100" w:type="dxa"/>
+            </w:tcMar>
+          </w:tcPr>
+          <w:p>
+            <w:pPr>
+              <w:spacing w:line="240" w:lineRule="auto"/>
+            </w:pPr>
+            <w:r>
+              <w:rPr>
+                <w:b/>
+              </w:rPr>
+              <w:t>Concept Name</w:t>
+            </w:r>
+          </w:p>
+        </w:tc>
+        <w:tc>
+          <w:tcPr>
+            <w:tcW w:w="6330" w:type="dxa"/>
+            <w:tcBorders>
+              <w:bottom w:val="single" w:sz="8" w:space="0" w:color="000000"/>
+              <w:right w:val="single" w:sz="8" w:space="0" w:color="000000"/>
+            </w:tcBorders>
+            <w:tcMar>
+              <w:top w:w="100" w:type="dxa"/>
+              <w:left w:w="100" w:type="dxa"/>
+              <w:bottom w:w="100" w:type="dxa"/>
+              <w:right w:w="100" w:type="dxa"/>
+            </w:tcMar>
+          </w:tcPr>
+          <w:p>
+            <w:pPr>
+              <w:spacing w:line="240" w:lineRule="auto"/>
+            </w:pPr>
+            <w:r>
+              <w:t>Jones Vectors</w:t>
+            </w:r>
+          </w:p>
+        </w:tc>
+      </w:tr>
+      <w:tr>
+        <w:tc>
+          <w:tcPr>
+            <w:tcW w:w="2415" w:type="dxa"/>
+            <w:tcBorders>
+              <w:left w:val="single" w:sz="8" w:space="0" w:color="000000"/>
+              <w:bottom w:val="single" w:sz="8" w:space="0" w:color="000000"/>
+              <w:right w:val="single" w:sz="8" w:space="0" w:color="000000"/>
+            </w:tcBorders>
+            <w:tcMar>
+              <w:top w:w="100" w:type="dxa"/>
+              <w:left w:w="100" w:type="dxa"/>
+              <w:bottom w:w="100" w:type="dxa"/>
+              <w:right w:w="100" w:type="dxa"/>
+            </w:tcMar>
+          </w:tcPr>
+          <w:p>
+            <w:pPr>
+              <w:spacing w:line="240" w:lineRule="auto"/>
+            </w:pPr>
+            <w:r>
+              <w:rPr>
+                <w:b/>
+              </w:rPr>
+              <w:t>Description</w:t>
+            </w:r>
+          </w:p>
+        </w:tc>
+        <w:tc>
+          <w:tcPr>
+            <w:tcW w:w="6330" w:type="dxa"/>
+            <w:tcBorders>
+              <w:bottom w:val="single" w:sz="8" w:space="0" w:color="000000"/>
+              <w:right w:val="single" w:sz="8" w:space="0" w:color="000000"/>
+            </w:tcBorders>
+            <w:tcMar>
+              <w:top w:w="100" w:type="dxa"/>
+              <w:left w:w="100" w:type="dxa"/>
+              <w:bottom w:w="100" w:type="dxa"/>
+              <w:right w:w="100" w:type="dxa"/>
+            </w:tcMar>
+          </w:tcPr>
+          <w:p>
+            <w:pPr>
+              <w:spacing w:line="240" w:lineRule="auto"/>
+              <w:rPr>
+                <w:color w:val="252525"/>
+                <w:sz w:val="21"/>
+                <w:szCs w:val="21"/>
+                <w:shd w:val="clear" w:color="auto" w:fill="FFFFFF"/>
+              </w:rPr>
+            </w:pPr>
+            <w:r>
+              <w:rPr>
+                <w:color w:val="252525"/>
+                <w:sz w:val="21"/>
+                <w:szCs w:val="21"/>
+                <w:shd w:val="clear" w:color="auto" w:fill="FFFFFF"/>
+              </w:rPr>
+              <w:t>The Jones vector is a vector that describes the polarization of light. There are several types of polarization, such as Linear, Circular, Elliptical(∆φ=mπ) and random polarization.</w:t>
+            </w:r>
+          </w:p>
+          <w:p>
+            <w:pPr>
+              <w:spacing w:line="240" w:lineRule="auto"/>
+              <w:rPr>
+                <w:color w:val="252525"/>
+                <w:sz w:val="21"/>
+                <w:szCs w:val="21"/>
+                <w:shd w:val="clear" w:color="auto" w:fill="FFFFFF"/>
+              </w:rPr>
+            </w:pPr>
+          </w:p>
+          <w:p>
+            <w:pPr>
+              <w:spacing w:line="240" w:lineRule="auto"/>
+              <w:rPr>
+                <w:color w:val="252525"/>
+                <w:sz w:val="21"/>
+                <w:szCs w:val="21"/>
+                <w:shd w:val="clear" w:color="auto" w:fill="FFFFFF"/>
+              </w:rPr>
+            </w:pPr>
+            <w:r>
+              <w:rPr>
+                <w:color w:val="252525"/>
+                <w:sz w:val="21"/>
+                <w:szCs w:val="21"/>
+                <w:shd w:val="clear" w:color="auto" w:fill="FFFFFF"/>
+              </w:rPr>
+              <w:t>Linear polarization is when the vector remains in a fixed direction; it is not diverting towards another non-linear path.</w:t>
+            </w:r>
+          </w:p>
+          <w:p>
+            <w:pPr>
+              <w:spacing w:line="240" w:lineRule="auto"/>
+              <w:rPr>
+                <w:color w:val="252525"/>
+                <w:sz w:val="21"/>
+                <w:szCs w:val="21"/>
+                <w:shd w:val="clear" w:color="auto" w:fill="FFFFFF"/>
+              </w:rPr>
+            </w:pPr>
+          </w:p>
+          <w:p>
+            <w:pPr>
+              <w:spacing w:line="240" w:lineRule="auto"/>
+              <w:rPr>
+                <w:color w:val="252525"/>
+                <w:sz w:val="21"/>
+                <w:szCs w:val="21"/>
+                <w:shd w:val="clear" w:color="auto" w:fill="FFFFFF"/>
+              </w:rPr>
+            </w:pPr>
+            <w:r>
+              <w:rPr>
+                <w:color w:val="252525"/>
+                <w:sz w:val="21"/>
+                <w:szCs w:val="21"/>
+                <w:shd w:val="clear" w:color="auto" w:fill="FFFFFF"/>
+              </w:rPr>
+              <w:t xml:space="preserve">Circular &amp; Elliptical polarization is when the vector rotates in the plane </w:t>
+            </w:r>
+            <w:proofErr w:type="spellStart"/>
+            <w:proofErr w:type="gramStart"/>
+            <w:r>
+              <w:rPr>
+                <w:color w:val="252525"/>
+                <w:sz w:val="21"/>
+                <w:szCs w:val="21"/>
+                <w:shd w:val="clear" w:color="auto" w:fill="FFFFFF"/>
+              </w:rPr>
+              <w:t>x,y</w:t>
+            </w:r>
+            <w:proofErr w:type="spellEnd"/>
+            <w:proofErr w:type="gramEnd"/>
+            <w:r>
+              <w:rPr>
+                <w:color w:val="252525"/>
+                <w:sz w:val="21"/>
+                <w:szCs w:val="21"/>
+                <w:shd w:val="clear" w:color="auto" w:fill="FFFFFF"/>
+              </w:rPr>
+              <w:t xml:space="preserve"> </w:t>
+            </w:r>
+          </w:p>
+          <w:p>
+            <w:pPr>
+              <w:spacing w:line="240" w:lineRule="auto"/>
+              <w:rPr>
+                <w:color w:val="252525"/>
+                <w:sz w:val="21"/>
+                <w:szCs w:val="21"/>
+                <w:shd w:val="clear" w:color="auto" w:fill="FFFFFF"/>
+              </w:rPr>
+            </w:pPr>
+          </w:p>
+          <w:p>
+            <w:pPr>
+              <w:spacing w:line="240" w:lineRule="auto"/>
+              <w:rPr>
+                <w:color w:val="252525"/>
+                <w:sz w:val="21"/>
+                <w:szCs w:val="21"/>
+                <w:shd w:val="clear" w:color="auto" w:fill="FFFFFF"/>
+              </w:rPr>
+            </w:pPr>
+            <w:r>
+              <w:rPr>
+                <w:color w:val="252525"/>
+                <w:sz w:val="21"/>
+                <w:szCs w:val="21"/>
+                <w:shd w:val="clear" w:color="auto" w:fill="FFFFFF"/>
+              </w:rPr>
+              <w:t xml:space="preserve">Random polarization is when the vector has no pattern to its path. Rather, it changes randomly as time progresses. </w:t>
+            </w:r>
+          </w:p>
+          <w:p>
+            <w:pPr>
+              <w:spacing w:line="240" w:lineRule="auto"/>
+              <w:rPr>
+                <w:color w:val="252525"/>
+                <w:sz w:val="21"/>
+                <w:szCs w:val="21"/>
+                <w:shd w:val="clear" w:color="auto" w:fill="FFFFFF"/>
+              </w:rPr>
+            </w:pPr>
+          </w:p>
+          <w:p>
+            <w:pPr>
+              <w:spacing w:line="240" w:lineRule="auto"/>
+            </w:pPr>
+            <w:r>
+              <w:rPr>
+                <w:color w:val="252525"/>
+                <w:sz w:val="21"/>
+                <w:szCs w:val="21"/>
+                <w:shd w:val="clear" w:color="auto" w:fill="FFFFFF"/>
+              </w:rPr>
+              <w:t>Having multiple jones vectors can be put into a matrix format, called a Jones Matrix.</w:t>
+            </w:r>
+          </w:p>
+        </w:tc>
+      </w:tr>
+      <w:tr>
+        <w:tc>
+          <w:tcPr>
+            <w:tcW w:w="2415" w:type="dxa"/>
+            <w:tcBorders>
+              <w:left w:val="single" w:sz="8" w:space="0" w:color="000000"/>
+              <w:bottom w:val="single" w:sz="8" w:space="0" w:color="000000"/>
+              <w:right w:val="single" w:sz="8" w:space="0" w:color="000000"/>
+            </w:tcBorders>
+            <w:tcMar>
+              <w:top w:w="100" w:type="dxa"/>
+              <w:left w:w="100" w:type="dxa"/>
+              <w:bottom w:w="100" w:type="dxa"/>
+              <w:right w:w="100" w:type="dxa"/>
+            </w:tcMar>
+          </w:tcPr>
+          <w:p>
+            <w:pPr>
+              <w:spacing w:line="240" w:lineRule="auto"/>
+            </w:pPr>
+            <w:r>
+              <w:rPr>
+                <w:b/>
+              </w:rPr>
+              <w:t>Formula</w:t>
+            </w:r>
+          </w:p>
+        </w:tc>
+        <w:tc>
+          <w:tcPr>
+            <w:tcW w:w="6330" w:type="dxa"/>
+            <w:tcBorders>
+              <w:bottom w:val="single" w:sz="8" w:space="0" w:color="000000"/>
+              <w:right w:val="single" w:sz="8" w:space="0" w:color="000000"/>
+            </w:tcBorders>
+            <w:tcMar>
+              <w:top w:w="100" w:type="dxa"/>
+              <w:left w:w="100" w:type="dxa"/>
+              <w:bottom w:w="100" w:type="dxa"/>
+              <w:right w:w="100" w:type="dxa"/>
+            </w:tcMar>
+          </w:tcPr>
+          <w:p>
+            <w:pPr>
+              <w:spacing w:line="240" w:lineRule="auto"/>
+            </w:pPr>
+            <w:r>
+              <w:t>Jones Vector:</w:t>
+            </w:r>
+          </w:p>
+          <w:p>
+            <w:pPr>
+              <w:spacing w:line="240" w:lineRule="auto"/>
+            </w:pPr>
+            <w:r>
+              <w:rPr>
+                <w:noProof/>
+                <w:vertAlign w:val="subscript"/>
+                <w:lang w:val="en-US" w:eastAsia="en-US"/>
+              </w:rPr>
+              <w:drawing>
+                <wp:inline distT="0" distB="0" distL="0" distR="0" wp14:anchorId="058B9DA7" wp14:editId="582BBFEC">
+                  <wp:extent cx="2019300" cy="898155"/>
+                  <wp:effectExtent l="0" t="0" r="0" b="0"/>
+                  <wp:docPr id="14" name="Picture 14" descr="C:\Users\Ryan\AppData\Local\Microsoft\Windows\INetCache\Content.Word\Capture.png"/>
+                  <wp:cNvGraphicFramePr>
+                    <a:graphicFrameLocks xmlns:a="http://schemas.openxmlformats.org/drawingml/2006/main" noChangeAspect="1"/>
+                  </wp:cNvGraphicFramePr>
+                  <a:graphic xmlns:a="http://schemas.openxmlformats.org/drawingml/2006/main">
+                    <a:graphicData uri="http://schemas.openxmlformats.org/drawingml/2006/picture">
+                      <pic:pic xmlns:pic="http://schemas.openxmlformats.org/drawingml/2006/picture">
+                        <pic:nvPicPr>
+                          <pic:cNvPr id="0" name="Picture 3" descr="C:\Users\Ryan\AppData\Local\Microsoft\Windows\INetCache\Content.Word\Capture.png"/>
+                          <pic:cNvPicPr>
+                            <a:picLocks noChangeAspect="1" noChangeArrowheads="1"/>
+                          </pic:cNvPicPr>
+                        </pic:nvPicPr>
+                        <pic:blipFill>
+                          <a:blip r:embed="rId21">
+                            <a:extLst>
+                              <a:ext uri="{28A0092B-C50C-407E-A947-70E740481C1C}">
+                                <a14:useLocalDpi xmlns:a14="http://schemas.microsoft.com/office/drawing/2010/main" val="0"/>
+                              </a:ext>
+                            </a:extLst>
+                          </a:blip>
+                          <a:srcRect/>
+                          <a:stretch>
+                            <a:fillRect/>
+                          </a:stretch>
+                        </pic:blipFill>
+                        <pic:spPr bwMode="auto">
+                          <a:xfrm>
+                            <a:off x="0" y="0"/>
+                            <a:ext cx="2044382" cy="909311"/>
+                          </a:xfrm>
+                          <a:prstGeom prst="rect">
+                            <a:avLst/>
+                          </a:prstGeom>
+                          <a:noFill/>
+                          <a:ln>
+                            <a:noFill/>
+                          </a:ln>
+                        </pic:spPr>
+                      </pic:pic>
+                    </a:graphicData>
+                  </a:graphic>
+                </wp:inline>
+              </w:drawing>
+            </w:r>
+          </w:p>
+          <w:p>
+            <w:pPr>
+              <w:spacing w:line="240" w:lineRule="auto"/>
+            </w:pPr>
+            <w:r>
+              <w:t xml:space="preserve">Linear polarization equation </w:t>
+            </w:r>
+            <w:r>
+              <w:rPr>
+                <w:color w:val="252525"/>
+                <w:sz w:val="21"/>
+                <w:szCs w:val="21"/>
+                <w:shd w:val="clear" w:color="auto" w:fill="FFFFFF"/>
+              </w:rPr>
+              <w:t>(∆φ=mπ)</w:t>
+            </w:r>
+          </w:p>
+          <w:p>
+            <w:pPr>
+              <w:spacing w:line="240" w:lineRule="auto"/>
+            </w:pPr>
+            <w:r>
+              <w:rPr>
+                <w:noProof/>
+                <w:lang w:val="en-US" w:eastAsia="en-US"/>
+              </w:rPr>
+              <w:lastRenderedPageBreak/>
+              <w:drawing>
+                <wp:inline distT="0" distB="0" distL="0" distR="0">
+                  <wp:extent cx="3895725" cy="2447925"/>
+                  <wp:effectExtent l="0" t="0" r="9525" b="9525"/>
+                  <wp:docPr id="16" name="Picture 16" descr="Capture2"/>
+                  <wp:cNvGraphicFramePr>
+                    <a:graphicFrameLocks xmlns:a="http://schemas.openxmlformats.org/drawingml/2006/main" noChangeAspect="1"/>
+                  </wp:cNvGraphicFramePr>
+                  <a:graphic xmlns:a="http://schemas.openxmlformats.org/drawingml/2006/main">
+                    <a:graphicData uri="http://schemas.openxmlformats.org/drawingml/2006/picture">
+                      <pic:pic xmlns:pic="http://schemas.openxmlformats.org/drawingml/2006/picture">
+                        <pic:nvPicPr>
+                          <pic:cNvPr id="0" name="Picture 1" descr="Capture2"/>
+                          <pic:cNvPicPr>
+                            <a:picLocks noChangeAspect="1" noChangeArrowheads="1"/>
+                          </pic:cNvPicPr>
+                        </pic:nvPicPr>
+                        <pic:blipFill>
+                          <a:blip r:embed="rId22">
+                            <a:extLst>
+                              <a:ext uri="{28A0092B-C50C-407E-A947-70E740481C1C}">
+                                <a14:useLocalDpi xmlns:a14="http://schemas.microsoft.com/office/drawing/2010/main" val="0"/>
+                              </a:ext>
+                            </a:extLst>
+                          </a:blip>
+                          <a:srcRect/>
+                          <a:stretch>
+                            <a:fillRect/>
+                          </a:stretch>
+                        </pic:blipFill>
+                        <pic:spPr bwMode="auto">
+                          <a:xfrm>
+                            <a:off x="0" y="0"/>
+                            <a:ext cx="3895725" cy="2447925"/>
+                          </a:xfrm>
+                          <a:prstGeom prst="rect">
+                            <a:avLst/>
+                          </a:prstGeom>
+                          <a:noFill/>
+                          <a:ln>
+                            <a:noFill/>
+                          </a:ln>
+                        </pic:spPr>
+                      </pic:pic>
+                    </a:graphicData>
+                  </a:graphic>
+                </wp:inline>
+              </w:drawing>
+            </w:r>
+            <w:r>
+              <w:t xml:space="preserve"> Circular polarization equations </w:t>
+            </w:r>
+            <w:r>
+              <w:rPr>
+                <w:color w:val="252525"/>
+                <w:sz w:val="21"/>
+                <w:szCs w:val="21"/>
+                <w:shd w:val="clear" w:color="auto" w:fill="FFFFFF"/>
+              </w:rPr>
+              <w:t>(∆φ=π/2)</w:t>
+            </w:r>
+          </w:p>
+          <w:p>
+            <w:pPr>
+              <w:spacing w:line="240" w:lineRule="auto"/>
+            </w:pPr>
+            <w:r>
+              <w:rPr>
+                <w:noProof/>
+                <w:lang w:val="en-US" w:eastAsia="en-US"/>
+              </w:rPr>
+              <w:drawing>
+                <wp:inline distT="0" distB="0" distL="0" distR="0">
+                  <wp:extent cx="3895725" cy="1362075"/>
+                  <wp:effectExtent l="0" t="0" r="9525" b="9525"/>
+                  <wp:docPr id="15" name="Picture 15" descr="Capture3"/>
+                  <wp:cNvGraphicFramePr>
+                    <a:graphicFrameLocks xmlns:a="http://schemas.openxmlformats.org/drawingml/2006/main" noChangeAspect="1"/>
+                  </wp:cNvGraphicFramePr>
+                  <a:graphic xmlns:a="http://schemas.openxmlformats.org/drawingml/2006/main">
+                    <a:graphicData uri="http://schemas.openxmlformats.org/drawingml/2006/picture">
+                      <pic:pic xmlns:pic="http://schemas.openxmlformats.org/drawingml/2006/picture">
+                        <pic:nvPicPr>
+                          <pic:cNvPr id="0" name="Picture 2" descr="Capture3"/>
+                          <pic:cNvPicPr>
+                            <a:picLocks noChangeAspect="1" noChangeArrowheads="1"/>
+                          </pic:cNvPicPr>
+                        </pic:nvPicPr>
+                        <pic:blipFill>
+                          <a:blip r:embed="rId23">
+                            <a:extLst>
+                              <a:ext uri="{28A0092B-C50C-407E-A947-70E740481C1C}">
+                                <a14:useLocalDpi xmlns:a14="http://schemas.microsoft.com/office/drawing/2010/main" val="0"/>
+                              </a:ext>
+                            </a:extLst>
+                          </a:blip>
+                          <a:srcRect/>
+                          <a:stretch>
+                            <a:fillRect/>
+                          </a:stretch>
+                        </pic:blipFill>
+                        <pic:spPr bwMode="auto">
+                          <a:xfrm>
+                            <a:off x="0" y="0"/>
+                            <a:ext cx="3895725" cy="1362075"/>
+                          </a:xfrm>
+                          <a:prstGeom prst="rect">
+                            <a:avLst/>
+                          </a:prstGeom>
+                          <a:noFill/>
+                          <a:ln>
+                            <a:noFill/>
+                          </a:ln>
+                        </pic:spPr>
+                      </pic:pic>
+                    </a:graphicData>
+                  </a:graphic>
+                </wp:inline>
+              </w:drawing>
+            </w:r>
+          </w:p>
+        </w:tc>
+      </w:tr>
+      <w:tr>
+        <w:tc>
+          <w:tcPr>
+            <w:tcW w:w="2415" w:type="dxa"/>
+            <w:tcBorders>
+              <w:left w:val="single" w:sz="8" w:space="0" w:color="000000"/>
+              <w:bottom w:val="single" w:sz="8" w:space="0" w:color="000000"/>
+              <w:right w:val="single" w:sz="8" w:space="0" w:color="000000"/>
+            </w:tcBorders>
+            <w:tcMar>
+              <w:top w:w="100" w:type="dxa"/>
+              <w:left w:w="100" w:type="dxa"/>
+              <w:bottom w:w="100" w:type="dxa"/>
+              <w:right w:w="100" w:type="dxa"/>
+            </w:tcMar>
+          </w:tcPr>
+          <w:p>
+            <w:pPr>
+              <w:spacing w:line="240" w:lineRule="auto"/>
+            </w:pPr>
+            <w:r>
+              <w:rPr>
+                <w:b/>
+              </w:rPr>
+              <w:lastRenderedPageBreak/>
+              <w:t>Drawing/Animation</w:t>
+            </w:r>
+          </w:p>
+        </w:tc>
+        <w:tc>
+          <w:tcPr>
+            <w:tcW w:w="6330" w:type="dxa"/>
+            <w:tcBorders>
+              <w:bottom w:val="single" w:sz="8" w:space="0" w:color="000000"/>
+              <w:right w:val="single" w:sz="8" w:space="0" w:color="000000"/>
+            </w:tcBorders>
+            <w:tcMar>
+              <w:top w:w="100" w:type="dxa"/>
+              <w:left w:w="100" w:type="dxa"/>
+              <w:bottom w:w="100" w:type="dxa"/>
+              <w:right w:w="100" w:type="dxa"/>
+            </w:tcMar>
+          </w:tcPr>
+          <w:p>
+            <w:pPr>
+              <w:spacing w:line="240" w:lineRule="auto"/>
+              <w:rPr>
+                <w:vertAlign w:val="subscript"/>
+              </w:rPr>
+            </w:pPr>
+            <w:r>
+              <w:t>N/A</w:t>
+            </w:r>
+          </w:p>
+        </w:tc>
+      </w:tr>
+      <w:tr>
+        <w:tc>
+          <w:tcPr>
+            <w:tcW w:w="2415" w:type="dxa"/>
+            <w:tcBorders>
+              <w:left w:val="single" w:sz="8" w:space="0" w:color="000000"/>
+              <w:bottom w:val="single" w:sz="8" w:space="0" w:color="000000"/>
+              <w:right w:val="single" w:sz="8" w:space="0" w:color="000000"/>
+            </w:tcBorders>
+            <w:tcMar>
+              <w:top w:w="100" w:type="dxa"/>
+              <w:left w:w="100" w:type="dxa"/>
+              <w:bottom w:w="100" w:type="dxa"/>
+              <w:right w:w="100" w:type="dxa"/>
+            </w:tcMar>
+          </w:tcPr>
+          <w:p>
+            <w:pPr>
+              <w:spacing w:line="240" w:lineRule="auto"/>
+            </w:pPr>
+            <w:r>
+              <w:rPr>
+                <w:b/>
+              </w:rPr>
+              <w:t>Relevant Tags</w:t>
+            </w:r>
+          </w:p>
+        </w:tc>
+        <w:tc>
+          <w:tcPr>
+            <w:tcW w:w="6330" w:type="dxa"/>
+            <w:tcBorders>
+              <w:bottom w:val="single" w:sz="8" w:space="0" w:color="000000"/>
+              <w:right w:val="single" w:sz="8" w:space="0" w:color="000000"/>
+            </w:tcBorders>
+            <w:tcMar>
+              <w:top w:w="100" w:type="dxa"/>
+              <w:left w:w="100" w:type="dxa"/>
+              <w:bottom w:w="100" w:type="dxa"/>
+              <w:right w:w="100" w:type="dxa"/>
+            </w:tcMar>
+          </w:tcPr>
+          <w:p>
+            <w:pPr>
+              <w:spacing w:line="240" w:lineRule="auto"/>
+            </w:pPr>
+            <w:r>
+              <w:t xml:space="preserve">#matrix #vector #polarization #polarize </w:t>
+            </w:r>
+            <w:r>
+              <w:softHyphen/>
+            </w:r>
+            <w:r>
+              <w:softHyphen/>
+            </w:r>
+          </w:p>
+        </w:tc>
+      </w:tr>
+    </w:tbl>
+    <w:p>
+      <w:pPr>
+        <w:spacing w:line="240" w:lineRule="auto"/>
+      </w:pPr>
+    </w:p>
+    <w:p>
+      <w:pPr>
+        <w:spacing w:line="240" w:lineRule="auto"/>
+      </w:pPr>
+      <w:bookmarkStart w:id="0" w:name="_GoBack"/>
+      <w:bookmarkEnd w:id="0"/>
+    </w:p>
     <w:sectPr>
       <w:pgSz w:w="11909" w:h="16834"/>
       <w:pgMar w:top="1440" w:right="1440" w:bottom="1440" w:left="1440" w:header="720" w:footer="720" w:gutter="0"/>
@@ -10481,8 +11203,8 @@
 </file>
 
 <file path=word/numbering.xml><?xml version="1.0" encoding="utf-8"?>
-<w:numbering xmlns:wpc="http://schemas.microsoft.com/office/word/2010/wordprocessingCanvas" xmlns:mc="http://schemas.openxmlformats.org/markup-compatibility/2006" xmlns:o="urn:schemas-microsoft-com:office:office" xmlns:r="http://schemas.openxmlformats.org/officeDocument/2006/relationships" xmlns:m="http://schemas.openxmlformats.org/officeDocument/2006/math" xmlns:v="urn:schemas-microsoft-com:vml" xmlns:wp14="http://schemas.microsoft.com/office/word/2010/wordprocessingDrawing" xmlns:wp="http://schemas.openxmlformats.org/drawingml/2006/wordprocessingDrawing" xmlns:w10="urn:schemas-microsoft-com:office:word" xmlns:w="http://schemas.openxmlformats.org/wordprocessingml/2006/main" xmlns:w14="http://schemas.microsoft.com/office/word/2010/wordml" xmlns:wpg="http://schemas.microsoft.com/office/word/2010/wordprocessingGroup" xmlns:wpi="http://schemas.microsoft.com/office/word/2010/wordprocessingInk" xmlns:wne="http://schemas.microsoft.com/office/word/2006/wordml" xmlns:wps="http://schemas.microsoft.com/office/word/2010/wordprocessingShape" mc:Ignorable="w14 wp14">
-  <w:abstractNum w:abstractNumId="0">
+<w:numbering xmlns:wpc="http://schemas.microsoft.com/office/word/2010/wordprocessingCanvas" xmlns:cx="http://schemas.microsoft.com/office/drawing/2014/chartex" xmlns:cx1="http://schemas.microsoft.com/office/drawing/2015/9/8/chartex" xmlns:cx2="http://schemas.microsoft.com/office/drawing/2015/10/21/chartex" xmlns:mc="http://schemas.openxmlformats.org/markup-compatibility/2006" xmlns:o="urn:schemas-microsoft-com:office:office" xmlns:r="http://schemas.openxmlformats.org/officeDocument/2006/relationships" xmlns:m="http://schemas.openxmlformats.org/officeDocument/2006/math" xmlns:v="urn:schemas-microsoft-com:vml" xmlns:wp14="http://schemas.microsoft.com/office/word/2010/wordprocessingDrawing" xmlns:wp="http://schemas.openxmlformats.org/drawingml/2006/wordprocessingDrawing" xmlns:w10="urn:schemas-microsoft-com:office:word" xmlns:w="http://schemas.openxmlformats.org/wordprocessingml/2006/main" xmlns:w14="http://schemas.microsoft.com/office/word/2010/wordml" xmlns:w15="http://schemas.microsoft.com/office/word/2012/wordml" xmlns:w16se="http://schemas.microsoft.com/office/word/2015/wordml/symex" xmlns:wpg="http://schemas.microsoft.com/office/word/2010/wordprocessingGroup" xmlns:wpi="http://schemas.microsoft.com/office/word/2010/wordprocessingInk" xmlns:wne="http://schemas.microsoft.com/office/word/2006/wordml" xmlns:wps="http://schemas.microsoft.com/office/word/2010/wordprocessingShape" mc:Ignorable="w14 w15 w16se wp14">
+  <w:abstractNum w:abstractNumId="0" w15:restartNumberingAfterBreak="0">
     <w:nsid w:val="2FF210D9"/>
     <w:multiLevelType w:val="multilevel"/>
     <w:tmpl w:val="201067D4"/>
@@ -10595,7 +11317,7 @@
       </w:rPr>
     </w:lvl>
   </w:abstractNum>
-  <w:abstractNum w:abstractNumId="1">
+  <w:abstractNum w:abstractNumId="1" w15:restartNumberingAfterBreak="0">
     <w:nsid w:val="4BBE6D6C"/>
     <w:multiLevelType w:val="multilevel"/>
     <w:tmpl w:val="33D49A68"/>
@@ -10708,7 +11430,7 @@
       </w:rPr>
     </w:lvl>
   </w:abstractNum>
-  <w:abstractNum w:abstractNumId="2">
+  <w:abstractNum w:abstractNumId="2" w15:restartNumberingAfterBreak="0">
     <w:nsid w:val="552664ED"/>
     <w:multiLevelType w:val="multilevel"/>
     <w:tmpl w:val="33AEF026"/>
@@ -10821,7 +11543,7 @@
       </w:rPr>
     </w:lvl>
   </w:abstractNum>
-  <w:abstractNum w:abstractNumId="3">
+  <w:abstractNum w:abstractNumId="3" w15:restartNumberingAfterBreak="0">
     <w:nsid w:val="63F50CE5"/>
     <w:multiLevelType w:val="multilevel"/>
     <w:tmpl w:val="D34C83C6"/>
@@ -10934,7 +11656,7 @@
       </w:rPr>
     </w:lvl>
   </w:abstractNum>
-  <w:abstractNum w:abstractNumId="4">
+  <w:abstractNum w:abstractNumId="4" w15:restartNumberingAfterBreak="0">
     <w:nsid w:val="77C649F1"/>
     <w:multiLevelType w:val="multilevel"/>
     <w:tmpl w:val="E29C10C2"/>
@@ -11066,7 +11788,7 @@
 </file>
 
 <file path=word/styles.xml><?xml version="1.0" encoding="utf-8"?>
-<w:styles xmlns:mc="http://schemas.openxmlformats.org/markup-compatibility/2006" xmlns:r="http://schemas.openxmlformats.org/officeDocument/2006/relationships" xmlns:w="http://schemas.openxmlformats.org/wordprocessingml/2006/main" xmlns:w14="http://schemas.microsoft.com/office/word/2010/wordml" mc:Ignorable="w14">
+<w:styles xmlns:mc="http://schemas.openxmlformats.org/markup-compatibility/2006" xmlns:r="http://schemas.openxmlformats.org/officeDocument/2006/relationships" xmlns:w="http://schemas.openxmlformats.org/wordprocessingml/2006/main" xmlns:w14="http://schemas.microsoft.com/office/word/2010/wordml" xmlns:w15="http://schemas.microsoft.com/office/word/2012/wordml" xmlns:w16se="http://schemas.microsoft.com/office/word/2015/wordml/symex" mc:Ignorable="w14 w15 w16se">
   <w:docDefaults>
     <w:rPrDefault>
       <w:rPr>
@@ -11083,144 +11805,379 @@
       </w:pPr>
     </w:pPrDefault>
   </w:docDefaults>
-  <w:latentStyles w:defLockedState="0" w:defUIPriority="99" w:defSemiHidden="1" w:defUnhideWhenUsed="1" w:defQFormat="0" w:count="267">
-    <w:lsdException w:name="Normal" w:semiHidden="0" w:uiPriority="0" w:unhideWhenUsed="0" w:qFormat="1"/>
-    <w:lsdException w:name="heading 1" w:semiHidden="0" w:uiPriority="9" w:unhideWhenUsed="0" w:qFormat="1"/>
-    <w:lsdException w:name="heading 2" w:uiPriority="9" w:qFormat="1"/>
-    <w:lsdException w:name="heading 3" w:uiPriority="9" w:qFormat="1"/>
-    <w:lsdException w:name="heading 4" w:uiPriority="9" w:qFormat="1"/>
-    <w:lsdException w:name="heading 5" w:uiPriority="9" w:qFormat="1"/>
-    <w:lsdException w:name="heading 6" w:uiPriority="9" w:qFormat="1"/>
-    <w:lsdException w:name="heading 7" w:uiPriority="9" w:qFormat="1"/>
-    <w:lsdException w:name="heading 8" w:uiPriority="9" w:qFormat="1"/>
-    <w:lsdException w:name="heading 9" w:uiPriority="9" w:qFormat="1"/>
-    <w:lsdException w:name="toc 1" w:uiPriority="39"/>
-    <w:lsdException w:name="toc 2" w:uiPriority="39"/>
-    <w:lsdException w:name="toc 3" w:uiPriority="39"/>
-    <w:lsdException w:name="toc 4" w:uiPriority="39"/>
-    <w:lsdException w:name="toc 5" w:uiPriority="39"/>
-    <w:lsdException w:name="toc 6" w:uiPriority="39"/>
-    <w:lsdException w:name="toc 7" w:uiPriority="39"/>
-    <w:lsdException w:name="toc 8" w:uiPriority="39"/>
-    <w:lsdException w:name="toc 9" w:uiPriority="39"/>
-    <w:lsdException w:name="caption" w:uiPriority="35" w:qFormat="1"/>
-    <w:lsdException w:name="Title" w:semiHidden="0" w:uiPriority="10" w:unhideWhenUsed="0" w:qFormat="1"/>
-    <w:lsdException w:name="Default Paragraph Font" w:uiPriority="1"/>
-    <w:lsdException w:name="Subtitle" w:semiHidden="0" w:uiPriority="11" w:unhideWhenUsed="0" w:qFormat="1"/>
-    <w:lsdException w:name="Strong" w:semiHidden="0" w:uiPriority="22" w:unhideWhenUsed="0" w:qFormat="1"/>
-    <w:lsdException w:name="Emphasis" w:semiHidden="0" w:uiPriority="20" w:unhideWhenUsed="0" w:qFormat="1"/>
-    <w:lsdException w:name="Table Grid" w:semiHidden="0" w:uiPriority="59" w:unhideWhenUsed="0"/>
-    <w:lsdException w:name="Placeholder Text" w:unhideWhenUsed="0"/>
-    <w:lsdException w:name="No Spacing" w:semiHidden="0" w:uiPriority="1" w:unhideWhenUsed="0" w:qFormat="1"/>
-    <w:lsdException w:name="Light Shading" w:semiHidden="0" w:uiPriority="60" w:unhideWhenUsed="0"/>
-    <w:lsdException w:name="Light List" w:semiHidden="0" w:uiPriority="61" w:unhideWhenUsed="0"/>
-    <w:lsdException w:name="Light Grid" w:semiHidden="0" w:uiPriority="62" w:unhideWhenUsed="0"/>
-    <w:lsdException w:name="Medium Shading 1" w:semiHidden="0" w:uiPriority="63" w:unhideWhenUsed="0"/>
-    <w:lsdException w:name="Medium Shading 2" w:semiHidden="0" w:uiPriority="64" w:unhideWhenUsed="0"/>
-    <w:lsdException w:name="Medium List 1" w:semiHidden="0" w:uiPriority="65" w:unhideWhenUsed="0"/>
-    <w:lsdException w:name="Medium List 2" w:semiHidden="0" w:uiPriority="66" w:unhideWhenUsed="0"/>
-    <w:lsdException w:name="Medium Grid 1" w:semiHidden="0" w:uiPriority="67" w:unhideWhenUsed="0"/>
-    <w:lsdException w:name="Medium Grid 2" w:semiHidden="0" w:uiPriority="68" w:unhideWhenUsed="0"/>
-    <w:lsdException w:name="Medium Grid 3" w:semiHidden="0" w:uiPriority="69" w:unhideWhenUsed="0"/>
-    <w:lsdException w:name="Dark List" w:semiHidden="0" w:uiPriority="70" w:unhideWhenUsed="0"/>
-    <w:lsdException w:name="Colorful Shading" w:semiHidden="0" w:uiPriority="71" w:unhideWhenUsed="0"/>
-    <w:lsdException w:name="Colorful List" w:semiHidden="0" w:uiPriority="72" w:unhideWhenUsed="0"/>
-    <w:lsdException w:name="Colorful Grid" w:semiHidden="0" w:uiPriority="73" w:unhideWhenUsed="0"/>
-    <w:lsdException w:name="Light Shading Accent 1" w:semiHidden="0" w:uiPriority="60" w:unhideWhenUsed="0"/>
-    <w:lsdException w:name="Light List Accent 1" w:semiHidden="0" w:uiPriority="61" w:unhideWhenUsed="0"/>
-    <w:lsdException w:name="Light Grid Accent 1" w:semiHidden="0" w:uiPriority="62" w:unhideWhenUsed="0"/>
-    <w:lsdException w:name="Medium Shading 1 Accent 1" w:semiHidden="0" w:uiPriority="63" w:unhideWhenUsed="0"/>
-    <w:lsdException w:name="Medium Shading 2 Accent 1" w:semiHidden="0" w:uiPriority="64" w:unhideWhenUsed="0"/>
-    <w:lsdException w:name="Medium List 1 Accent 1" w:semiHidden="0" w:uiPriority="65" w:unhideWhenUsed="0"/>
-    <w:lsdException w:name="Revision" w:unhideWhenUsed="0"/>
-    <w:lsdException w:name="List Paragraph" w:semiHidden="0" w:uiPriority="34" w:unhideWhenUsed="0" w:qFormat="1"/>
-    <w:lsdException w:name="Quote" w:semiHidden="0" w:uiPriority="29" w:unhideWhenUsed="0" w:qFormat="1"/>
-    <w:lsdException w:name="Intense Quote" w:semiHidden="0" w:uiPriority="30" w:unhideWhenUsed="0" w:qFormat="1"/>
-    <w:lsdException w:name="Medium List 2 Accent 1" w:semiHidden="0" w:uiPriority="66" w:unhideWhenUsed="0"/>
-    <w:lsdException w:name="Medium Grid 1 Accent 1" w:semiHidden="0" w:uiPriority="67" w:unhideWhenUsed="0"/>
-    <w:lsdException w:name="Medium Grid 2 Accent 1" w:semiHidden="0" w:uiPriority="68" w:unhideWhenUsed="0"/>
-    <w:lsdException w:name="Medium Grid 3 Accent 1" w:semiHidden="0" w:uiPriority="69" w:unhideWhenUsed="0"/>
-    <w:lsdException w:name="Dark List Accent 1" w:semiHidden="0" w:uiPriority="70" w:unhideWhenUsed="0"/>
-    <w:lsdException w:name="Colorful Shading Accent 1" w:semiHidden="0" w:uiPriority="71" w:unhideWhenUsed="0"/>
-    <w:lsdException w:name="Colorful List Accent 1" w:semiHidden="0" w:uiPriority="72" w:unhideWhenUsed="0"/>
-    <w:lsdException w:name="Colorful Grid Accent 1" w:semiHidden="0" w:uiPriority="73" w:unhideWhenUsed="0"/>
-    <w:lsdException w:name="Light Shading Accent 2" w:semiHidden="0" w:uiPriority="60" w:unhideWhenUsed="0"/>
-    <w:lsdException w:name="Light List Accent 2" w:semiHidden="0" w:uiPriority="61" w:unhideWhenUsed="0"/>
-    <w:lsdException w:name="Light Grid Accent 2" w:semiHidden="0" w:uiPriority="62" w:unhideWhenUsed="0"/>
-    <w:lsdException w:name="Medium Shading 1 Accent 2" w:semiHidden="0" w:uiPriority="63" w:unhideWhenUsed="0"/>
-    <w:lsdException w:name="Medium Shading 2 Accent 2" w:semiHidden="0" w:uiPriority="64" w:unhideWhenUsed="0"/>
-    <w:lsdException w:name="Medium List 1 Accent 2" w:semiHidden="0" w:uiPriority="65" w:unhideWhenUsed="0"/>
-    <w:lsdException w:name="Medium List 2 Accent 2" w:semiHidden="0" w:uiPriority="66" w:unhideWhenUsed="0"/>
-    <w:lsdException w:name="Medium Grid 1 Accent 2" w:semiHidden="0" w:uiPriority="67" w:unhideWhenUsed="0"/>
-    <w:lsdException w:name="Medium Grid 2 Accent 2" w:semiHidden="0" w:uiPriority="68" w:unhideWhenUsed="0"/>
-    <w:lsdException w:name="Medium Grid 3 Accent 2" w:semiHidden="0" w:uiPriority="69" w:unhideWhenUsed="0"/>
-    <w:lsdException w:name="Dark List Accent 2" w:semiHidden="0" w:uiPriority="70" w:unhideWhenUsed="0"/>
-    <w:lsdException w:name="Colorful Shading Accent 2" w:semiHidden="0" w:uiPriority="71" w:unhideWhenUsed="0"/>
-    <w:lsdException w:name="Colorful List Accent 2" w:semiHidden="0" w:uiPriority="72" w:unhideWhenUsed="0"/>
-    <w:lsdException w:name="Colorful Grid Accent 2" w:semiHidden="0" w:uiPriority="73" w:unhideWhenUsed="0"/>
-    <w:lsdException w:name="Light Shading Accent 3" w:semiHidden="0" w:uiPriority="60" w:unhideWhenUsed="0"/>
-    <w:lsdException w:name="Light List Accent 3" w:semiHidden="0" w:uiPriority="61" w:unhideWhenUsed="0"/>
-    <w:lsdException w:name="Light Grid Accent 3" w:semiHidden="0" w:uiPriority="62" w:unhideWhenUsed="0"/>
-    <w:lsdException w:name="Medium Shading 1 Accent 3" w:semiHidden="0" w:uiPriority="63" w:unhideWhenUsed="0"/>
-    <w:lsdException w:name="Medium Shading 2 Accent 3" w:semiHidden="0" w:uiPriority="64" w:unhideWhenUsed="0"/>
-    <w:lsdException w:name="Medium List 1 Accent 3" w:semiHidden="0" w:uiPriority="65" w:unhideWhenUsed="0"/>
-    <w:lsdException w:name="Medium List 2 Accent 3" w:semiHidden="0" w:uiPriority="66" w:unhideWhenUsed="0"/>
-    <w:lsdException w:name="Medium Grid 1 Accent 3" w:semiHidden="0" w:uiPriority="67" w:unhideWhenUsed="0"/>
-    <w:lsdException w:name="Medium Grid 2 Accent 3" w:semiHidden="0" w:uiPriority="68" w:unhideWhenUsed="0"/>
-    <w:lsdException w:name="Medium Grid 3 Accent 3" w:semiHidden="0" w:uiPriority="69" w:unhideWhenUsed="0"/>
-    <w:lsdException w:name="Dark List Accent 3" w:semiHidden="0" w:uiPriority="70" w:unhideWhenUsed="0"/>
-    <w:lsdException w:name="Colorful Shading Accent 3" w:semiHidden="0" w:uiPriority="71" w:unhideWhenUsed="0"/>
-    <w:lsdException w:name="Colorful List Accent 3" w:semiHidden="0" w:uiPriority="72" w:unhideWhenUsed="0"/>
-    <w:lsdException w:name="Colorful Grid Accent 3" w:semiHidden="0" w:uiPriority="73" w:unhideWhenUsed="0"/>
-    <w:lsdException w:name="Light Shading Accent 4" w:semiHidden="0" w:uiPriority="60" w:unhideWhenUsed="0"/>
-    <w:lsdException w:name="Light List Accent 4" w:semiHidden="0" w:uiPriority="61" w:unhideWhenUsed="0"/>
-    <w:lsdException w:name="Light Grid Accent 4" w:semiHidden="0" w:uiPriority="62" w:unhideWhenUsed="0"/>
-    <w:lsdException w:name="Medium Shading 1 Accent 4" w:semiHidden="0" w:uiPriority="63" w:unhideWhenUsed="0"/>
-    <w:lsdException w:name="Medium Shading 2 Accent 4" w:semiHidden="0" w:uiPriority="64" w:unhideWhenUsed="0"/>
-    <w:lsdException w:name="Medium List 1 Accent 4" w:semiHidden="0" w:uiPriority="65" w:unhideWhenUsed="0"/>
-    <w:lsdException w:name="Medium List 2 Accent 4" w:semiHidden="0" w:uiPriority="66" w:unhideWhenUsed="0"/>
-    <w:lsdException w:name="Medium Grid 1 Accent 4" w:semiHidden="0" w:uiPriority="67" w:unhideWhenUsed="0"/>
-    <w:lsdException w:name="Medium Grid 2 Accent 4" w:semiHidden="0" w:uiPriority="68" w:unhideWhenUsed="0"/>
-    <w:lsdException w:name="Medium Grid 3 Accent 4" w:semiHidden="0" w:uiPriority="69" w:unhideWhenUsed="0"/>
-    <w:lsdException w:name="Dark List Accent 4" w:semiHidden="0" w:uiPriority="70" w:unhideWhenUsed="0"/>
-    <w:lsdException w:name="Colorful Shading Accent 4" w:semiHidden="0" w:uiPriority="71" w:unhideWhenUsed="0"/>
-    <w:lsdException w:name="Colorful List Accent 4" w:semiHidden="0" w:uiPriority="72" w:unhideWhenUsed="0"/>
-    <w:lsdException w:name="Colorful Grid Accent 4" w:semiHidden="0" w:uiPriority="73" w:unhideWhenUsed="0"/>
-    <w:lsdException w:name="Light Shading Accent 5" w:semiHidden="0" w:uiPriority="60" w:unhideWhenUsed="0"/>
-    <w:lsdException w:name="Light List Accent 5" w:semiHidden="0" w:uiPriority="61" w:unhideWhenUsed="0"/>
-    <w:lsdException w:name="Light Grid Accent 5" w:semiHidden="0" w:uiPriority="62" w:unhideWhenUsed="0"/>
-    <w:lsdException w:name="Medium Shading 1 Accent 5" w:semiHidden="0" w:uiPriority="63" w:unhideWhenUsed="0"/>
-    <w:lsdException w:name="Medium Shading 2 Accent 5" w:semiHidden="0" w:uiPriority="64" w:unhideWhenUsed="0"/>
-    <w:lsdException w:name="Medium List 1 Accent 5" w:semiHidden="0" w:uiPriority="65" w:unhideWhenUsed="0"/>
-    <w:lsdException w:name="Medium List 2 Accent 5" w:semiHidden="0" w:uiPriority="66" w:unhideWhenUsed="0"/>
-    <w:lsdException w:name="Medium Grid 1 Accent 5" w:semiHidden="0" w:uiPriority="67" w:unhideWhenUsed="0"/>
-    <w:lsdException w:name="Medium Grid 2 Accent 5" w:semiHidden="0" w:uiPriority="68" w:unhideWhenUsed="0"/>
-    <w:lsdException w:name="Medium Grid 3 Accent 5" w:semiHidden="0" w:uiPriority="69" w:unhideWhenUsed="0"/>
-    <w:lsdException w:name="Dark List Accent 5" w:semiHidden="0" w:uiPriority="70" w:unhideWhenUsed="0"/>
-    <w:lsdException w:name="Colorful Shading Accent 5" w:semiHidden="0" w:uiPriority="71" w:unhideWhenUsed="0"/>
-    <w:lsdException w:name="Colorful List Accent 5" w:semiHidden="0" w:uiPriority="72" w:unhideWhenUsed="0"/>
-    <w:lsdException w:name="Colorful Grid Accent 5" w:semiHidden="0" w:uiPriority="73" w:unhideWhenUsed="0"/>
-    <w:lsdException w:name="Light Shading Accent 6" w:semiHidden="0" w:uiPriority="60" w:unhideWhenUsed="0"/>
-    <w:lsdException w:name="Light List Accent 6" w:semiHidden="0" w:uiPriority="61" w:unhideWhenUsed="0"/>
-    <w:lsdException w:name="Light Grid Accent 6" w:semiHidden="0" w:uiPriority="62" w:unhideWhenUsed="0"/>
-    <w:lsdException w:name="Medium Shading 1 Accent 6" w:semiHidden="0" w:uiPriority="63" w:unhideWhenUsed="0"/>
-    <w:lsdException w:name="Medium Shading 2 Accent 6" w:semiHidden="0" w:uiPriority="64" w:unhideWhenUsed="0"/>
-    <w:lsdException w:name="Medium List 1 Accent 6" w:semiHidden="0" w:uiPriority="65" w:unhideWhenUsed="0"/>
-    <w:lsdException w:name="Medium List 2 Accent 6" w:semiHidden="0" w:uiPriority="66" w:unhideWhenUsed="0"/>
-    <w:lsdException w:name="Medium Grid 1 Accent 6" w:semiHidden="0" w:uiPriority="67" w:unhideWhenUsed="0"/>
-    <w:lsdException w:name="Medium Grid 2 Accent 6" w:semiHidden="0" w:uiPriority="68" w:unhideWhenUsed="0"/>
-    <w:lsdException w:name="Medium Grid 3 Accent 6" w:semiHidden="0" w:uiPriority="69" w:unhideWhenUsed="0"/>
-    <w:lsdException w:name="Dark List Accent 6" w:semiHidden="0" w:uiPriority="70" w:unhideWhenUsed="0"/>
-    <w:lsdException w:name="Colorful Shading Accent 6" w:semiHidden="0" w:uiPriority="71" w:unhideWhenUsed="0"/>
-    <w:lsdException w:name="Colorful List Accent 6" w:semiHidden="0" w:uiPriority="72" w:unhideWhenUsed="0"/>
-    <w:lsdException w:name="Colorful Grid Accent 6" w:semiHidden="0" w:uiPriority="73" w:unhideWhenUsed="0"/>
-    <w:lsdException w:name="Subtle Emphasis" w:semiHidden="0" w:uiPriority="19" w:unhideWhenUsed="0" w:qFormat="1"/>
-    <w:lsdException w:name="Intense Emphasis" w:semiHidden="0" w:uiPriority="21" w:unhideWhenUsed="0" w:qFormat="1"/>
-    <w:lsdException w:name="Subtle Reference" w:semiHidden="0" w:uiPriority="31" w:unhideWhenUsed="0" w:qFormat="1"/>
-    <w:lsdException w:name="Intense Reference" w:semiHidden="0" w:uiPriority="32" w:unhideWhenUsed="0" w:qFormat="1"/>
-    <w:lsdException w:name="Book Title" w:semiHidden="0" w:uiPriority="33" w:unhideWhenUsed="0" w:qFormat="1"/>
-    <w:lsdException w:name="Bibliography" w:uiPriority="37"/>
-    <w:lsdException w:name="TOC Heading" w:uiPriority="39" w:qFormat="1"/>
+  <w:latentStyles w:defLockedState="0" w:defUIPriority="99" w:defSemiHidden="0" w:defUnhideWhenUsed="0" w:defQFormat="0" w:count="372">
+    <w:lsdException w:name="Normal" w:uiPriority="0" w:qFormat="1"/>
+    <w:lsdException w:name="heading 1" w:uiPriority="9" w:qFormat="1"/>
+    <w:lsdException w:name="heading 2" w:semiHidden="1" w:uiPriority="9" w:unhideWhenUsed="1" w:qFormat="1"/>
+    <w:lsdException w:name="heading 3" w:semiHidden="1" w:uiPriority="9" w:unhideWhenUsed="1" w:qFormat="1"/>
+    <w:lsdException w:name="heading 4" w:semiHidden="1" w:uiPriority="9" w:unhideWhenUsed="1" w:qFormat="1"/>
+    <w:lsdException w:name="heading 5" w:semiHidden="1" w:uiPriority="9" w:unhideWhenUsed="1" w:qFormat="1"/>
+    <w:lsdException w:name="heading 6" w:semiHidden="1" w:uiPriority="9" w:unhideWhenUsed="1" w:qFormat="1"/>
+    <w:lsdException w:name="heading 7" w:semiHidden="1" w:uiPriority="9" w:unhideWhenUsed="1" w:qFormat="1"/>
+    <w:lsdException w:name="heading 8" w:semiHidden="1" w:uiPriority="9" w:unhideWhenUsed="1" w:qFormat="1"/>
+    <w:lsdException w:name="heading 9" w:semiHidden="1" w:uiPriority="9" w:unhideWhenUsed="1" w:qFormat="1"/>
+    <w:lsdException w:name="index 1" w:semiHidden="1" w:unhideWhenUsed="1"/>
+    <w:lsdException w:name="index 2" w:semiHidden="1" w:unhideWhenUsed="1"/>
+    <w:lsdException w:name="index 3" w:semiHidden="1" w:unhideWhenUsed="1"/>
+    <w:lsdException w:name="index 4" w:semiHidden="1" w:unhideWhenUsed="1"/>
+    <w:lsdException w:name="index 5" w:semiHidden="1" w:unhideWhenUsed="1"/>
+    <w:lsdException w:name="index 6" w:semiHidden="1" w:unhideWhenUsed="1"/>
+    <w:lsdException w:name="index 7" w:semiHidden="1" w:unhideWhenUsed="1"/>
+    <w:lsdException w:name="index 8" w:semiHidden="1" w:unhideWhenUsed="1"/>
+    <w:lsdException w:name="index 9" w:semiHidden="1" w:unhideWhenUsed="1"/>
+    <w:lsdException w:name="toc 1" w:semiHidden="1" w:uiPriority="39" w:unhideWhenUsed="1"/>
+    <w:lsdException w:name="toc 2" w:semiHidden="1" w:uiPriority="39" w:unhideWhenUsed="1"/>
+    <w:lsdException w:name="toc 3" w:semiHidden="1" w:uiPriority="39" w:unhideWhenUsed="1"/>
+    <w:lsdException w:name="toc 4" w:semiHidden="1" w:uiPriority="39" w:unhideWhenUsed="1"/>
+    <w:lsdException w:name="toc 5" w:semiHidden="1" w:uiPriority="39" w:unhideWhenUsed="1"/>
+    <w:lsdException w:name="toc 6" w:semiHidden="1" w:uiPriority="39" w:unhideWhenUsed="1"/>
+    <w:lsdException w:name="toc 7" w:semiHidden="1" w:uiPriority="39" w:unhideWhenUsed="1"/>
+    <w:lsdException w:name="toc 8" w:semiHidden="1" w:uiPriority="39" w:unhideWhenUsed="1"/>
+    <w:lsdException w:name="toc 9" w:semiHidden="1" w:uiPriority="39" w:unhideWhenUsed="1"/>
+    <w:lsdException w:name="Normal Indent" w:semiHidden="1" w:unhideWhenUsed="1"/>
+    <w:lsdException w:name="footnote text" w:semiHidden="1" w:unhideWhenUsed="1"/>
+    <w:lsdException w:name="annotation text" w:semiHidden="1" w:unhideWhenUsed="1"/>
+    <w:lsdException w:name="header" w:semiHidden="1" w:unhideWhenUsed="1"/>
+    <w:lsdException w:name="footer" w:semiHidden="1" w:unhideWhenUsed="1"/>
+    <w:lsdException w:name="index heading" w:semiHidden="1" w:unhideWhenUsed="1"/>
+    <w:lsdException w:name="caption" w:semiHidden="1" w:uiPriority="35" w:unhideWhenUsed="1" w:qFormat="1"/>
+    <w:lsdException w:name="table of figures" w:semiHidden="1" w:unhideWhenUsed="1"/>
+    <w:lsdException w:name="envelope address" w:semiHidden="1" w:unhideWhenUsed="1"/>
+    <w:lsdException w:name="envelope return" w:semiHidden="1" w:unhideWhenUsed="1"/>
+    <w:lsdException w:name="footnote reference" w:semiHidden="1" w:unhideWhenUsed="1"/>
+    <w:lsdException w:name="annotation reference" w:semiHidden="1" w:unhideWhenUsed="1"/>
+    <w:lsdException w:name="line number" w:semiHidden="1" w:unhideWhenUsed="1"/>
+    <w:lsdException w:name="page number" w:semiHidden="1" w:unhideWhenUsed="1"/>
+    <w:lsdException w:name="endnote reference" w:semiHidden="1" w:unhideWhenUsed="1"/>
+    <w:lsdException w:name="endnote text" w:semiHidden="1" w:unhideWhenUsed="1"/>
+    <w:lsdException w:name="table of authorities" w:semiHidden="1" w:unhideWhenUsed="1"/>
+    <w:lsdException w:name="macro" w:semiHidden="1" w:unhideWhenUsed="1"/>
+    <w:lsdException w:name="toa heading" w:semiHidden="1" w:unhideWhenUsed="1"/>
+    <w:lsdException w:name="List" w:semiHidden="1" w:unhideWhenUsed="1"/>
+    <w:lsdException w:name="List Bullet" w:semiHidden="1" w:unhideWhenUsed="1"/>
+    <w:lsdException w:name="List Number" w:semiHidden="1" w:unhideWhenUsed="1"/>
+    <w:lsdException w:name="List 2" w:semiHidden="1" w:unhideWhenUsed="1"/>
+    <w:lsdException w:name="List 3" w:semiHidden="1" w:unhideWhenUsed="1"/>
+    <w:lsdException w:name="List 4" w:semiHidden="1" w:unhideWhenUsed="1"/>
+    <w:lsdException w:name="List 5" w:semiHidden="1" w:unhideWhenUsed="1"/>
+    <w:lsdException w:name="List Bullet 2" w:semiHidden="1" w:unhideWhenUsed="1"/>
+    <w:lsdException w:name="List Bullet 3" w:semiHidden="1" w:unhideWhenUsed="1"/>
+    <w:lsdException w:name="List Bullet 4" w:semiHidden="1" w:unhideWhenUsed="1"/>
+    <w:lsdException w:name="List Bullet 5" w:semiHidden="1" w:unhideWhenUsed="1"/>
+    <w:lsdException w:name="List Number 2" w:semiHidden="1" w:unhideWhenUsed="1"/>
+    <w:lsdException w:name="List Number 3" w:semiHidden="1" w:unhideWhenUsed="1"/>
+    <w:lsdException w:name="List Number 4" w:semiHidden="1" w:unhideWhenUsed="1"/>
+    <w:lsdException w:name="List Number 5" w:semiHidden="1" w:unhideWhenUsed="1"/>
+    <w:lsdException w:name="Title" w:uiPriority="10" w:qFormat="1"/>
+    <w:lsdException w:name="Closing" w:semiHidden="1" w:unhideWhenUsed="1"/>
+    <w:lsdException w:name="Signature" w:semiHidden="1" w:unhideWhenUsed="1"/>
+    <w:lsdException w:name="Default Paragraph Font" w:semiHidden="1" w:uiPriority="1" w:unhideWhenUsed="1"/>
+    <w:lsdException w:name="Body Text" w:semiHidden="1" w:unhideWhenUsed="1"/>
+    <w:lsdException w:name="Body Text Indent" w:semiHidden="1" w:unhideWhenUsed="1"/>
+    <w:lsdException w:name="List Continue" w:semiHidden="1" w:unhideWhenUsed="1"/>
+    <w:lsdException w:name="List Continue 2" w:semiHidden="1" w:unhideWhenUsed="1"/>
+    <w:lsdException w:name="List Continue 3" w:semiHidden="1" w:unhideWhenUsed="1"/>
+    <w:lsdException w:name="List Continue 4" w:semiHidden="1" w:unhideWhenUsed="1"/>
+    <w:lsdException w:name="List Continue 5" w:semiHidden="1" w:unhideWhenUsed="1"/>
+    <w:lsdException w:name="Message Header" w:semiHidden="1" w:unhideWhenUsed="1"/>
+    <w:lsdException w:name="Subtitle" w:uiPriority="11" w:qFormat="1"/>
+    <w:lsdException w:name="Salutation" w:semiHidden="1" w:unhideWhenUsed="1"/>
+    <w:lsdException w:name="Date" w:semiHidden="1" w:unhideWhenUsed="1"/>
+    <w:lsdException w:name="Body Text First Indent" w:semiHidden="1" w:unhideWhenUsed="1"/>
+    <w:lsdException w:name="Body Text First Indent 2" w:semiHidden="1" w:unhideWhenUsed="1"/>
+    <w:lsdException w:name="Note Heading" w:semiHidden="1" w:unhideWhenUsed="1"/>
+    <w:lsdException w:name="Body Text 2" w:semiHidden="1" w:unhideWhenUsed="1"/>
+    <w:lsdException w:name="Body Text 3" w:semiHidden="1" w:unhideWhenUsed="1"/>
+    <w:lsdException w:name="Body Text Indent 2" w:semiHidden="1" w:unhideWhenUsed="1"/>
+    <w:lsdException w:name="Body Text Indent 3" w:semiHidden="1" w:unhideWhenUsed="1"/>
+    <w:lsdException w:name="Block Text" w:semiHidden="1" w:unhideWhenUsed="1"/>
+    <w:lsdException w:name="Hyperlink" w:semiHidden="1" w:unhideWhenUsed="1"/>
+    <w:lsdException w:name="FollowedHyperlink" w:semiHidden="1" w:unhideWhenUsed="1"/>
+    <w:lsdException w:name="Strong" w:uiPriority="22" w:qFormat="1"/>
+    <w:lsdException w:name="Emphasis" w:uiPriority="20" w:qFormat="1"/>
+    <w:lsdException w:name="Document Map" w:semiHidden="1" w:unhideWhenUsed="1"/>
+    <w:lsdException w:name="Plain Text" w:semiHidden="1" w:unhideWhenUsed="1"/>
+    <w:lsdException w:name="E-mail Signature" w:semiHidden="1" w:unhideWhenUsed="1"/>
+    <w:lsdException w:name="HTML Top of Form" w:semiHidden="1" w:unhideWhenUsed="1"/>
+    <w:lsdException w:name="HTML Bottom of Form" w:semiHidden="1" w:unhideWhenUsed="1"/>
+    <w:lsdException w:name="Normal (Web)" w:semiHidden="1" w:unhideWhenUsed="1"/>
+    <w:lsdException w:name="HTML Acronym" w:semiHidden="1" w:unhideWhenUsed="1"/>
+    <w:lsdException w:name="HTML Address" w:semiHidden="1" w:unhideWhenUsed="1"/>
+    <w:lsdException w:name="HTML Cite" w:semiHidden="1" w:unhideWhenUsed="1"/>
+    <w:lsdException w:name="HTML Code" w:semiHidden="1" w:unhideWhenUsed="1"/>
+    <w:lsdException w:name="HTML Definition" w:semiHidden="1" w:unhideWhenUsed="1"/>
+    <w:lsdException w:name="HTML Keyboard" w:semiHidden="1" w:unhideWhenUsed="1"/>
+    <w:lsdException w:name="HTML Preformatted" w:semiHidden="1" w:unhideWhenUsed="1"/>
+    <w:lsdException w:name="HTML Sample" w:semiHidden="1" w:unhideWhenUsed="1"/>
+    <w:lsdException w:name="HTML Typewriter" w:semiHidden="1" w:unhideWhenUsed="1"/>
+    <w:lsdException w:name="HTML Variable" w:semiHidden="1" w:unhideWhenUsed="1"/>
+    <w:lsdException w:name="Normal Table" w:semiHidden="1" w:unhideWhenUsed="1"/>
+    <w:lsdException w:name="annotation subject" w:semiHidden="1" w:unhideWhenUsed="1"/>
+    <w:lsdException w:name="No List" w:semiHidden="1" w:unhideWhenUsed="1"/>
+    <w:lsdException w:name="Outline List 1" w:semiHidden="1" w:unhideWhenUsed="1"/>
+    <w:lsdException w:name="Outline List 2" w:semiHidden="1" w:unhideWhenUsed="1"/>
+    <w:lsdException w:name="Outline List 3" w:semiHidden="1" w:unhideWhenUsed="1"/>
+    <w:lsdException w:name="Table Simple 1" w:semiHidden="1" w:unhideWhenUsed="1"/>
+    <w:lsdException w:name="Table Simple 2" w:semiHidden="1" w:unhideWhenUsed="1"/>
+    <w:lsdException w:name="Table Simple 3" w:semiHidden="1" w:unhideWhenUsed="1"/>
+    <w:lsdException w:name="Table Classic 1" w:semiHidden="1" w:unhideWhenUsed="1"/>
+    <w:lsdException w:name="Table Classic 2" w:semiHidden="1" w:unhideWhenUsed="1"/>
+    <w:lsdException w:name="Table Classic 3" w:semiHidden="1" w:unhideWhenUsed="1"/>
+    <w:lsdException w:name="Table Classic 4" w:semiHidden="1" w:unhideWhenUsed="1"/>
+    <w:lsdException w:name="Table Colorful 1" w:semiHidden="1" w:unhideWhenUsed="1"/>
+    <w:lsdException w:name="Table Colorful 2" w:semiHidden="1" w:unhideWhenUsed="1"/>
+    <w:lsdException w:name="Table Colorful 3" w:semiHidden="1" w:unhideWhenUsed="1"/>
+    <w:lsdException w:name="Table Columns 1" w:semiHidden="1" w:unhideWhenUsed="1"/>
+    <w:lsdException w:name="Table Columns 2" w:semiHidden="1" w:unhideWhenUsed="1"/>
+    <w:lsdException w:name="Table Columns 3" w:semiHidden="1" w:unhideWhenUsed="1"/>
+    <w:lsdException w:name="Table Columns 4" w:semiHidden="1" w:unhideWhenUsed="1"/>
+    <w:lsdException w:name="Table Columns 5" w:semiHidden="1" w:unhideWhenUsed="1"/>
+    <w:lsdException w:name="Table Grid 1" w:semiHidden="1" w:unhideWhenUsed="1"/>
+    <w:lsdException w:name="Table Grid 2" w:semiHidden="1" w:unhideWhenUsed="1"/>
+    <w:lsdException w:name="Table Grid 3" w:semiHidden="1" w:unhideWhenUsed="1"/>
+    <w:lsdException w:name="Table Grid 4" w:semiHidden="1" w:unhideWhenUsed="1"/>
+    <w:lsdException w:name="Table Grid 5" w:semiHidden="1" w:unhideWhenUsed="1"/>
+    <w:lsdException w:name="Table Grid 6" w:semiHidden="1" w:unhideWhenUsed="1"/>
+    <w:lsdException w:name="Table Grid 7" w:semiHidden="1" w:unhideWhenUsed="1"/>
+    <w:lsdException w:name="Table Grid 8" w:semiHidden="1" w:unhideWhenUsed="1"/>
+    <w:lsdException w:name="Table List 1" w:semiHidden="1" w:unhideWhenUsed="1"/>
+    <w:lsdException w:name="Table List 2" w:semiHidden="1" w:unhideWhenUsed="1"/>
+    <w:lsdException w:name="Table List 3" w:semiHidden="1" w:unhideWhenUsed="1"/>
+    <w:lsdException w:name="Table List 4" w:semiHidden="1" w:unhideWhenUsed="1"/>
+    <w:lsdException w:name="Table List 5" w:semiHidden="1" w:unhideWhenUsed="1"/>
+    <w:lsdException w:name="Table List 6" w:semiHidden="1" w:unhideWhenUsed="1"/>
+    <w:lsdException w:name="Table List 7" w:semiHidden="1" w:unhideWhenUsed="1"/>
+    <w:lsdException w:name="Table List 8" w:semiHidden="1" w:unhideWhenUsed="1"/>
+    <w:lsdException w:name="Table 3D effects 1" w:semiHidden="1" w:unhideWhenUsed="1"/>
+    <w:lsdException w:name="Table 3D effects 2" w:semiHidden="1" w:unhideWhenUsed="1"/>
+    <w:lsdException w:name="Table 3D effects 3" w:semiHidden="1" w:unhideWhenUsed="1"/>
+    <w:lsdException w:name="Table Contemporary" w:semiHidden="1" w:unhideWhenUsed="1"/>
+    <w:lsdException w:name="Table Elegant" w:semiHidden="1" w:unhideWhenUsed="1"/>
+    <w:lsdException w:name="Table Professional" w:semiHidden="1" w:unhideWhenUsed="1"/>
+    <w:lsdException w:name="Table Subtle 1" w:semiHidden="1" w:unhideWhenUsed="1"/>
+    <w:lsdException w:name="Table Subtle 2" w:semiHidden="1" w:unhideWhenUsed="1"/>
+    <w:lsdException w:name="Table Web 1" w:semiHidden="1" w:unhideWhenUsed="1"/>
+    <w:lsdException w:name="Table Web 2" w:semiHidden="1" w:unhideWhenUsed="1"/>
+    <w:lsdException w:name="Table Web 3" w:semiHidden="1" w:unhideWhenUsed="1"/>
+    <w:lsdException w:name="Balloon Text" w:semiHidden="1" w:unhideWhenUsed="1"/>
+    <w:lsdException w:name="Table Grid" w:uiPriority="59"/>
+    <w:lsdException w:name="Table Theme" w:semiHidden="1" w:unhideWhenUsed="1"/>
+    <w:lsdException w:name="Placeholder Text" w:semiHidden="1"/>
+    <w:lsdException w:name="No Spacing" w:uiPriority="1" w:qFormat="1"/>
+    <w:lsdException w:name="Light Shading" w:uiPriority="60"/>
+    <w:lsdException w:name="Light List" w:uiPriority="61"/>
+    <w:lsdException w:name="Light Grid" w:uiPriority="62"/>
+    <w:lsdException w:name="Medium Shading 1" w:uiPriority="63"/>
+    <w:lsdException w:name="Medium Shading 2" w:uiPriority="64"/>
+    <w:lsdException w:name="Medium List 1" w:uiPriority="65"/>
+    <w:lsdException w:name="Medium List 2" w:uiPriority="66"/>
+    <w:lsdException w:name="Medium Grid 1" w:uiPriority="67"/>
+    <w:lsdException w:name="Medium Grid 2" w:uiPriority="68"/>
+    <w:lsdException w:name="Medium Grid 3" w:uiPriority="69"/>
+    <w:lsdException w:name="Dark List" w:uiPriority="70"/>
+    <w:lsdException w:name="Colorful Shading" w:uiPriority="71"/>
+    <w:lsdException w:name="Colorful List" w:uiPriority="72"/>
+    <w:lsdException w:name="Colorful Grid" w:uiPriority="73"/>
+    <w:lsdException w:name="Light Shading Accent 1" w:uiPriority="60"/>
+    <w:lsdException w:name="Light List Accent 1" w:uiPriority="61"/>
+    <w:lsdException w:name="Light Grid Accent 1" w:uiPriority="62"/>
+    <w:lsdException w:name="Medium Shading 1 Accent 1" w:uiPriority="63"/>
+    <w:lsdException w:name="Medium Shading 2 Accent 1" w:uiPriority="64"/>
+    <w:lsdException w:name="Medium List 1 Accent 1" w:uiPriority="65"/>
+    <w:lsdException w:name="Revision" w:semiHidden="1"/>
+    <w:lsdException w:name="List Paragraph" w:uiPriority="34" w:qFormat="1"/>
+    <w:lsdException w:name="Quote" w:uiPriority="29" w:qFormat="1"/>
+    <w:lsdException w:name="Intense Quote" w:uiPriority="30" w:qFormat="1"/>
+    <w:lsdException w:name="Medium List 2 Accent 1" w:uiPriority="66"/>
+    <w:lsdException w:name="Medium Grid 1 Accent 1" w:uiPriority="67"/>
+    <w:lsdException w:name="Medium Grid 2 Accent 1" w:uiPriority="68"/>
+    <w:lsdException w:name="Medium Grid 3 Accent 1" w:uiPriority="69"/>
+    <w:lsdException w:name="Dark List Accent 1" w:uiPriority="70"/>
+    <w:lsdException w:name="Colorful Shading Accent 1" w:uiPriority="71"/>
+    <w:lsdException w:name="Colorful List Accent 1" w:uiPriority="72"/>
+    <w:lsdException w:name="Colorful Grid Accent 1" w:uiPriority="73"/>
+    <w:lsdException w:name="Light Shading Accent 2" w:uiPriority="60"/>
+    <w:lsdException w:name="Light List Accent 2" w:uiPriority="61"/>
+    <w:lsdException w:name="Light Grid Accent 2" w:uiPriority="62"/>
+    <w:lsdException w:name="Medium Shading 1 Accent 2" w:uiPriority="63"/>
+    <w:lsdException w:name="Medium Shading 2 Accent 2" w:uiPriority="64"/>
+    <w:lsdException w:name="Medium List 1 Accent 2" w:uiPriority="65"/>
+    <w:lsdException w:name="Medium List 2 Accent 2" w:uiPriority="66"/>
+    <w:lsdException w:name="Medium Grid 1 Accent 2" w:uiPriority="67"/>
+    <w:lsdException w:name="Medium Grid 2 Accent 2" w:uiPriority="68"/>
+    <w:lsdException w:name="Medium Grid 3 Accent 2" w:uiPriority="69"/>
+    <w:lsdException w:name="Dark List Accent 2" w:uiPriority="70"/>
+    <w:lsdException w:name="Colorful Shading Accent 2" w:uiPriority="71"/>
+    <w:lsdException w:name="Colorful List Accent 2" w:uiPriority="72"/>
+    <w:lsdException w:name="Colorful Grid Accent 2" w:uiPriority="73"/>
+    <w:lsdException w:name="Light Shading Accent 3" w:uiPriority="60"/>
+    <w:lsdException w:name="Light List Accent 3" w:uiPriority="61"/>
+    <w:lsdException w:name="Light Grid Accent 3" w:uiPriority="62"/>
+    <w:lsdException w:name="Medium Shading 1 Accent 3" w:uiPriority="63"/>
+    <w:lsdException w:name="Medium Shading 2 Accent 3" w:uiPriority="64"/>
+    <w:lsdException w:name="Medium List 1 Accent 3" w:uiPriority="65"/>
+    <w:lsdException w:name="Medium List 2 Accent 3" w:uiPriority="66"/>
+    <w:lsdException w:name="Medium Grid 1 Accent 3" w:uiPriority="67"/>
+    <w:lsdException w:name="Medium Grid 2 Accent 3" w:uiPriority="68"/>
+    <w:lsdException w:name="Medium Grid 3 Accent 3" w:uiPriority="69"/>
+    <w:lsdException w:name="Dark List Accent 3" w:uiPriority="70"/>
+    <w:lsdException w:name="Colorful Shading Accent 3" w:uiPriority="71"/>
+    <w:lsdException w:name="Colorful List Accent 3" w:uiPriority="72"/>
+    <w:lsdException w:name="Colorful Grid Accent 3" w:uiPriority="73"/>
+    <w:lsdException w:name="Light Shading Accent 4" w:uiPriority="60"/>
+    <w:lsdException w:name="Light List Accent 4" w:uiPriority="61"/>
+    <w:lsdException w:name="Light Grid Accent 4" w:uiPriority="62"/>
+    <w:lsdException w:name="Medium Shading 1 Accent 4" w:uiPriority="63"/>
+    <w:lsdException w:name="Medium Shading 2 Accent 4" w:uiPriority="64"/>
+    <w:lsdException w:name="Medium List 1 Accent 4" w:uiPriority="65"/>
+    <w:lsdException w:name="Medium List 2 Accent 4" w:uiPriority="66"/>
+    <w:lsdException w:name="Medium Grid 1 Accent 4" w:uiPriority="67"/>
+    <w:lsdException w:name="Medium Grid 2 Accent 4" w:uiPriority="68"/>
+    <w:lsdException w:name="Medium Grid 3 Accent 4" w:uiPriority="69"/>
+    <w:lsdException w:name="Dark List Accent 4" w:uiPriority="70"/>
+    <w:lsdException w:name="Colorful Shading Accent 4" w:uiPriority="71"/>
+    <w:lsdException w:name="Colorful List Accent 4" w:uiPriority="72"/>
+    <w:lsdException w:name="Colorful Grid Accent 4" w:uiPriority="73"/>
+    <w:lsdException w:name="Light Shading Accent 5" w:uiPriority="60"/>
+    <w:lsdException w:name="Light List Accent 5" w:uiPriority="61"/>
+    <w:lsdException w:name="Light Grid Accent 5" w:uiPriority="62"/>
+    <w:lsdException w:name="Medium Shading 1 Accent 5" w:uiPriority="63"/>
+    <w:lsdException w:name="Medium Shading 2 Accent 5" w:uiPriority="64"/>
+    <w:lsdException w:name="Medium List 1 Accent 5" w:uiPriority="65"/>
+    <w:lsdException w:name="Medium List 2 Accent 5" w:uiPriority="66"/>
+    <w:lsdException w:name="Medium Grid 1 Accent 5" w:uiPriority="67"/>
+    <w:lsdException w:name="Medium Grid 2 Accent 5" w:uiPriority="68"/>
+    <w:lsdException w:name="Medium Grid 3 Accent 5" w:uiPriority="69"/>
+    <w:lsdException w:name="Dark List Accent 5" w:uiPriority="70"/>
+    <w:lsdException w:name="Colorful Shading Accent 5" w:uiPriority="71"/>
+    <w:lsdException w:name="Colorful List Accent 5" w:uiPriority="72"/>
+    <w:lsdException w:name="Colorful Grid Accent 5" w:uiPriority="73"/>
+    <w:lsdException w:name="Light Shading Accent 6" w:uiPriority="60"/>
+    <w:lsdException w:name="Light List Accent 6" w:uiPriority="61"/>
+    <w:lsdException w:name="Light Grid Accent 6" w:uiPriority="62"/>
+    <w:lsdException w:name="Medium Shading 1 Accent 6" w:uiPriority="63"/>
+    <w:lsdException w:name="Medium Shading 2 Accent 6" w:uiPriority="64"/>
+    <w:lsdException w:name="Medium List 1 Accent 6" w:uiPriority="65"/>
+    <w:lsdException w:name="Medium List 2 Accent 6" w:uiPriority="66"/>
+    <w:lsdException w:name="Medium Grid 1 Accent 6" w:uiPriority="67"/>
+    <w:lsdException w:name="Medium Grid 2 Accent 6" w:uiPriority="68"/>
+    <w:lsdException w:name="Medium Grid 3 Accent 6" w:uiPriority="69"/>
+    <w:lsdException w:name="Dark List Accent 6" w:uiPriority="70"/>
+    <w:lsdException w:name="Colorful Shading Accent 6" w:uiPriority="71"/>
+    <w:lsdException w:name="Colorful List Accent 6" w:uiPriority="72"/>
+    <w:lsdException w:name="Colorful Grid Accent 6" w:uiPriority="73"/>
+    <w:lsdException w:name="Subtle Emphasis" w:uiPriority="19" w:qFormat="1"/>
+    <w:lsdException w:name="Intense Emphasis" w:uiPriority="21" w:qFormat="1"/>
+    <w:lsdException w:name="Subtle Reference" w:uiPriority="31" w:qFormat="1"/>
+    <w:lsdException w:name="Intense Reference" w:uiPriority="32" w:qFormat="1"/>
+    <w:lsdException w:name="Book Title" w:uiPriority="33" w:qFormat="1"/>
+    <w:lsdException w:name="Bibliography" w:semiHidden="1" w:uiPriority="37" w:unhideWhenUsed="1"/>
+    <w:lsdException w:name="TOC Heading" w:semiHidden="1" w:uiPriority="39" w:unhideWhenUsed="1" w:qFormat="1"/>
+    <w:lsdException w:name="Plain Table 1" w:uiPriority="41"/>
+    <w:lsdException w:name="Plain Table 2" w:uiPriority="42"/>
+    <w:lsdException w:name="Plain Table 3" w:uiPriority="43"/>
+    <w:lsdException w:name="Plain Table 4" w:uiPriority="44"/>
+    <w:lsdException w:name="Plain Table 5" w:uiPriority="45"/>
+    <w:lsdException w:name="Grid Table Light" w:uiPriority="40"/>
+    <w:lsdException w:name="Grid Table 1 Light" w:uiPriority="46"/>
+    <w:lsdException w:name="Grid Table 2" w:uiPriority="47"/>
+    <w:lsdException w:name="Grid Table 3" w:uiPriority="48"/>
+    <w:lsdException w:name="Grid Table 4" w:uiPriority="49"/>
+    <w:lsdException w:name="Grid Table 5 Dark" w:uiPriority="50"/>
+    <w:lsdException w:name="Grid Table 6 Colorful" w:uiPriority="51"/>
+    <w:lsdException w:name="Grid Table 7 Colorful" w:uiPriority="52"/>
+    <w:lsdException w:name="Grid Table 1 Light Accent 1" w:uiPriority="46"/>
+    <w:lsdException w:name="Grid Table 2 Accent 1" w:uiPriority="47"/>
+    <w:lsdException w:name="Grid Table 3 Accent 1" w:uiPriority="48"/>
+    <w:lsdException w:name="Grid Table 4 Accent 1" w:uiPriority="49"/>
+    <w:lsdException w:name="Grid Table 5 Dark Accent 1" w:uiPriority="50"/>
+    <w:lsdException w:name="Grid Table 6 Colorful Accent 1" w:uiPriority="51"/>
+    <w:lsdException w:name="Grid Table 7 Colorful Accent 1" w:uiPriority="52"/>
+    <w:lsdException w:name="Grid Table 1 Light Accent 2" w:uiPriority="46"/>
+    <w:lsdException w:name="Grid Table 2 Accent 2" w:uiPriority="47"/>
+    <w:lsdException w:name="Grid Table 3 Accent 2" w:uiPriority="48"/>
+    <w:lsdException w:name="Grid Table 4 Accent 2" w:uiPriority="49"/>
+    <w:lsdException w:name="Grid Table 5 Dark Accent 2" w:uiPriority="50"/>
+    <w:lsdException w:name="Grid Table 6 Colorful Accent 2" w:uiPriority="51"/>
+    <w:lsdException w:name="Grid Table 7 Colorful Accent 2" w:uiPriority="52"/>
+    <w:lsdException w:name="Grid Table 1 Light Accent 3" w:uiPriority="46"/>
+    <w:lsdException w:name="Grid Table 2 Accent 3" w:uiPriority="47"/>
+    <w:lsdException w:name="Grid Table 3 Accent 3" w:uiPriority="48"/>
+    <w:lsdException w:name="Grid Table 4 Accent 3" w:uiPriority="49"/>
+    <w:lsdException w:name="Grid Table 5 Dark Accent 3" w:uiPriority="50"/>
+    <w:lsdException w:name="Grid Table 6 Colorful Accent 3" w:uiPriority="51"/>
+    <w:lsdException w:name="Grid Table 7 Colorful Accent 3" w:uiPriority="52"/>
+    <w:lsdException w:name="Grid Table 1 Light Accent 4" w:uiPriority="46"/>
+    <w:lsdException w:name="Grid Table 2 Accent 4" w:uiPriority="47"/>
+    <w:lsdException w:name="Grid Table 3 Accent 4" w:uiPriority="48"/>
+    <w:lsdException w:name="Grid Table 4 Accent 4" w:uiPriority="49"/>
+    <w:lsdException w:name="Grid Table 5 Dark Accent 4" w:uiPriority="50"/>
+    <w:lsdException w:name="Grid Table 6 Colorful Accent 4" w:uiPriority="51"/>
+    <w:lsdException w:name="Grid Table 7 Colorful Accent 4" w:uiPriority="52"/>
+    <w:lsdException w:name="Grid Table 1 Light Accent 5" w:uiPriority="46"/>
+    <w:lsdException w:name="Grid Table 2 Accent 5" w:uiPriority="47"/>
+    <w:lsdException w:name="Grid Table 3 Accent 5" w:uiPriority="48"/>
+    <w:lsdException w:name="Grid Table 4 Accent 5" w:uiPriority="49"/>
+    <w:lsdException w:name="Grid Table 5 Dark Accent 5" w:uiPriority="50"/>
+    <w:lsdException w:name="Grid Table 6 Colorful Accent 5" w:uiPriority="51"/>
+    <w:lsdException w:name="Grid Table 7 Colorful Accent 5" w:uiPriority="52"/>
+    <w:lsdException w:name="Grid Table 1 Light Accent 6" w:uiPriority="46"/>
+    <w:lsdException w:name="Grid Table 2 Accent 6" w:uiPriority="47"/>
+    <w:lsdException w:name="Grid Table 3 Accent 6" w:uiPriority="48"/>
+    <w:lsdException w:name="Grid Table 4 Accent 6" w:uiPriority="49"/>
+    <w:lsdException w:name="Grid Table 5 Dark Accent 6" w:uiPriority="50"/>
+    <w:lsdException w:name="Grid Table 6 Colorful Accent 6" w:uiPriority="51"/>
+    <w:lsdException w:name="Grid Table 7 Colorful Accent 6" w:uiPriority="52"/>
+    <w:lsdException w:name="List Table 1 Light" w:uiPriority="46"/>
+    <w:lsdException w:name="List Table 2" w:uiPriority="47"/>
+    <w:lsdException w:name="List Table 3" w:uiPriority="48"/>
+    <w:lsdException w:name="List Table 4" w:uiPriority="49"/>
+    <w:lsdException w:name="List Table 5 Dark" w:uiPriority="50"/>
+    <w:lsdException w:name="List Table 6 Colorful" w:uiPriority="51"/>
+    <w:lsdException w:name="List Table 7 Colorful" w:uiPriority="52"/>
+    <w:lsdException w:name="List Table 1 Light Accent 1" w:uiPriority="46"/>
+    <w:lsdException w:name="List Table 2 Accent 1" w:uiPriority="47"/>
+    <w:lsdException w:name="List Table 3 Accent 1" w:uiPriority="48"/>
+    <w:lsdException w:name="List Table 4 Accent 1" w:uiPriority="49"/>
+    <w:lsdException w:name="List Table 5 Dark Accent 1" w:uiPriority="50"/>
+    <w:lsdException w:name="List Table 6 Colorful Accent 1" w:uiPriority="51"/>
+    <w:lsdException w:name="List Table 7 Colorful Accent 1" w:uiPriority="52"/>
+    <w:lsdException w:name="List Table 1 Light Accent 2" w:uiPriority="46"/>
+    <w:lsdException w:name="List Table 2 Accent 2" w:uiPriority="47"/>
+    <w:lsdException w:name="List Table 3 Accent 2" w:uiPriority="48"/>
+    <w:lsdException w:name="List Table 4 Accent 2" w:uiPriority="49"/>
+    <w:lsdException w:name="List Table 5 Dark Accent 2" w:uiPriority="50"/>
+    <w:lsdException w:name="List Table 6 Colorful Accent 2" w:uiPriority="51"/>
+    <w:lsdException w:name="List Table 7 Colorful Accent 2" w:uiPriority="52"/>
+    <w:lsdException w:name="List Table 1 Light Accent 3" w:uiPriority="46"/>
+    <w:lsdException w:name="List Table 2 Accent 3" w:uiPriority="47"/>
+    <w:lsdException w:name="List Table 3 Accent 3" w:uiPriority="48"/>
+    <w:lsdException w:name="List Table 4 Accent 3" w:uiPriority="49"/>
+    <w:lsdException w:name="List Table 5 Dark Accent 3" w:uiPriority="50"/>
+    <w:lsdException w:name="List Table 6 Colorful Accent 3" w:uiPriority="51"/>
+    <w:lsdException w:name="List Table 7 Colorful Accent 3" w:uiPriority="52"/>
+    <w:lsdException w:name="List Table 1 Light Accent 4" w:uiPriority="46"/>
+    <w:lsdException w:name="List Table 2 Accent 4" w:uiPriority="47"/>
+    <w:lsdException w:name="List Table 3 Accent 4" w:uiPriority="48"/>
+    <w:lsdException w:name="List Table 4 Accent 4" w:uiPriority="49"/>
+    <w:lsdException w:name="List Table 5 Dark Accent 4" w:uiPriority="50"/>
+    <w:lsdException w:name="List Table 6 Colorful Accent 4" w:uiPriority="51"/>
+    <w:lsdException w:name="List Table 7 Colorful Accent 4" w:uiPriority="52"/>
+    <w:lsdException w:name="List Table 1 Light Accent 5" w:uiPriority="46"/>
+    <w:lsdException w:name="List Table 2 Accent 5" w:uiPriority="47"/>
+    <w:lsdException w:name="List Table 3 Accent 5" w:uiPriority="48"/>
+    <w:lsdException w:name="List Table 4 Accent 5" w:uiPriority="49"/>
+    <w:lsdException w:name="List Table 5 Dark Accent 5" w:uiPriority="50"/>
+    <w:lsdException w:name="List Table 6 Colorful Accent 5" w:uiPriority="51"/>
+    <w:lsdException w:name="List Table 7 Colorful Accent 5" w:uiPriority="52"/>
+    <w:lsdException w:name="List Table 1 Light Accent 6" w:uiPriority="46"/>
+    <w:lsdException w:name="List Table 2 Accent 6" w:uiPriority="47"/>
+    <w:lsdException w:name="List Table 3 Accent 6" w:uiPriority="48"/>
+    <w:lsdException w:name="List Table 4 Accent 6" w:uiPriority="49"/>
+    <w:lsdException w:name="List Table 5 Dark Accent 6" w:uiPriority="50"/>
+    <w:lsdException w:name="List Table 6 Colorful Accent 6" w:uiPriority="51"/>
+    <w:lsdException w:name="List Table 7 Colorful Accent 6" w:uiPriority="52"/>
+    <w:lsdException w:name="Mention" w:semiHidden="1" w:unhideWhenUsed="1"/>
   </w:latentStyles>
   <w:style w:type="paragraph" w:default="1" w:styleId="Normal">
     <w:name w:val="Normal"/>
@@ -11386,13 +12343,6 @@
     <w:tblPr>
       <w:tblStyleRowBandSize w:val="1"/>
       <w:tblStyleColBandSize w:val="1"/>
-      <w:tblInd w:w="0" w:type="dxa"/>
-      <w:tblCellMar>
-        <w:top w:w="0" w:type="dxa"/>
-        <w:left w:w="108" w:type="dxa"/>
-        <w:bottom w:w="0" w:type="dxa"/>
-        <w:right w:w="108" w:type="dxa"/>
-      </w:tblCellMar>
     </w:tblPr>
   </w:style>
   <w:style w:type="table" w:customStyle="1" w:styleId="a0">
@@ -11400,13 +12350,6 @@
     <w:tblPr>
       <w:tblStyleRowBandSize w:val="1"/>
       <w:tblStyleColBandSize w:val="1"/>
-      <w:tblInd w:w="0" w:type="dxa"/>
-      <w:tblCellMar>
-        <w:top w:w="0" w:type="dxa"/>
-        <w:left w:w="108" w:type="dxa"/>
-        <w:bottom w:w="0" w:type="dxa"/>
-        <w:right w:w="108" w:type="dxa"/>
-      </w:tblCellMar>
     </w:tblPr>
   </w:style>
   <w:style w:type="table" w:customStyle="1" w:styleId="a1">
@@ -11414,13 +12357,6 @@
     <w:tblPr>
       <w:tblStyleRowBandSize w:val="1"/>
       <w:tblStyleColBandSize w:val="1"/>
-      <w:tblInd w:w="0" w:type="dxa"/>
-      <w:tblCellMar>
-        <w:top w:w="0" w:type="dxa"/>
-        <w:left w:w="108" w:type="dxa"/>
-        <w:bottom w:w="0" w:type="dxa"/>
-        <w:right w:w="108" w:type="dxa"/>
-      </w:tblCellMar>
     </w:tblPr>
   </w:style>
   <w:style w:type="table" w:customStyle="1" w:styleId="a2">
@@ -11428,13 +12364,6 @@
     <w:tblPr>
       <w:tblStyleRowBandSize w:val="1"/>
       <w:tblStyleColBandSize w:val="1"/>
-      <w:tblInd w:w="0" w:type="dxa"/>
-      <w:tblCellMar>
-        <w:top w:w="0" w:type="dxa"/>
-        <w:left w:w="108" w:type="dxa"/>
-        <w:bottom w:w="0" w:type="dxa"/>
-        <w:right w:w="108" w:type="dxa"/>
-      </w:tblCellMar>
     </w:tblPr>
   </w:style>
   <w:style w:type="table" w:customStyle="1" w:styleId="a3">
@@ -11442,13 +12371,6 @@
     <w:tblPr>
       <w:tblStyleRowBandSize w:val="1"/>
       <w:tblStyleColBandSize w:val="1"/>
-      <w:tblInd w:w="0" w:type="dxa"/>
-      <w:tblCellMar>
-        <w:top w:w="0" w:type="dxa"/>
-        <w:left w:w="108" w:type="dxa"/>
-        <w:bottom w:w="0" w:type="dxa"/>
-        <w:right w:w="108" w:type="dxa"/>
-      </w:tblCellMar>
     </w:tblPr>
   </w:style>
   <w:style w:type="table" w:customStyle="1" w:styleId="a4">
@@ -11456,13 +12378,6 @@
     <w:tblPr>
       <w:tblStyleRowBandSize w:val="1"/>
       <w:tblStyleColBandSize w:val="1"/>
-      <w:tblInd w:w="0" w:type="dxa"/>
-      <w:tblCellMar>
-        <w:top w:w="0" w:type="dxa"/>
-        <w:left w:w="108" w:type="dxa"/>
-        <w:bottom w:w="0" w:type="dxa"/>
-        <w:right w:w="108" w:type="dxa"/>
-      </w:tblCellMar>
     </w:tblPr>
   </w:style>
   <w:style w:type="table" w:customStyle="1" w:styleId="a5">
@@ -11470,13 +12385,6 @@
     <w:tblPr>
       <w:tblStyleRowBandSize w:val="1"/>
       <w:tblStyleColBandSize w:val="1"/>
-      <w:tblInd w:w="0" w:type="dxa"/>
-      <w:tblCellMar>
-        <w:top w:w="0" w:type="dxa"/>
-        <w:left w:w="108" w:type="dxa"/>
-        <w:bottom w:w="0" w:type="dxa"/>
-        <w:right w:w="108" w:type="dxa"/>
-      </w:tblCellMar>
     </w:tblPr>
   </w:style>
   <w:style w:type="table" w:customStyle="1" w:styleId="a6">
@@ -11484,13 +12392,6 @@
     <w:tblPr>
       <w:tblStyleRowBandSize w:val="1"/>
       <w:tblStyleColBandSize w:val="1"/>
-      <w:tblInd w:w="0" w:type="dxa"/>
-      <w:tblCellMar>
-        <w:top w:w="0" w:type="dxa"/>
-        <w:left w:w="108" w:type="dxa"/>
-        <w:bottom w:w="0" w:type="dxa"/>
-        <w:right w:w="108" w:type="dxa"/>
-      </w:tblCellMar>
     </w:tblPr>
   </w:style>
   <w:style w:type="table" w:customStyle="1" w:styleId="a7">
@@ -11498,13 +12399,6 @@
     <w:tblPr>
       <w:tblStyleRowBandSize w:val="1"/>
       <w:tblStyleColBandSize w:val="1"/>
-      <w:tblInd w:w="0" w:type="dxa"/>
-      <w:tblCellMar>
-        <w:top w:w="0" w:type="dxa"/>
-        <w:left w:w="108" w:type="dxa"/>
-        <w:bottom w:w="0" w:type="dxa"/>
-        <w:right w:w="108" w:type="dxa"/>
-      </w:tblCellMar>
     </w:tblPr>
   </w:style>
   <w:style w:type="table" w:customStyle="1" w:styleId="a8">
@@ -11512,13 +12406,6 @@
     <w:tblPr>
       <w:tblStyleRowBandSize w:val="1"/>
       <w:tblStyleColBandSize w:val="1"/>
-      <w:tblInd w:w="0" w:type="dxa"/>
-      <w:tblCellMar>
-        <w:top w:w="0" w:type="dxa"/>
-        <w:left w:w="108" w:type="dxa"/>
-        <w:bottom w:w="0" w:type="dxa"/>
-        <w:right w:w="108" w:type="dxa"/>
-      </w:tblCellMar>
     </w:tblPr>
   </w:style>
   <w:style w:type="table" w:customStyle="1" w:styleId="a9">
@@ -11526,13 +12413,6 @@
     <w:tblPr>
       <w:tblStyleRowBandSize w:val="1"/>
       <w:tblStyleColBandSize w:val="1"/>
-      <w:tblInd w:w="0" w:type="dxa"/>
-      <w:tblCellMar>
-        <w:top w:w="0" w:type="dxa"/>
-        <w:left w:w="108" w:type="dxa"/>
-        <w:bottom w:w="0" w:type="dxa"/>
-        <w:right w:w="108" w:type="dxa"/>
-      </w:tblCellMar>
     </w:tblPr>
   </w:style>
   <w:style w:type="table" w:customStyle="1" w:styleId="aa">
@@ -11540,535 +12420,6 @@
     <w:tblPr>
       <w:tblStyleRowBandSize w:val="1"/>
       <w:tblStyleColBandSize w:val="1"/>
-      <w:tblInd w:w="0" w:type="dxa"/>
-      <w:tblCellMar>
-        <w:top w:w="0" w:type="dxa"/>
-        <w:left w:w="108" w:type="dxa"/>
-        <w:bottom w:w="0" w:type="dxa"/>
-        <w:right w:w="108" w:type="dxa"/>
-      </w:tblCellMar>
-    </w:tblPr>
-  </w:style>
-  <w:style w:type="paragraph" w:styleId="BalloonText">
-    <w:name w:val="Balloon Text"/>
-    <w:basedOn w:val="Normal"/>
-    <w:link w:val="BalloonTextChar"/>
-    <w:uiPriority w:val="99"/>
-    <w:semiHidden/>
-    <w:unhideWhenUsed/>
-    <w:rsid w:val="00F818E4"/>
-    <w:pPr>
-      <w:spacing w:line="240" w:lineRule="auto"/>
-    </w:pPr>
-    <w:rPr>
-      <w:rFonts w:ascii="Tahoma" w:hAnsi="Tahoma" w:cs="Tahoma"/>
-      <w:sz w:val="16"/>
-      <w:szCs w:val="16"/>
-    </w:rPr>
-  </w:style>
-  <w:style w:type="character" w:customStyle="1" w:styleId="BalloonTextChar">
-    <w:name w:val="Balloon Text Char"/>
-    <w:basedOn w:val="DefaultParagraphFont"/>
-    <w:link w:val="BalloonText"/>
-    <w:uiPriority w:val="99"/>
-    <w:semiHidden/>
-    <w:rsid w:val="00F818E4"/>
-    <w:rPr>
-      <w:rFonts w:ascii="Tahoma" w:hAnsi="Tahoma" w:cs="Tahoma"/>
-      <w:sz w:val="16"/>
-      <w:szCs w:val="16"/>
-    </w:rPr>
-  </w:style>
-  <w:style w:type="character" w:customStyle="1" w:styleId="apple-converted-space">
-    <w:name w:val="apple-converted-space"/>
-    <w:basedOn w:val="DefaultParagraphFont"/>
-    <w:rsid w:val="00C91734"/>
-  </w:style>
-</w:styles>
-</file>
-
-<file path=word/stylesWithEffects.xml><?xml version="1.0" encoding="utf-8"?>
-<w:styles xmlns:wpc="http://schemas.microsoft.com/office/word/2010/wordprocessingCanvas" xmlns:mc="http://schemas.openxmlformats.org/markup-compatibility/2006" xmlns:o="urn:schemas-microsoft-com:office:office" xmlns:r="http://schemas.openxmlformats.org/officeDocument/2006/relationships" xmlns:m="http://schemas.openxmlformats.org/officeDocument/2006/math" xmlns:v="urn:schemas-microsoft-com:vml" xmlns:wp14="http://schemas.microsoft.com/office/word/2010/wordprocessingDrawing" xmlns:wp="http://schemas.openxmlformats.org/drawingml/2006/wordprocessingDrawing" xmlns:w10="urn:schemas-microsoft-com:office:word" xmlns:w="http://schemas.openxmlformats.org/wordprocessingml/2006/main" xmlns:w14="http://schemas.microsoft.com/office/word/2010/wordml" xmlns:wpg="http://schemas.microsoft.com/office/word/2010/wordprocessingGroup" xmlns:wpi="http://schemas.microsoft.com/office/word/2010/wordprocessingInk" xmlns:wne="http://schemas.microsoft.com/office/word/2006/wordml" xmlns:wps="http://schemas.microsoft.com/office/word/2010/wordprocessingShape" mc:Ignorable="w14 wp14">
-  <w:docDefaults>
-    <w:rPrDefault>
-      <w:rPr>
-        <w:rFonts w:ascii="Arial" w:eastAsia="Arial" w:hAnsi="Arial" w:cs="Arial"/>
-        <w:color w:val="000000"/>
-        <w:sz w:val="22"/>
-        <w:szCs w:val="22"/>
-        <w:lang w:val="en-CA" w:eastAsia="en-CA" w:bidi="ar-SA"/>
-      </w:rPr>
-    </w:rPrDefault>
-    <w:pPrDefault>
-      <w:pPr>
-        <w:spacing w:line="276" w:lineRule="auto"/>
-      </w:pPr>
-    </w:pPrDefault>
-  </w:docDefaults>
-  <w:latentStyles w:defLockedState="0" w:defUIPriority="99" w:defSemiHidden="1" w:defUnhideWhenUsed="1" w:defQFormat="0" w:count="267">
-    <w:lsdException w:name="Normal" w:semiHidden="0" w:uiPriority="0" w:unhideWhenUsed="0" w:qFormat="1"/>
-    <w:lsdException w:name="heading 1" w:semiHidden="0" w:uiPriority="9" w:unhideWhenUsed="0" w:qFormat="1"/>
-    <w:lsdException w:name="heading 2" w:uiPriority="9" w:qFormat="1"/>
-    <w:lsdException w:name="heading 3" w:uiPriority="9" w:qFormat="1"/>
-    <w:lsdException w:name="heading 4" w:uiPriority="9" w:qFormat="1"/>
-    <w:lsdException w:name="heading 5" w:uiPriority="9" w:qFormat="1"/>
-    <w:lsdException w:name="heading 6" w:uiPriority="9" w:qFormat="1"/>
-    <w:lsdException w:name="heading 7" w:uiPriority="9" w:qFormat="1"/>
-    <w:lsdException w:name="heading 8" w:uiPriority="9" w:qFormat="1"/>
-    <w:lsdException w:name="heading 9" w:uiPriority="9" w:qFormat="1"/>
-    <w:lsdException w:name="toc 1" w:uiPriority="39"/>
-    <w:lsdException w:name="toc 2" w:uiPriority="39"/>
-    <w:lsdException w:name="toc 3" w:uiPriority="39"/>
-    <w:lsdException w:name="toc 4" w:uiPriority="39"/>
-    <w:lsdException w:name="toc 5" w:uiPriority="39"/>
-    <w:lsdException w:name="toc 6" w:uiPriority="39"/>
-    <w:lsdException w:name="toc 7" w:uiPriority="39"/>
-    <w:lsdException w:name="toc 8" w:uiPriority="39"/>
-    <w:lsdException w:name="toc 9" w:uiPriority="39"/>
-    <w:lsdException w:name="caption" w:uiPriority="35" w:qFormat="1"/>
-    <w:lsdException w:name="Title" w:semiHidden="0" w:uiPriority="10" w:unhideWhenUsed="0" w:qFormat="1"/>
-    <w:lsdException w:name="Default Paragraph Font" w:uiPriority="1"/>
-    <w:lsdException w:name="Subtitle" w:semiHidden="0" w:uiPriority="11" w:unhideWhenUsed="0" w:qFormat="1"/>
-    <w:lsdException w:name="Strong" w:semiHidden="0" w:uiPriority="22" w:unhideWhenUsed="0" w:qFormat="1"/>
-    <w:lsdException w:name="Emphasis" w:semiHidden="0" w:uiPriority="20" w:unhideWhenUsed="0" w:qFormat="1"/>
-    <w:lsdException w:name="Table Grid" w:semiHidden="0" w:uiPriority="59" w:unhideWhenUsed="0"/>
-    <w:lsdException w:name="Placeholder Text" w:unhideWhenUsed="0"/>
-    <w:lsdException w:name="No Spacing" w:semiHidden="0" w:uiPriority="1" w:unhideWhenUsed="0" w:qFormat="1"/>
-    <w:lsdException w:name="Light Shading" w:semiHidden="0" w:uiPriority="60" w:unhideWhenUsed="0"/>
-    <w:lsdException w:name="Light List" w:semiHidden="0" w:uiPriority="61" w:unhideWhenUsed="0"/>
-    <w:lsdException w:name="Light Grid" w:semiHidden="0" w:uiPriority="62" w:unhideWhenUsed="0"/>
-    <w:lsdException w:name="Medium Shading 1" w:semiHidden="0" w:uiPriority="63" w:unhideWhenUsed="0"/>
-    <w:lsdException w:name="Medium Shading 2" w:semiHidden="0" w:uiPriority="64" w:unhideWhenUsed="0"/>
-    <w:lsdException w:name="Medium List 1" w:semiHidden="0" w:uiPriority="65" w:unhideWhenUsed="0"/>
-    <w:lsdException w:name="Medium List 2" w:semiHidden="0" w:uiPriority="66" w:unhideWhenUsed="0"/>
-    <w:lsdException w:name="Medium Grid 1" w:semiHidden="0" w:uiPriority="67" w:unhideWhenUsed="0"/>
-    <w:lsdException w:name="Medium Grid 2" w:semiHidden="0" w:uiPriority="68" w:unhideWhenUsed="0"/>
-    <w:lsdException w:name="Medium Grid 3" w:semiHidden="0" w:uiPriority="69" w:unhideWhenUsed="0"/>
-    <w:lsdException w:name="Dark List" w:semiHidden="0" w:uiPriority="70" w:unhideWhenUsed="0"/>
-    <w:lsdException w:name="Colorful Shading" w:semiHidden="0" w:uiPriority="71" w:unhideWhenUsed="0"/>
-    <w:lsdException w:name="Colorful List" w:semiHidden="0" w:uiPriority="72" w:unhideWhenUsed="0"/>
-    <w:lsdException w:name="Colorful Grid" w:semiHidden="0" w:uiPriority="73" w:unhideWhenUsed="0"/>
-    <w:lsdException w:name="Light Shading Accent 1" w:semiHidden="0" w:uiPriority="60" w:unhideWhenUsed="0"/>
-    <w:lsdException w:name="Light List Accent 1" w:semiHidden="0" w:uiPriority="61" w:unhideWhenUsed="0"/>
-    <w:lsdException w:name="Light Grid Accent 1" w:semiHidden="0" w:uiPriority="62" w:unhideWhenUsed="0"/>
-    <w:lsdException w:name="Medium Shading 1 Accent 1" w:semiHidden="0" w:uiPriority="63" w:unhideWhenUsed="0"/>
-    <w:lsdException w:name="Medium Shading 2 Accent 1" w:semiHidden="0" w:uiPriority="64" w:unhideWhenUsed="0"/>
-    <w:lsdException w:name="Medium List 1 Accent 1" w:semiHidden="0" w:uiPriority="65" w:unhideWhenUsed="0"/>
-    <w:lsdException w:name="Revision" w:unhideWhenUsed="0"/>
-    <w:lsdException w:name="List Paragraph" w:semiHidden="0" w:uiPriority="34" w:unhideWhenUsed="0" w:qFormat="1"/>
-    <w:lsdException w:name="Quote" w:semiHidden="0" w:uiPriority="29" w:unhideWhenUsed="0" w:qFormat="1"/>
-    <w:lsdException w:name="Intense Quote" w:semiHidden="0" w:uiPriority="30" w:unhideWhenUsed="0" w:qFormat="1"/>
-    <w:lsdException w:name="Medium List 2 Accent 1" w:semiHidden="0" w:uiPriority="66" w:unhideWhenUsed="0"/>
-    <w:lsdException w:name="Medium Grid 1 Accent 1" w:semiHidden="0" w:uiPriority="67" w:unhideWhenUsed="0"/>
-    <w:lsdException w:name="Medium Grid 2 Accent 1" w:semiHidden="0" w:uiPriority="68" w:unhideWhenUsed="0"/>
-    <w:lsdException w:name="Medium Grid 3 Accent 1" w:semiHidden="0" w:uiPriority="69" w:unhideWhenUsed="0"/>
-    <w:lsdException w:name="Dark List Accent 1" w:semiHidden="0" w:uiPriority="70" w:unhideWhenUsed="0"/>
-    <w:lsdException w:name="Colorful Shading Accent 1" w:semiHidden="0" w:uiPriority="71" w:unhideWhenUsed="0"/>
-    <w:lsdException w:name="Colorful List Accent 1" w:semiHidden="0" w:uiPriority="72" w:unhideWhenUsed="0"/>
-    <w:lsdException w:name="Colorful Grid Accent 1" w:semiHidden="0" w:uiPriority="73" w:unhideWhenUsed="0"/>
-    <w:lsdException w:name="Light Shading Accent 2" w:semiHidden="0" w:uiPriority="60" w:unhideWhenUsed="0"/>
-    <w:lsdException w:name="Light List Accent 2" w:semiHidden="0" w:uiPriority="61" w:unhideWhenUsed="0"/>
-    <w:lsdException w:name="Light Grid Accent 2" w:semiHidden="0" w:uiPriority="62" w:unhideWhenUsed="0"/>
-    <w:lsdException w:name="Medium Shading 1 Accent 2" w:semiHidden="0" w:uiPriority="63" w:unhideWhenUsed="0"/>
-    <w:lsdException w:name="Medium Shading 2 Accent 2" w:semiHidden="0" w:uiPriority="64" w:unhideWhenUsed="0"/>
-    <w:lsdException w:name="Medium List 1 Accent 2" w:semiHidden="0" w:uiPriority="65" w:unhideWhenUsed="0"/>
-    <w:lsdException w:name="Medium List 2 Accent 2" w:semiHidden="0" w:uiPriority="66" w:unhideWhenUsed="0"/>
-    <w:lsdException w:name="Medium Grid 1 Accent 2" w:semiHidden="0" w:uiPriority="67" w:unhideWhenUsed="0"/>
-    <w:lsdException w:name="Medium Grid 2 Accent 2" w:semiHidden="0" w:uiPriority="68" w:unhideWhenUsed="0"/>
-    <w:lsdException w:name="Medium Grid 3 Accent 2" w:semiHidden="0" w:uiPriority="69" w:unhideWhenUsed="0"/>
-    <w:lsdException w:name="Dark List Accent 2" w:semiHidden="0" w:uiPriority="70" w:unhideWhenUsed="0"/>
-    <w:lsdException w:name="Colorful Shading Accent 2" w:semiHidden="0" w:uiPriority="71" w:unhideWhenUsed="0"/>
-    <w:lsdException w:name="Colorful List Accent 2" w:semiHidden="0" w:uiPriority="72" w:unhideWhenUsed="0"/>
-    <w:lsdException w:name="Colorful Grid Accent 2" w:semiHidden="0" w:uiPriority="73" w:unhideWhenUsed="0"/>
-    <w:lsdException w:name="Light Shading Accent 3" w:semiHidden="0" w:uiPriority="60" w:unhideWhenUsed="0"/>
-    <w:lsdException w:name="Light List Accent 3" w:semiHidden="0" w:uiPriority="61" w:unhideWhenUsed="0"/>
-    <w:lsdException w:name="Light Grid Accent 3" w:semiHidden="0" w:uiPriority="62" w:unhideWhenUsed="0"/>
-    <w:lsdException w:name="Medium Shading 1 Accent 3" w:semiHidden="0" w:uiPriority="63" w:unhideWhenUsed="0"/>
-    <w:lsdException w:name="Medium Shading 2 Accent 3" w:semiHidden="0" w:uiPriority="64" w:unhideWhenUsed="0"/>
-    <w:lsdException w:name="Medium List 1 Accent 3" w:semiHidden="0" w:uiPriority="65" w:unhideWhenUsed="0"/>
-    <w:lsdException w:name="Medium List 2 Accent 3" w:semiHidden="0" w:uiPriority="66" w:unhideWhenUsed="0"/>
-    <w:lsdException w:name="Medium Grid 1 Accent 3" w:semiHidden="0" w:uiPriority="67" w:unhideWhenUsed="0"/>
-    <w:lsdException w:name="Medium Grid 2 Accent 3" w:semiHidden="0" w:uiPriority="68" w:unhideWhenUsed="0"/>
-    <w:lsdException w:name="Medium Grid 3 Accent 3" w:semiHidden="0" w:uiPriority="69" w:unhideWhenUsed="0"/>
-    <w:lsdException w:name="Dark List Accent 3" w:semiHidden="0" w:uiPriority="70" w:unhideWhenUsed="0"/>
-    <w:lsdException w:name="Colorful Shading Accent 3" w:semiHidden="0" w:uiPriority="71" w:unhideWhenUsed="0"/>
-    <w:lsdException w:name="Colorful List Accent 3" w:semiHidden="0" w:uiPriority="72" w:unhideWhenUsed="0"/>
-    <w:lsdException w:name="Colorful Grid Accent 3" w:semiHidden="0" w:uiPriority="73" w:unhideWhenUsed="0"/>
-    <w:lsdException w:name="Light Shading Accent 4" w:semiHidden="0" w:uiPriority="60" w:unhideWhenUsed="0"/>
-    <w:lsdException w:name="Light List Accent 4" w:semiHidden="0" w:uiPriority="61" w:unhideWhenUsed="0"/>
-    <w:lsdException w:name="Light Grid Accent 4" w:semiHidden="0" w:uiPriority="62" w:unhideWhenUsed="0"/>
-    <w:lsdException w:name="Medium Shading 1 Accent 4" w:semiHidden="0" w:uiPriority="63" w:unhideWhenUsed="0"/>
-    <w:lsdException w:name="Medium Shading 2 Accent 4" w:semiHidden="0" w:uiPriority="64" w:unhideWhenUsed="0"/>
-    <w:lsdException w:name="Medium List 1 Accent 4" w:semiHidden="0" w:uiPriority="65" w:unhideWhenUsed="0"/>
-    <w:lsdException w:name="Medium List 2 Accent 4" w:semiHidden="0" w:uiPriority="66" w:unhideWhenUsed="0"/>
-    <w:lsdException w:name="Medium Grid 1 Accent 4" w:semiHidden="0" w:uiPriority="67" w:unhideWhenUsed="0"/>
-    <w:lsdException w:name="Medium Grid 2 Accent 4" w:semiHidden="0" w:uiPriority="68" w:unhideWhenUsed="0"/>
-    <w:lsdException w:name="Medium Grid 3 Accent 4" w:semiHidden="0" w:uiPriority="69" w:unhideWhenUsed="0"/>
-    <w:lsdException w:name="Dark List Accent 4" w:semiHidden="0" w:uiPriority="70" w:unhideWhenUsed="0"/>
-    <w:lsdException w:name="Colorful Shading Accent 4" w:semiHidden="0" w:uiPriority="71" w:unhideWhenUsed="0"/>
-    <w:lsdException w:name="Colorful List Accent 4" w:semiHidden="0" w:uiPriority="72" w:unhideWhenUsed="0"/>
-    <w:lsdException w:name="Colorful Grid Accent 4" w:semiHidden="0" w:uiPriority="73" w:unhideWhenUsed="0"/>
-    <w:lsdException w:name="Light Shading Accent 5" w:semiHidden="0" w:uiPriority="60" w:unhideWhenUsed="0"/>
-    <w:lsdException w:name="Light List Accent 5" w:semiHidden="0" w:uiPriority="61" w:unhideWhenUsed="0"/>
-    <w:lsdException w:name="Light Grid Accent 5" w:semiHidden="0" w:uiPriority="62" w:unhideWhenUsed="0"/>
-    <w:lsdException w:name="Medium Shading 1 Accent 5" w:semiHidden="0" w:uiPriority="63" w:unhideWhenUsed="0"/>
-    <w:lsdException w:name="Medium Shading 2 Accent 5" w:semiHidden="0" w:uiPriority="64" w:unhideWhenUsed="0"/>
-    <w:lsdException w:name="Medium List 1 Accent 5" w:semiHidden="0" w:uiPriority="65" w:unhideWhenUsed="0"/>
-    <w:lsdException w:name="Medium List 2 Accent 5" w:semiHidden="0" w:uiPriority="66" w:unhideWhenUsed="0"/>
-    <w:lsdException w:name="Medium Grid 1 Accent 5" w:semiHidden="0" w:uiPriority="67" w:unhideWhenUsed="0"/>
-    <w:lsdException w:name="Medium Grid 2 Accent 5" w:semiHidden="0" w:uiPriority="68" w:unhideWhenUsed="0"/>
-    <w:lsdException w:name="Medium Grid 3 Accent 5" w:semiHidden="0" w:uiPriority="69" w:unhideWhenUsed="0"/>
-    <w:lsdException w:name="Dark List Accent 5" w:semiHidden="0" w:uiPriority="70" w:unhideWhenUsed="0"/>
-    <w:lsdException w:name="Colorful Shading Accent 5" w:semiHidden="0" w:uiPriority="71" w:unhideWhenUsed="0"/>
-    <w:lsdException w:name="Colorful List Accent 5" w:semiHidden="0" w:uiPriority="72" w:unhideWhenUsed="0"/>
-    <w:lsdException w:name="Colorful Grid Accent 5" w:semiHidden="0" w:uiPriority="73" w:unhideWhenUsed="0"/>
-    <w:lsdException w:name="Light Shading Accent 6" w:semiHidden="0" w:uiPriority="60" w:unhideWhenUsed="0"/>
-    <w:lsdException w:name="Light List Accent 6" w:semiHidden="0" w:uiPriority="61" w:unhideWhenUsed="0"/>
-    <w:lsdException w:name="Light Grid Accent 6" w:semiHidden="0" w:uiPriority="62" w:unhideWhenUsed="0"/>
-    <w:lsdException w:name="Medium Shading 1 Accent 6" w:semiHidden="0" w:uiPriority="63" w:unhideWhenUsed="0"/>
-    <w:lsdException w:name="Medium Shading 2 Accent 6" w:semiHidden="0" w:uiPriority="64" w:unhideWhenUsed="0"/>
-    <w:lsdException w:name="Medium List 1 Accent 6" w:semiHidden="0" w:uiPriority="65" w:unhideWhenUsed="0"/>
-    <w:lsdException w:name="Medium List 2 Accent 6" w:semiHidden="0" w:uiPriority="66" w:unhideWhenUsed="0"/>
-    <w:lsdException w:name="Medium Grid 1 Accent 6" w:semiHidden="0" w:uiPriority="67" w:unhideWhenUsed="0"/>
-    <w:lsdException w:name="Medium Grid 2 Accent 6" w:semiHidden="0" w:uiPriority="68" w:unhideWhenUsed="0"/>
-    <w:lsdException w:name="Medium Grid 3 Accent 6" w:semiHidden="0" w:uiPriority="69" w:unhideWhenUsed="0"/>
-    <w:lsdException w:name="Dark List Accent 6" w:semiHidden="0" w:uiPriority="70" w:unhideWhenUsed="0"/>
-    <w:lsdException w:name="Colorful Shading Accent 6" w:semiHidden="0" w:uiPriority="71" w:unhideWhenUsed="0"/>
-    <w:lsdException w:name="Colorful List Accent 6" w:semiHidden="0" w:uiPriority="72" w:unhideWhenUsed="0"/>
-    <w:lsdException w:name="Colorful Grid Accent 6" w:semiHidden="0" w:uiPriority="73" w:unhideWhenUsed="0"/>
-    <w:lsdException w:name="Subtle Emphasis" w:semiHidden="0" w:uiPriority="19" w:unhideWhenUsed="0" w:qFormat="1"/>
-    <w:lsdException w:name="Intense Emphasis" w:semiHidden="0" w:uiPriority="21" w:unhideWhenUsed="0" w:qFormat="1"/>
-    <w:lsdException w:name="Subtle Reference" w:semiHidden="0" w:uiPriority="31" w:unhideWhenUsed="0" w:qFormat="1"/>
-    <w:lsdException w:name="Intense Reference" w:semiHidden="0" w:uiPriority="32" w:unhideWhenUsed="0" w:qFormat="1"/>
-    <w:lsdException w:name="Book Title" w:semiHidden="0" w:uiPriority="33" w:unhideWhenUsed="0" w:qFormat="1"/>
-    <w:lsdException w:name="Bibliography" w:uiPriority="37"/>
-    <w:lsdException w:name="TOC Heading" w:uiPriority="39" w:qFormat="1"/>
-  </w:latentStyles>
-  <w:style w:type="paragraph" w:default="1" w:styleId="Normal">
-    <w:name w:val="Normal"/>
-    <w:rsid w:val="00C91734"/>
-  </w:style>
-  <w:style w:type="paragraph" w:styleId="Heading1">
-    <w:name w:val="heading 1"/>
-    <w:basedOn w:val="Normal"/>
-    <w:next w:val="Normal"/>
-    <w:pPr>
-      <w:keepNext/>
-      <w:keepLines/>
-      <w:spacing w:before="400" w:after="120"/>
-      <w:contextualSpacing/>
-      <w:outlineLvl w:val="0"/>
-    </w:pPr>
-    <w:rPr>
-      <w:sz w:val="40"/>
-      <w:szCs w:val="40"/>
-    </w:rPr>
-  </w:style>
-  <w:style w:type="paragraph" w:styleId="Heading2">
-    <w:name w:val="heading 2"/>
-    <w:basedOn w:val="Normal"/>
-    <w:next w:val="Normal"/>
-    <w:pPr>
-      <w:keepNext/>
-      <w:keepLines/>
-      <w:spacing w:before="360" w:after="120"/>
-      <w:contextualSpacing/>
-      <w:outlineLvl w:val="1"/>
-    </w:pPr>
-    <w:rPr>
-      <w:sz w:val="32"/>
-      <w:szCs w:val="32"/>
-    </w:rPr>
-  </w:style>
-  <w:style w:type="paragraph" w:styleId="Heading3">
-    <w:name w:val="heading 3"/>
-    <w:basedOn w:val="Normal"/>
-    <w:next w:val="Normal"/>
-    <w:pPr>
-      <w:keepNext/>
-      <w:keepLines/>
-      <w:spacing w:before="320" w:after="80"/>
-      <w:contextualSpacing/>
-      <w:outlineLvl w:val="2"/>
-    </w:pPr>
-    <w:rPr>
-      <w:color w:val="434343"/>
-      <w:sz w:val="28"/>
-      <w:szCs w:val="28"/>
-    </w:rPr>
-  </w:style>
-  <w:style w:type="paragraph" w:styleId="Heading4">
-    <w:name w:val="heading 4"/>
-    <w:basedOn w:val="Normal"/>
-    <w:next w:val="Normal"/>
-    <w:pPr>
-      <w:keepNext/>
-      <w:keepLines/>
-      <w:spacing w:before="280" w:after="80"/>
-      <w:contextualSpacing/>
-      <w:outlineLvl w:val="3"/>
-    </w:pPr>
-    <w:rPr>
-      <w:color w:val="666666"/>
-      <w:sz w:val="24"/>
-      <w:szCs w:val="24"/>
-    </w:rPr>
-  </w:style>
-  <w:style w:type="paragraph" w:styleId="Heading5">
-    <w:name w:val="heading 5"/>
-    <w:basedOn w:val="Normal"/>
-    <w:next w:val="Normal"/>
-    <w:pPr>
-      <w:keepNext/>
-      <w:keepLines/>
-      <w:spacing w:before="240" w:after="80"/>
-      <w:contextualSpacing/>
-      <w:outlineLvl w:val="4"/>
-    </w:pPr>
-    <w:rPr>
-      <w:color w:val="666666"/>
-    </w:rPr>
-  </w:style>
-  <w:style w:type="paragraph" w:styleId="Heading6">
-    <w:name w:val="heading 6"/>
-    <w:basedOn w:val="Normal"/>
-    <w:next w:val="Normal"/>
-    <w:pPr>
-      <w:keepNext/>
-      <w:keepLines/>
-      <w:spacing w:before="240" w:after="80"/>
-      <w:contextualSpacing/>
-      <w:outlineLvl w:val="5"/>
-    </w:pPr>
-    <w:rPr>
-      <w:i/>
-      <w:color w:val="666666"/>
-    </w:rPr>
-  </w:style>
-  <w:style w:type="character" w:default="1" w:styleId="DefaultParagraphFont">
-    <w:name w:val="Default Paragraph Font"/>
-    <w:uiPriority w:val="1"/>
-    <w:semiHidden/>
-    <w:unhideWhenUsed/>
-  </w:style>
-  <w:style w:type="table" w:default="1" w:styleId="TableNormal">
-    <w:name w:val="Normal Table"/>
-    <w:uiPriority w:val="99"/>
-    <w:semiHidden/>
-    <w:unhideWhenUsed/>
-    <w:tblPr>
-      <w:tblInd w:w="0" w:type="dxa"/>
-      <w:tblCellMar>
-        <w:top w:w="0" w:type="dxa"/>
-        <w:left w:w="108" w:type="dxa"/>
-        <w:bottom w:w="0" w:type="dxa"/>
-        <w:right w:w="108" w:type="dxa"/>
-      </w:tblCellMar>
-    </w:tblPr>
-  </w:style>
-  <w:style w:type="numbering" w:default="1" w:styleId="NoList">
-    <w:name w:val="No List"/>
-    <w:uiPriority w:val="99"/>
-    <w:semiHidden/>
-    <w:unhideWhenUsed/>
-  </w:style>
-  <w:style w:type="paragraph" w:styleId="Title">
-    <w:name w:val="Title"/>
-    <w:basedOn w:val="Normal"/>
-    <w:next w:val="Normal"/>
-    <w:pPr>
-      <w:keepNext/>
-      <w:keepLines/>
-      <w:spacing w:after="60"/>
-      <w:contextualSpacing/>
-    </w:pPr>
-    <w:rPr>
-      <w:sz w:val="52"/>
-      <w:szCs w:val="52"/>
-    </w:rPr>
-  </w:style>
-  <w:style w:type="paragraph" w:styleId="Subtitle">
-    <w:name w:val="Subtitle"/>
-    <w:basedOn w:val="Normal"/>
-    <w:next w:val="Normal"/>
-    <w:pPr>
-      <w:keepNext/>
-      <w:keepLines/>
-      <w:spacing w:after="320"/>
-      <w:contextualSpacing/>
-    </w:pPr>
-    <w:rPr>
-      <w:color w:val="666666"/>
-      <w:sz w:val="30"/>
-      <w:szCs w:val="30"/>
-    </w:rPr>
-  </w:style>
-  <w:style w:type="table" w:customStyle="1" w:styleId="a">
-    <w:basedOn w:val="TableNormal"/>
-    <w:tblPr>
-      <w:tblStyleRowBandSize w:val="1"/>
-      <w:tblStyleColBandSize w:val="1"/>
-      <w:tblInd w:w="0" w:type="dxa"/>
-      <w:tblCellMar>
-        <w:top w:w="0" w:type="dxa"/>
-        <w:left w:w="108" w:type="dxa"/>
-        <w:bottom w:w="0" w:type="dxa"/>
-        <w:right w:w="108" w:type="dxa"/>
-      </w:tblCellMar>
-    </w:tblPr>
-  </w:style>
-  <w:style w:type="table" w:customStyle="1" w:styleId="a0">
-    <w:basedOn w:val="TableNormal"/>
-    <w:tblPr>
-      <w:tblStyleRowBandSize w:val="1"/>
-      <w:tblStyleColBandSize w:val="1"/>
-      <w:tblInd w:w="0" w:type="dxa"/>
-      <w:tblCellMar>
-        <w:top w:w="0" w:type="dxa"/>
-        <w:left w:w="108" w:type="dxa"/>
-        <w:bottom w:w="0" w:type="dxa"/>
-        <w:right w:w="108" w:type="dxa"/>
-      </w:tblCellMar>
-    </w:tblPr>
-  </w:style>
-  <w:style w:type="table" w:customStyle="1" w:styleId="a1">
-    <w:basedOn w:val="TableNormal"/>
-    <w:tblPr>
-      <w:tblStyleRowBandSize w:val="1"/>
-      <w:tblStyleColBandSize w:val="1"/>
-      <w:tblInd w:w="0" w:type="dxa"/>
-      <w:tblCellMar>
-        <w:top w:w="0" w:type="dxa"/>
-        <w:left w:w="108" w:type="dxa"/>
-        <w:bottom w:w="0" w:type="dxa"/>
-        <w:right w:w="108" w:type="dxa"/>
-      </w:tblCellMar>
-    </w:tblPr>
-  </w:style>
-  <w:style w:type="table" w:customStyle="1" w:styleId="a2">
-    <w:basedOn w:val="TableNormal"/>
-    <w:tblPr>
-      <w:tblStyleRowBandSize w:val="1"/>
-      <w:tblStyleColBandSize w:val="1"/>
-      <w:tblInd w:w="0" w:type="dxa"/>
-      <w:tblCellMar>
-        <w:top w:w="0" w:type="dxa"/>
-        <w:left w:w="108" w:type="dxa"/>
-        <w:bottom w:w="0" w:type="dxa"/>
-        <w:right w:w="108" w:type="dxa"/>
-      </w:tblCellMar>
-    </w:tblPr>
-  </w:style>
-  <w:style w:type="table" w:customStyle="1" w:styleId="a3">
-    <w:basedOn w:val="TableNormal"/>
-    <w:tblPr>
-      <w:tblStyleRowBandSize w:val="1"/>
-      <w:tblStyleColBandSize w:val="1"/>
-      <w:tblInd w:w="0" w:type="dxa"/>
-      <w:tblCellMar>
-        <w:top w:w="0" w:type="dxa"/>
-        <w:left w:w="108" w:type="dxa"/>
-        <w:bottom w:w="0" w:type="dxa"/>
-        <w:right w:w="108" w:type="dxa"/>
-      </w:tblCellMar>
-    </w:tblPr>
-  </w:style>
-  <w:style w:type="table" w:customStyle="1" w:styleId="a4">
-    <w:basedOn w:val="TableNormal"/>
-    <w:tblPr>
-      <w:tblStyleRowBandSize w:val="1"/>
-      <w:tblStyleColBandSize w:val="1"/>
-      <w:tblInd w:w="0" w:type="dxa"/>
-      <w:tblCellMar>
-        <w:top w:w="0" w:type="dxa"/>
-        <w:left w:w="108" w:type="dxa"/>
-        <w:bottom w:w="0" w:type="dxa"/>
-        <w:right w:w="108" w:type="dxa"/>
-      </w:tblCellMar>
-    </w:tblPr>
-  </w:style>
-  <w:style w:type="table" w:customStyle="1" w:styleId="a5">
-    <w:basedOn w:val="TableNormal"/>
-    <w:tblPr>
-      <w:tblStyleRowBandSize w:val="1"/>
-      <w:tblStyleColBandSize w:val="1"/>
-      <w:tblInd w:w="0" w:type="dxa"/>
-      <w:tblCellMar>
-        <w:top w:w="0" w:type="dxa"/>
-        <w:left w:w="108" w:type="dxa"/>
-        <w:bottom w:w="0" w:type="dxa"/>
-        <w:right w:w="108" w:type="dxa"/>
-      </w:tblCellMar>
-    </w:tblPr>
-  </w:style>
-  <w:style w:type="table" w:customStyle="1" w:styleId="a6">
-    <w:basedOn w:val="TableNormal"/>
-    <w:tblPr>
-      <w:tblStyleRowBandSize w:val="1"/>
-      <w:tblStyleColBandSize w:val="1"/>
-      <w:tblInd w:w="0" w:type="dxa"/>
-      <w:tblCellMar>
-        <w:top w:w="0" w:type="dxa"/>
-        <w:left w:w="108" w:type="dxa"/>
-        <w:bottom w:w="0" w:type="dxa"/>
-        <w:right w:w="108" w:type="dxa"/>
-      </w:tblCellMar>
-    </w:tblPr>
-  </w:style>
-  <w:style w:type="table" w:customStyle="1" w:styleId="a7">
-    <w:basedOn w:val="TableNormal"/>
-    <w:tblPr>
-      <w:tblStyleRowBandSize w:val="1"/>
-      <w:tblStyleColBandSize w:val="1"/>
-      <w:tblInd w:w="0" w:type="dxa"/>
-      <w:tblCellMar>
-        <w:top w:w="0" w:type="dxa"/>
-        <w:left w:w="108" w:type="dxa"/>
-        <w:bottom w:w="0" w:type="dxa"/>
-        <w:right w:w="108" w:type="dxa"/>
-      </w:tblCellMar>
-    </w:tblPr>
-  </w:style>
-  <w:style w:type="table" w:customStyle="1" w:styleId="a8">
-    <w:basedOn w:val="TableNormal"/>
-    <w:tblPr>
-      <w:tblStyleRowBandSize w:val="1"/>
-      <w:tblStyleColBandSize w:val="1"/>
-      <w:tblInd w:w="0" w:type="dxa"/>
-      <w:tblCellMar>
-        <w:top w:w="0" w:type="dxa"/>
-        <w:left w:w="108" w:type="dxa"/>
-        <w:bottom w:w="0" w:type="dxa"/>
-        <w:right w:w="108" w:type="dxa"/>
-      </w:tblCellMar>
-    </w:tblPr>
-  </w:style>
-  <w:style w:type="table" w:customStyle="1" w:styleId="a9">
-    <w:basedOn w:val="TableNormal"/>
-    <w:tblPr>
-      <w:tblStyleRowBandSize w:val="1"/>
-      <w:tblStyleColBandSize w:val="1"/>
-      <w:tblInd w:w="0" w:type="dxa"/>
-      <w:tblCellMar>
-        <w:top w:w="0" w:type="dxa"/>
-        <w:left w:w="108" w:type="dxa"/>
-        <w:bottom w:w="0" w:type="dxa"/>
-        <w:right w:w="108" w:type="dxa"/>
-      </w:tblCellMar>
-    </w:tblPr>
-  </w:style>
-  <w:style w:type="table" w:customStyle="1" w:styleId="aa">
-    <w:basedOn w:val="TableNormal"/>
-    <w:tblPr>
-      <w:tblStyleRowBandSize w:val="1"/>
-      <w:tblStyleColBandSize w:val="1"/>
-      <w:tblInd w:w="0" w:type="dxa"/>
-      <w:tblCellMar>
-        <w:top w:w="0" w:type="dxa"/>
-        <w:left w:w="108" w:type="dxa"/>
-        <w:bottom w:w="0" w:type="dxa"/>
-        <w:right w:w="108" w:type="dxa"/>
-      </w:tblCellMar>
     </w:tblPr>
   </w:style>
   <w:style w:type="paragraph" w:styleId="BalloonText">

</xml_diff>

<commit_message>
Added Matrix Treatment of Polarization part 2
Added another category further explaining Jones Matrices.
</commit_message>
<xml_diff>
--- a/Physics-Content/Physics Research - Optics/Physics Research-Optics(Modular Version).docx
+++ b/Physics-Content/Physics Research - Optics/Physics Research-Optics(Modular Version).docx
@@ -9880,91 +9880,431 @@
         <w:spacing w:line="240" w:lineRule="auto"/>
       </w:pPr>
     </w:p>
-    <w:p>
-      <w:pPr>
-        <w:spacing w:line="240" w:lineRule="auto"/>
-      </w:pPr>
-    </w:p>
-    <w:p>
-      <w:pPr>
-        <w:spacing w:line="240" w:lineRule="auto"/>
-      </w:pPr>
-    </w:p>
-    <w:p>
-      <w:pPr>
-        <w:spacing w:line="240" w:lineRule="auto"/>
-      </w:pPr>
-    </w:p>
-    <w:p>
-      <w:pPr>
-        <w:spacing w:line="240" w:lineRule="auto"/>
-      </w:pPr>
-    </w:p>
-    <w:p>
-      <w:pPr>
-        <w:spacing w:line="240" w:lineRule="auto"/>
-      </w:pPr>
-    </w:p>
-    <w:p>
-      <w:pPr>
-        <w:spacing w:line="240" w:lineRule="auto"/>
-      </w:pPr>
-    </w:p>
-    <w:p>
-      <w:pPr>
-        <w:spacing w:line="240" w:lineRule="auto"/>
-      </w:pPr>
-    </w:p>
-    <w:p>
-      <w:pPr>
-        <w:spacing w:line="240" w:lineRule="auto"/>
-      </w:pPr>
-    </w:p>
-    <w:p>
-      <w:pPr>
-        <w:spacing w:line="240" w:lineRule="auto"/>
-      </w:pPr>
-    </w:p>
-    <w:p>
-      <w:pPr>
-        <w:spacing w:line="240" w:lineRule="auto"/>
-      </w:pPr>
-    </w:p>
-    <w:p>
-      <w:pPr>
-        <w:spacing w:line="240" w:lineRule="auto"/>
-      </w:pPr>
-    </w:p>
-    <w:p>
-      <w:pPr>
-        <w:spacing w:line="240" w:lineRule="auto"/>
-      </w:pPr>
-    </w:p>
-    <w:p>
-      <w:pPr>
-        <w:spacing w:line="240" w:lineRule="auto"/>
-      </w:pPr>
-    </w:p>
-    <w:p>
-      <w:pPr>
-        <w:spacing w:line="240" w:lineRule="auto"/>
-      </w:pPr>
-    </w:p>
-    <w:p>
-      <w:pPr>
-        <w:spacing w:line="240" w:lineRule="auto"/>
-      </w:pPr>
-    </w:p>
-    <w:p>
-      <w:pPr>
-        <w:spacing w:line="240" w:lineRule="auto"/>
-      </w:pPr>
-    </w:p>
-    <w:p>
-      <w:pPr>
-        <w:spacing w:line="240" w:lineRule="auto"/>
-      </w:pPr>
-    </w:p>
+    <w:tbl>
+      <w:tblPr>
+        <w:tblW w:w="8745" w:type="dxa"/>
+        <w:tblBorders>
+          <w:top w:val="nil"/>
+          <w:left w:val="nil"/>
+          <w:bottom w:val="nil"/>
+          <w:right w:val="nil"/>
+          <w:insideH w:val="nil"/>
+          <w:insideV w:val="nil"/>
+        </w:tblBorders>
+        <w:tblLayout w:type="fixed"/>
+        <w:tblLook w:val="0600" w:firstRow="0" w:lastRow="0" w:firstColumn="0" w:lastColumn="0" w:noHBand="1" w:noVBand="1"/>
+      </w:tblPr>
+      <w:tblGrid>
+        <w:gridCol w:w="2415"/>
+        <w:gridCol w:w="6330"/>
+      </w:tblGrid>
+      <w:tr>
+        <w:tc>
+          <w:tcPr>
+            <w:tcW w:w="2415" w:type="dxa"/>
+            <w:tcBorders>
+              <w:top w:val="single" w:sz="8" w:space="0" w:color="000000"/>
+              <w:left w:val="single" w:sz="8" w:space="0" w:color="000000"/>
+              <w:bottom w:val="single" w:sz="8" w:space="0" w:color="000000"/>
+              <w:right w:val="single" w:sz="8" w:space="0" w:color="000000"/>
+            </w:tcBorders>
+            <w:tcMar>
+              <w:top w:w="100" w:type="dxa"/>
+              <w:left w:w="100" w:type="dxa"/>
+              <w:bottom w:w="100" w:type="dxa"/>
+              <w:right w:w="100" w:type="dxa"/>
+            </w:tcMar>
+          </w:tcPr>
+          <w:p>
+            <w:pPr>
+              <w:spacing w:line="240" w:lineRule="auto"/>
+            </w:pPr>
+            <w:r>
+              <w:rPr>
+                <w:b/>
+              </w:rPr>
+              <w:t>Category</w:t>
+            </w:r>
+          </w:p>
+        </w:tc>
+        <w:tc>
+          <w:tcPr>
+            <w:tcW w:w="6330" w:type="dxa"/>
+            <w:tcBorders>
+              <w:top w:val="single" w:sz="8" w:space="0" w:color="000000"/>
+              <w:bottom w:val="single" w:sz="8" w:space="0" w:color="000000"/>
+              <w:right w:val="single" w:sz="8" w:space="0" w:color="000000"/>
+            </w:tcBorders>
+            <w:tcMar>
+              <w:top w:w="100" w:type="dxa"/>
+              <w:left w:w="100" w:type="dxa"/>
+              <w:bottom w:w="100" w:type="dxa"/>
+              <w:right w:w="100" w:type="dxa"/>
+            </w:tcMar>
+          </w:tcPr>
+          <w:p>
+            <w:pPr>
+              <w:spacing w:line="240" w:lineRule="auto"/>
+            </w:pPr>
+            <w:r>
+              <w:t xml:space="preserve">Optics </w:t>
+            </w:r>
+          </w:p>
+        </w:tc>
+      </w:tr>
+      <w:tr>
+        <w:tc>
+          <w:tcPr>
+            <w:tcW w:w="2415" w:type="dxa"/>
+            <w:tcBorders>
+              <w:left w:val="single" w:sz="8" w:space="0" w:color="000000"/>
+              <w:bottom w:val="single" w:sz="8" w:space="0" w:color="000000"/>
+              <w:right w:val="single" w:sz="8" w:space="0" w:color="000000"/>
+            </w:tcBorders>
+            <w:tcMar>
+              <w:top w:w="100" w:type="dxa"/>
+              <w:left w:w="100" w:type="dxa"/>
+              <w:bottom w:w="100" w:type="dxa"/>
+              <w:right w:w="100" w:type="dxa"/>
+            </w:tcMar>
+          </w:tcPr>
+          <w:p>
+            <w:pPr>
+              <w:spacing w:line="240" w:lineRule="auto"/>
+            </w:pPr>
+            <w:r>
+              <w:rPr>
+                <w:b/>
+              </w:rPr>
+              <w:t>Subcategory</w:t>
+            </w:r>
+          </w:p>
+        </w:tc>
+        <w:tc>
+          <w:tcPr>
+            <w:tcW w:w="6330" w:type="dxa"/>
+            <w:tcBorders>
+              <w:bottom w:val="single" w:sz="8" w:space="0" w:color="000000"/>
+              <w:right w:val="single" w:sz="8" w:space="0" w:color="000000"/>
+            </w:tcBorders>
+            <w:tcMar>
+              <w:top w:w="100" w:type="dxa"/>
+              <w:left w:w="100" w:type="dxa"/>
+              <w:bottom w:w="100" w:type="dxa"/>
+              <w:right w:w="100" w:type="dxa"/>
+            </w:tcMar>
+          </w:tcPr>
+          <w:p>
+            <w:pPr>
+              <w:spacing w:line="240" w:lineRule="auto"/>
+            </w:pPr>
+            <w:r>
+              <w:t>Diffraction grating</w:t>
+            </w:r>
+          </w:p>
+        </w:tc>
+      </w:tr>
+      <w:tr>
+        <w:tc>
+          <w:tcPr>
+            <w:tcW w:w="2415" w:type="dxa"/>
+            <w:tcBorders>
+              <w:left w:val="single" w:sz="8" w:space="0" w:color="000000"/>
+              <w:bottom w:val="single" w:sz="8" w:space="0" w:color="000000"/>
+              <w:right w:val="single" w:sz="8" w:space="0" w:color="000000"/>
+            </w:tcBorders>
+            <w:tcMar>
+              <w:top w:w="100" w:type="dxa"/>
+              <w:left w:w="100" w:type="dxa"/>
+              <w:bottom w:w="100" w:type="dxa"/>
+              <w:right w:w="100" w:type="dxa"/>
+            </w:tcMar>
+          </w:tcPr>
+          <w:p>
+            <w:pPr>
+              <w:spacing w:line="240" w:lineRule="auto"/>
+            </w:pPr>
+            <w:r>
+              <w:rPr>
+                <w:b/>
+              </w:rPr>
+              <w:t>Concept Name</w:t>
+            </w:r>
+          </w:p>
+        </w:tc>
+        <w:tc>
+          <w:tcPr>
+            <w:tcW w:w="6330" w:type="dxa"/>
+            <w:tcBorders>
+              <w:bottom w:val="single" w:sz="8" w:space="0" w:color="000000"/>
+              <w:right w:val="single" w:sz="8" w:space="0" w:color="000000"/>
+            </w:tcBorders>
+            <w:tcMar>
+              <w:top w:w="100" w:type="dxa"/>
+              <w:left w:w="100" w:type="dxa"/>
+              <w:bottom w:w="100" w:type="dxa"/>
+              <w:right w:w="100" w:type="dxa"/>
+            </w:tcMar>
+          </w:tcPr>
+          <w:p>
+            <w:pPr>
+              <w:spacing w:line="240" w:lineRule="auto"/>
+            </w:pPr>
+          </w:p>
+        </w:tc>
+      </w:tr>
+      <w:tr>
+        <w:tc>
+          <w:tcPr>
+            <w:tcW w:w="2415" w:type="dxa"/>
+            <w:tcBorders>
+              <w:left w:val="single" w:sz="8" w:space="0" w:color="000000"/>
+              <w:bottom w:val="single" w:sz="8" w:space="0" w:color="000000"/>
+              <w:right w:val="single" w:sz="8" w:space="0" w:color="000000"/>
+            </w:tcBorders>
+            <w:tcMar>
+              <w:top w:w="100" w:type="dxa"/>
+              <w:left w:w="100" w:type="dxa"/>
+              <w:bottom w:w="100" w:type="dxa"/>
+              <w:right w:w="100" w:type="dxa"/>
+            </w:tcMar>
+          </w:tcPr>
+          <w:p>
+            <w:pPr>
+              <w:spacing w:line="240" w:lineRule="auto"/>
+            </w:pPr>
+            <w:r>
+              <w:rPr>
+                <w:b/>
+              </w:rPr>
+              <w:t>Description</w:t>
+            </w:r>
+          </w:p>
+        </w:tc>
+        <w:tc>
+          <w:tcPr>
+            <w:tcW w:w="6330" w:type="dxa"/>
+            <w:tcBorders>
+              <w:bottom w:val="single" w:sz="8" w:space="0" w:color="000000"/>
+              <w:right w:val="single" w:sz="8" w:space="0" w:color="000000"/>
+            </w:tcBorders>
+            <w:tcMar>
+              <w:top w:w="100" w:type="dxa"/>
+              <w:left w:w="100" w:type="dxa"/>
+              <w:bottom w:w="100" w:type="dxa"/>
+              <w:right w:w="100" w:type="dxa"/>
+            </w:tcMar>
+          </w:tcPr>
+          <w:p>
+            <w:pPr>
+              <w:spacing w:line="240" w:lineRule="auto"/>
+            </w:pPr>
+            <w:r>
+              <w:t>A diffraction grating is a device that makes periodic changes to the phase, amplitude, or both, of a light source. There are three different types, but all of them act as dispersive elements. There primary use is in measuring wavelengths and spectral analysis.</w:t>
+            </w:r>
+          </w:p>
+          <w:p>
+            <w:pPr>
+              <w:spacing w:line="240" w:lineRule="auto"/>
+            </w:pPr>
+          </w:p>
+          <w:p>
+            <w:pPr>
+              <w:spacing w:line="240" w:lineRule="auto"/>
+            </w:pPr>
+            <w:r>
+              <w:t>A multi slit grating is a transmission amplitude grating. A transmission phase grating has parallel notches etched into a flat and clear glass plate. If light was reflected from this type of grating then it becomes a reflection phase grating.</w:t>
+            </w:r>
+          </w:p>
+          <w:p>
+            <w:pPr>
+              <w:spacing w:line="240" w:lineRule="auto"/>
+            </w:pPr>
+          </w:p>
+          <w:p>
+            <w:pPr>
+              <w:spacing w:line="240" w:lineRule="auto"/>
+            </w:pPr>
+            <w:r>
+              <w:t>Every order created by a grating maybe overlapped by an order next to it. This means that wavelengths from different orders may occupy the same position on the screen. The wavelength range that does not overlap in a given order is called the free spectral range</w:t>
+            </w:r>
+          </w:p>
+          <w:p>
+            <w:pPr>
+              <w:spacing w:line="240" w:lineRule="auto"/>
+            </w:pPr>
+          </w:p>
+          <w:p>
+            <w:pPr>
+              <w:spacing w:line="240" w:lineRule="auto"/>
+            </w:pPr>
+            <w:r>
+              <w:t>The primary benefit of a blazed grating is that it makes use of the light of the zero diffraction order. The zero order is shifted away from the single slit diffraction envelope, or the center of the screen.</w:t>
+            </w:r>
+          </w:p>
+          <w:p>
+            <w:pPr>
+              <w:spacing w:line="240" w:lineRule="auto"/>
+            </w:pPr>
+          </w:p>
+          <w:p>
+            <w:pPr>
+              <w:spacing w:line="240" w:lineRule="auto"/>
+            </w:pPr>
+          </w:p>
+        </w:tc>
+      </w:tr>
+      <w:tr>
+        <w:tc>
+          <w:tcPr>
+            <w:tcW w:w="2415" w:type="dxa"/>
+            <w:tcBorders>
+              <w:left w:val="single" w:sz="8" w:space="0" w:color="000000"/>
+              <w:bottom w:val="single" w:sz="8" w:space="0" w:color="000000"/>
+              <w:right w:val="single" w:sz="8" w:space="0" w:color="000000"/>
+            </w:tcBorders>
+            <w:tcMar>
+              <w:top w:w="100" w:type="dxa"/>
+              <w:left w:w="100" w:type="dxa"/>
+              <w:bottom w:w="100" w:type="dxa"/>
+              <w:right w:w="100" w:type="dxa"/>
+            </w:tcMar>
+          </w:tcPr>
+          <w:p>
+            <w:pPr>
+              <w:spacing w:line="240" w:lineRule="auto"/>
+            </w:pPr>
+            <w:r>
+              <w:rPr>
+                <w:b/>
+              </w:rPr>
+              <w:t>Formula</w:t>
+            </w:r>
+          </w:p>
+        </w:tc>
+        <w:tc>
+          <w:tcPr>
+            <w:tcW w:w="6330" w:type="dxa"/>
+            <w:tcBorders>
+              <w:bottom w:val="single" w:sz="8" w:space="0" w:color="000000"/>
+              <w:right w:val="single" w:sz="8" w:space="0" w:color="000000"/>
+            </w:tcBorders>
+            <w:tcMar>
+              <w:top w:w="100" w:type="dxa"/>
+              <w:left w:w="100" w:type="dxa"/>
+              <w:bottom w:w="100" w:type="dxa"/>
+              <w:right w:w="100" w:type="dxa"/>
+            </w:tcMar>
+          </w:tcPr>
+          <w:p>
+            <w:pPr>
+              <w:spacing w:line="240" w:lineRule="auto"/>
+            </w:pPr>
+          </w:p>
+        </w:tc>
+      </w:tr>
+      <w:tr>
+        <w:tc>
+          <w:tcPr>
+            <w:tcW w:w="2415" w:type="dxa"/>
+            <w:tcBorders>
+              <w:left w:val="single" w:sz="8" w:space="0" w:color="000000"/>
+              <w:bottom w:val="single" w:sz="8" w:space="0" w:color="000000"/>
+              <w:right w:val="single" w:sz="8" w:space="0" w:color="000000"/>
+            </w:tcBorders>
+            <w:tcMar>
+              <w:top w:w="100" w:type="dxa"/>
+              <w:left w:w="100" w:type="dxa"/>
+              <w:bottom w:w="100" w:type="dxa"/>
+              <w:right w:w="100" w:type="dxa"/>
+            </w:tcMar>
+          </w:tcPr>
+          <w:p>
+            <w:pPr>
+              <w:spacing w:line="240" w:lineRule="auto"/>
+            </w:pPr>
+            <w:r>
+              <w:rPr>
+                <w:b/>
+              </w:rPr>
+              <w:t>Drawing/Animation</w:t>
+            </w:r>
+          </w:p>
+        </w:tc>
+        <w:tc>
+          <w:tcPr>
+            <w:tcW w:w="6330" w:type="dxa"/>
+            <w:tcBorders>
+              <w:bottom w:val="single" w:sz="8" w:space="0" w:color="000000"/>
+              <w:right w:val="single" w:sz="8" w:space="0" w:color="000000"/>
+            </w:tcBorders>
+            <w:tcMar>
+              <w:top w:w="100" w:type="dxa"/>
+              <w:left w:w="100" w:type="dxa"/>
+              <w:bottom w:w="100" w:type="dxa"/>
+              <w:right w:w="100" w:type="dxa"/>
+            </w:tcMar>
+          </w:tcPr>
+          <w:p>
+            <w:pPr>
+              <w:spacing w:line="240" w:lineRule="auto"/>
+            </w:pPr>
+          </w:p>
+        </w:tc>
+      </w:tr>
+      <w:tr>
+        <w:tc>
+          <w:tcPr>
+            <w:tcW w:w="2415" w:type="dxa"/>
+            <w:tcBorders>
+              <w:left w:val="single" w:sz="8" w:space="0" w:color="000000"/>
+              <w:bottom w:val="single" w:sz="8" w:space="0" w:color="000000"/>
+              <w:right w:val="single" w:sz="8" w:space="0" w:color="000000"/>
+            </w:tcBorders>
+            <w:tcMar>
+              <w:top w:w="100" w:type="dxa"/>
+              <w:left w:w="100" w:type="dxa"/>
+              <w:bottom w:w="100" w:type="dxa"/>
+              <w:right w:w="100" w:type="dxa"/>
+            </w:tcMar>
+          </w:tcPr>
+          <w:p>
+            <w:pPr>
+              <w:spacing w:line="240" w:lineRule="auto"/>
+            </w:pPr>
+            <w:r>
+              <w:rPr>
+                <w:b/>
+              </w:rPr>
+              <w:t>Relevant Tags</w:t>
+            </w:r>
+          </w:p>
+        </w:tc>
+        <w:tc>
+          <w:tcPr>
+            <w:tcW w:w="6330" w:type="dxa"/>
+            <w:tcBorders>
+              <w:bottom w:val="single" w:sz="8" w:space="0" w:color="000000"/>
+              <w:right w:val="single" w:sz="8" w:space="0" w:color="000000"/>
+            </w:tcBorders>
+            <w:tcMar>
+              <w:top w:w="100" w:type="dxa"/>
+              <w:left w:w="100" w:type="dxa"/>
+              <w:bottom w:w="100" w:type="dxa"/>
+              <w:right w:w="100" w:type="dxa"/>
+            </w:tcMar>
+          </w:tcPr>
+          <w:p>
+            <w:pPr>
+              <w:spacing w:line="240" w:lineRule="auto"/>
+            </w:pPr>
+            <w:r>
+              <w:t>#grating #diffraction #phase #amplitude #light #screen #wavelengths</w:t>
+            </w:r>
+          </w:p>
+        </w:tc>
+      </w:tr>
+    </w:tbl>
     <w:p>
       <w:pPr>
         <w:spacing w:line="240" w:lineRule="auto"/>
@@ -10094,7 +10434,16 @@
               <w:spacing w:line="240" w:lineRule="auto"/>
             </w:pPr>
             <w:r>
-              <w:t>Diffraction grating</w:t>
+              <w:t>Mathematical</w:t>
+            </w:r>
+            <w:r>
+              <w:t xml:space="preserve"> </w:t>
+            </w:r>
+            <w:r>
+              <w:t>Re</w:t>
+            </w:r>
+            <w:r>
+              <w:t>presentation of Polarized Light</w:t>
             </w:r>
           </w:p>
         </w:tc>
@@ -10123,456 +10472,7 @@
               <w:rPr>
                 <w:b/>
               </w:rPr>
-              <w:t>Concept Name</w:t>
-            </w:r>
-          </w:p>
-        </w:tc>
-        <w:tc>
-          <w:tcPr>
-            <w:tcW w:w="6330" w:type="dxa"/>
-            <w:tcBorders>
-              <w:bottom w:val="single" w:sz="8" w:space="0" w:color="000000"/>
-              <w:right w:val="single" w:sz="8" w:space="0" w:color="000000"/>
-            </w:tcBorders>
-            <w:tcMar>
-              <w:top w:w="100" w:type="dxa"/>
-              <w:left w:w="100" w:type="dxa"/>
-              <w:bottom w:w="100" w:type="dxa"/>
-              <w:right w:w="100" w:type="dxa"/>
-            </w:tcMar>
-          </w:tcPr>
-          <w:p>
-            <w:pPr>
-              <w:spacing w:line="240" w:lineRule="auto"/>
-            </w:pPr>
-          </w:p>
-        </w:tc>
-      </w:tr>
-      <w:tr>
-        <w:tc>
-          <w:tcPr>
-            <w:tcW w:w="2415" w:type="dxa"/>
-            <w:tcBorders>
-              <w:left w:val="single" w:sz="8" w:space="0" w:color="000000"/>
-              <w:bottom w:val="single" w:sz="8" w:space="0" w:color="000000"/>
-              <w:right w:val="single" w:sz="8" w:space="0" w:color="000000"/>
-            </w:tcBorders>
-            <w:tcMar>
-              <w:top w:w="100" w:type="dxa"/>
-              <w:left w:w="100" w:type="dxa"/>
-              <w:bottom w:w="100" w:type="dxa"/>
-              <w:right w:w="100" w:type="dxa"/>
-            </w:tcMar>
-          </w:tcPr>
-          <w:p>
-            <w:pPr>
-              <w:spacing w:line="240" w:lineRule="auto"/>
-            </w:pPr>
-            <w:r>
-              <w:rPr>
-                <w:b/>
-              </w:rPr>
-              <w:t>Description</w:t>
-            </w:r>
-          </w:p>
-        </w:tc>
-        <w:tc>
-          <w:tcPr>
-            <w:tcW w:w="6330" w:type="dxa"/>
-            <w:tcBorders>
-              <w:bottom w:val="single" w:sz="8" w:space="0" w:color="000000"/>
-              <w:right w:val="single" w:sz="8" w:space="0" w:color="000000"/>
-            </w:tcBorders>
-            <w:tcMar>
-              <w:top w:w="100" w:type="dxa"/>
-              <w:left w:w="100" w:type="dxa"/>
-              <w:bottom w:w="100" w:type="dxa"/>
-              <w:right w:w="100" w:type="dxa"/>
-            </w:tcMar>
-          </w:tcPr>
-          <w:p>
-            <w:pPr>
-              <w:spacing w:line="240" w:lineRule="auto"/>
-            </w:pPr>
-            <w:r>
-              <w:t>A diffraction grating is a device that makes periodic changes to the phase, amplitude, or both, of a light source. There are three different types, but all of them act as dispersive elements. There primary use is in measuring wavelengths and spectral analysis.</w:t>
-            </w:r>
-          </w:p>
-          <w:p>
-            <w:pPr>
-              <w:spacing w:line="240" w:lineRule="auto"/>
-            </w:pPr>
-          </w:p>
-          <w:p>
-            <w:pPr>
-              <w:spacing w:line="240" w:lineRule="auto"/>
-            </w:pPr>
-            <w:r>
-              <w:t>A multi slit grating is a transmission amplitude grating. A transmission phase grating has parallel notches etched into a flat and clear glass plate. If light was reflected from this type of grating then it becomes a reflection phase grating.</w:t>
-            </w:r>
-          </w:p>
-          <w:p>
-            <w:pPr>
-              <w:spacing w:line="240" w:lineRule="auto"/>
-            </w:pPr>
-          </w:p>
-          <w:p>
-            <w:pPr>
-              <w:spacing w:line="240" w:lineRule="auto"/>
-            </w:pPr>
-            <w:r>
-              <w:t>Every order created by a grating maybe overlapped by an order next to it. This means that wavelengths from different orders may occupy the same position on the screen. The wavelength range that does not overlap in a given order is called the free spectral range</w:t>
-            </w:r>
-          </w:p>
-          <w:p>
-            <w:pPr>
-              <w:spacing w:line="240" w:lineRule="auto"/>
-            </w:pPr>
-          </w:p>
-          <w:p>
-            <w:pPr>
-              <w:spacing w:line="240" w:lineRule="auto"/>
-            </w:pPr>
-            <w:r>
-              <w:t>The primary benefit of a blazed grating is that it makes use of the light of the zero diffraction order. The zero order is shifted away from the single slit diffraction envelope, or the center of the screen.</w:t>
-            </w:r>
-          </w:p>
-          <w:p>
-            <w:pPr>
-              <w:spacing w:line="240" w:lineRule="auto"/>
-            </w:pPr>
-          </w:p>
-          <w:p>
-            <w:pPr>
-              <w:spacing w:line="240" w:lineRule="auto"/>
-            </w:pPr>
-          </w:p>
-        </w:tc>
-      </w:tr>
-      <w:tr>
-        <w:tc>
-          <w:tcPr>
-            <w:tcW w:w="2415" w:type="dxa"/>
-            <w:tcBorders>
-              <w:left w:val="single" w:sz="8" w:space="0" w:color="000000"/>
-              <w:bottom w:val="single" w:sz="8" w:space="0" w:color="000000"/>
-              <w:right w:val="single" w:sz="8" w:space="0" w:color="000000"/>
-            </w:tcBorders>
-            <w:tcMar>
-              <w:top w:w="100" w:type="dxa"/>
-              <w:left w:w="100" w:type="dxa"/>
-              <w:bottom w:w="100" w:type="dxa"/>
-              <w:right w:w="100" w:type="dxa"/>
-            </w:tcMar>
-          </w:tcPr>
-          <w:p>
-            <w:pPr>
-              <w:spacing w:line="240" w:lineRule="auto"/>
-            </w:pPr>
-            <w:r>
-              <w:rPr>
-                <w:b/>
-              </w:rPr>
               <w:lastRenderedPageBreak/>
-              <w:t>Formula</w:t>
-            </w:r>
-          </w:p>
-        </w:tc>
-        <w:tc>
-          <w:tcPr>
-            <w:tcW w:w="6330" w:type="dxa"/>
-            <w:tcBorders>
-              <w:bottom w:val="single" w:sz="8" w:space="0" w:color="000000"/>
-              <w:right w:val="single" w:sz="8" w:space="0" w:color="000000"/>
-            </w:tcBorders>
-            <w:tcMar>
-              <w:top w:w="100" w:type="dxa"/>
-              <w:left w:w="100" w:type="dxa"/>
-              <w:bottom w:w="100" w:type="dxa"/>
-              <w:right w:w="100" w:type="dxa"/>
-            </w:tcMar>
-          </w:tcPr>
-          <w:p>
-            <w:pPr>
-              <w:spacing w:line="240" w:lineRule="auto"/>
-            </w:pPr>
-          </w:p>
-        </w:tc>
-      </w:tr>
-      <w:tr>
-        <w:tc>
-          <w:tcPr>
-            <w:tcW w:w="2415" w:type="dxa"/>
-            <w:tcBorders>
-              <w:left w:val="single" w:sz="8" w:space="0" w:color="000000"/>
-              <w:bottom w:val="single" w:sz="8" w:space="0" w:color="000000"/>
-              <w:right w:val="single" w:sz="8" w:space="0" w:color="000000"/>
-            </w:tcBorders>
-            <w:tcMar>
-              <w:top w:w="100" w:type="dxa"/>
-              <w:left w:w="100" w:type="dxa"/>
-              <w:bottom w:w="100" w:type="dxa"/>
-              <w:right w:w="100" w:type="dxa"/>
-            </w:tcMar>
-          </w:tcPr>
-          <w:p>
-            <w:pPr>
-              <w:spacing w:line="240" w:lineRule="auto"/>
-            </w:pPr>
-            <w:r>
-              <w:rPr>
-                <w:b/>
-              </w:rPr>
-              <w:t>Drawing/Animation</w:t>
-            </w:r>
-          </w:p>
-        </w:tc>
-        <w:tc>
-          <w:tcPr>
-            <w:tcW w:w="6330" w:type="dxa"/>
-            <w:tcBorders>
-              <w:bottom w:val="single" w:sz="8" w:space="0" w:color="000000"/>
-              <w:right w:val="single" w:sz="8" w:space="0" w:color="000000"/>
-            </w:tcBorders>
-            <w:tcMar>
-              <w:top w:w="100" w:type="dxa"/>
-              <w:left w:w="100" w:type="dxa"/>
-              <w:bottom w:w="100" w:type="dxa"/>
-              <w:right w:w="100" w:type="dxa"/>
-            </w:tcMar>
-          </w:tcPr>
-          <w:p>
-            <w:pPr>
-              <w:spacing w:line="240" w:lineRule="auto"/>
-            </w:pPr>
-          </w:p>
-        </w:tc>
-      </w:tr>
-      <w:tr>
-        <w:tc>
-          <w:tcPr>
-            <w:tcW w:w="2415" w:type="dxa"/>
-            <w:tcBorders>
-              <w:left w:val="single" w:sz="8" w:space="0" w:color="000000"/>
-              <w:bottom w:val="single" w:sz="8" w:space="0" w:color="000000"/>
-              <w:right w:val="single" w:sz="8" w:space="0" w:color="000000"/>
-            </w:tcBorders>
-            <w:tcMar>
-              <w:top w:w="100" w:type="dxa"/>
-              <w:left w:w="100" w:type="dxa"/>
-              <w:bottom w:w="100" w:type="dxa"/>
-              <w:right w:w="100" w:type="dxa"/>
-            </w:tcMar>
-          </w:tcPr>
-          <w:p>
-            <w:pPr>
-              <w:spacing w:line="240" w:lineRule="auto"/>
-            </w:pPr>
-            <w:r>
-              <w:rPr>
-                <w:b/>
-              </w:rPr>
-              <w:t>Relevant Tags</w:t>
-            </w:r>
-          </w:p>
-        </w:tc>
-        <w:tc>
-          <w:tcPr>
-            <w:tcW w:w="6330" w:type="dxa"/>
-            <w:tcBorders>
-              <w:bottom w:val="single" w:sz="8" w:space="0" w:color="000000"/>
-              <w:right w:val="single" w:sz="8" w:space="0" w:color="000000"/>
-            </w:tcBorders>
-            <w:tcMar>
-              <w:top w:w="100" w:type="dxa"/>
-              <w:left w:w="100" w:type="dxa"/>
-              <w:bottom w:w="100" w:type="dxa"/>
-              <w:right w:w="100" w:type="dxa"/>
-            </w:tcMar>
-          </w:tcPr>
-          <w:p>
-            <w:pPr>
-              <w:spacing w:line="240" w:lineRule="auto"/>
-            </w:pPr>
-            <w:r>
-              <w:t>#grating #diffraction #phase #amplitude #light #screen #wavelengths</w:t>
-            </w:r>
-          </w:p>
-        </w:tc>
-      </w:tr>
-    </w:tbl>
-    <w:p>
-      <w:pPr>
-        <w:spacing w:line="240" w:lineRule="auto"/>
-      </w:pPr>
-    </w:p>
-    <w:p>
-      <w:pPr>
-        <w:spacing w:line="240" w:lineRule="auto"/>
-      </w:pPr>
-    </w:p>
-    <w:p>
-      <w:pPr>
-        <w:spacing w:line="240" w:lineRule="auto"/>
-      </w:pPr>
-    </w:p>
-    <w:tbl>
-      <w:tblPr>
-        <w:tblW w:w="8745" w:type="dxa"/>
-        <w:tblBorders>
-          <w:top w:val="nil"/>
-          <w:left w:val="nil"/>
-          <w:bottom w:val="nil"/>
-          <w:right w:val="nil"/>
-          <w:insideH w:val="nil"/>
-          <w:insideV w:val="nil"/>
-        </w:tblBorders>
-        <w:tblLayout w:type="fixed"/>
-        <w:tblLook w:val="0600" w:firstRow="0" w:lastRow="0" w:firstColumn="0" w:lastColumn="0" w:noHBand="1" w:noVBand="1"/>
-      </w:tblPr>
-      <w:tblGrid>
-        <w:gridCol w:w="2415"/>
-        <w:gridCol w:w="6330"/>
-      </w:tblGrid>
-      <w:tr>
-        <w:tc>
-          <w:tcPr>
-            <w:tcW w:w="2415" w:type="dxa"/>
-            <w:tcBorders>
-              <w:top w:val="single" w:sz="8" w:space="0" w:color="000000"/>
-              <w:left w:val="single" w:sz="8" w:space="0" w:color="000000"/>
-              <w:bottom w:val="single" w:sz="8" w:space="0" w:color="000000"/>
-              <w:right w:val="single" w:sz="8" w:space="0" w:color="000000"/>
-            </w:tcBorders>
-            <w:tcMar>
-              <w:top w:w="100" w:type="dxa"/>
-              <w:left w:w="100" w:type="dxa"/>
-              <w:bottom w:w="100" w:type="dxa"/>
-              <w:right w:w="100" w:type="dxa"/>
-            </w:tcMar>
-          </w:tcPr>
-          <w:p>
-            <w:pPr>
-              <w:spacing w:line="240" w:lineRule="auto"/>
-            </w:pPr>
-            <w:r>
-              <w:rPr>
-                <w:b/>
-              </w:rPr>
-              <w:t>Category</w:t>
-            </w:r>
-          </w:p>
-        </w:tc>
-        <w:tc>
-          <w:tcPr>
-            <w:tcW w:w="6330" w:type="dxa"/>
-            <w:tcBorders>
-              <w:top w:val="single" w:sz="8" w:space="0" w:color="000000"/>
-              <w:bottom w:val="single" w:sz="8" w:space="0" w:color="000000"/>
-              <w:right w:val="single" w:sz="8" w:space="0" w:color="000000"/>
-            </w:tcBorders>
-            <w:tcMar>
-              <w:top w:w="100" w:type="dxa"/>
-              <w:left w:w="100" w:type="dxa"/>
-              <w:bottom w:w="100" w:type="dxa"/>
-              <w:right w:w="100" w:type="dxa"/>
-            </w:tcMar>
-          </w:tcPr>
-          <w:p>
-            <w:pPr>
-              <w:spacing w:line="240" w:lineRule="auto"/>
-            </w:pPr>
-            <w:r>
-              <w:t xml:space="preserve">Optics </w:t>
-            </w:r>
-          </w:p>
-        </w:tc>
-      </w:tr>
-      <w:tr>
-        <w:tc>
-          <w:tcPr>
-            <w:tcW w:w="2415" w:type="dxa"/>
-            <w:tcBorders>
-              <w:left w:val="single" w:sz="8" w:space="0" w:color="000000"/>
-              <w:bottom w:val="single" w:sz="8" w:space="0" w:color="000000"/>
-              <w:right w:val="single" w:sz="8" w:space="0" w:color="000000"/>
-            </w:tcBorders>
-            <w:tcMar>
-              <w:top w:w="100" w:type="dxa"/>
-              <w:left w:w="100" w:type="dxa"/>
-              <w:bottom w:w="100" w:type="dxa"/>
-              <w:right w:w="100" w:type="dxa"/>
-            </w:tcMar>
-          </w:tcPr>
-          <w:p>
-            <w:pPr>
-              <w:spacing w:line="240" w:lineRule="auto"/>
-            </w:pPr>
-            <w:r>
-              <w:rPr>
-                <w:b/>
-              </w:rPr>
-              <w:t>Subcategory</w:t>
-            </w:r>
-          </w:p>
-        </w:tc>
-        <w:tc>
-          <w:tcPr>
-            <w:tcW w:w="6330" w:type="dxa"/>
-            <w:tcBorders>
-              <w:bottom w:val="single" w:sz="8" w:space="0" w:color="000000"/>
-              <w:right w:val="single" w:sz="8" w:space="0" w:color="000000"/>
-            </w:tcBorders>
-            <w:tcMar>
-              <w:top w:w="100" w:type="dxa"/>
-              <w:left w:w="100" w:type="dxa"/>
-              <w:bottom w:w="100" w:type="dxa"/>
-              <w:right w:w="100" w:type="dxa"/>
-            </w:tcMar>
-          </w:tcPr>
-          <w:p>
-            <w:pPr>
-              <w:spacing w:line="240" w:lineRule="auto"/>
-            </w:pPr>
-            <w:r>
-              <w:t>Mathematical</w:t>
-            </w:r>
-            <w:r>
-              <w:t xml:space="preserve"> </w:t>
-            </w:r>
-            <w:r>
-              <w:t>Re</w:t>
-            </w:r>
-            <w:r>
-              <w:t>presentation of Polarized Light</w:t>
-            </w:r>
-          </w:p>
-        </w:tc>
-      </w:tr>
-      <w:tr>
-        <w:tc>
-          <w:tcPr>
-            <w:tcW w:w="2415" w:type="dxa"/>
-            <w:tcBorders>
-              <w:left w:val="single" w:sz="8" w:space="0" w:color="000000"/>
-              <w:bottom w:val="single" w:sz="8" w:space="0" w:color="000000"/>
-              <w:right w:val="single" w:sz="8" w:space="0" w:color="000000"/>
-            </w:tcBorders>
-            <w:tcMar>
-              <w:top w:w="100" w:type="dxa"/>
-              <w:left w:w="100" w:type="dxa"/>
-              <w:bottom w:w="100" w:type="dxa"/>
-              <w:right w:w="100" w:type="dxa"/>
-            </w:tcMar>
-          </w:tcPr>
-          <w:p>
-            <w:pPr>
-              <w:spacing w:line="240" w:lineRule="auto"/>
-            </w:pPr>
-            <w:r>
-              <w:rPr>
-                <w:b/>
-              </w:rPr>
               <w:t>Concept Name</w:t>
             </w:r>
           </w:p>
@@ -10801,6 +10701,15 @@
                 <w:shd w:val="clear" w:color="auto" w:fill="FFFFFF"/>
               </w:rPr>
               <w:t>Having multiple jones vectors can be put into a matrix format, called a Jones Matrix.</w:t>
+            </w:r>
+            <w:r>
+              <w:rPr>
+                <w:color w:val="252525"/>
+                <w:sz w:val="21"/>
+                <w:szCs w:val="21"/>
+                <w:shd w:val="clear" w:color="auto" w:fill="FFFFFF"/>
+              </w:rPr>
+              <w:t xml:space="preserve"> This will be explained in the next section.</w:t>
             </w:r>
           </w:p>
         </w:tc>
@@ -10941,7 +10850,6 @@
                 <w:noProof/>
                 <w:lang w:val="en-US" w:eastAsia="en-US"/>
               </w:rPr>
-              <w:lastRenderedPageBreak/>
               <w:drawing>
                 <wp:inline distT="0" distB="0" distL="0" distR="0">
                   <wp:extent cx="3895725" cy="2447925"/>
@@ -11063,6 +10971,41 @@
               </w:drawing>
             </w:r>
           </w:p>
+          <w:p>
+            <w:pPr>
+              <w:spacing w:line="240" w:lineRule="auto"/>
+            </w:pPr>
+            <w:r>
+              <w:t>Elliptical polarization equations</w:t>
+            </w:r>
+            <w:r>
+              <w:lastRenderedPageBreak/>
+              <w:pict>
+                <v:shapetype id="_x0000_t75" coordsize="21600,21600" o:spt="75" o:preferrelative="t" path="m@4@5l@4@11@9@11@9@5xe" filled="f" stroked="f">
+                  <v:stroke joinstyle="miter"/>
+                  <v:formulas>
+                    <v:f eqn="if lineDrawn pixelLineWidth 0"/>
+                    <v:f eqn="sum @0 1 0"/>
+                    <v:f eqn="sum 0 0 @1"/>
+                    <v:f eqn="prod @2 1 2"/>
+                    <v:f eqn="prod @3 21600 pixelWidth"/>
+                    <v:f eqn="prod @3 21600 pixelHeight"/>
+                    <v:f eqn="sum @0 0 1"/>
+                    <v:f eqn="prod @6 1 2"/>
+                    <v:f eqn="prod @7 21600 pixelWidth"/>
+                    <v:f eqn="sum @8 21600 0"/>
+                    <v:f eqn="prod @7 21600 pixelHeight"/>
+                    <v:f eqn="sum @10 21600 0"/>
+                  </v:formulas>
+                  <v:path o:extrusionok="f" gradientshapeok="t" o:connecttype="rect"/>
+                  <o:lock v:ext="edit" aspectratio="t"/>
+                </v:shapetype>
+                <v:shape id="_x0000_i1025" type="#_x0000_t75" style="width:306pt;height:156pt">
+                  <v:imagedata r:id="rId24" o:title="Capture4"/>
+                </v:shape>
+              </w:pict>
+            </w:r>
+          </w:p>
         </w:tc>
       </w:tr>
       <w:tr>
@@ -11175,6 +11118,9 @@
             </w:r>
             <w:r>
               <w:softHyphen/>
+            </w:r>
+            <w:r>
+              <w:t>#jones</w:t>
             </w:r>
           </w:p>
         </w:tc>
@@ -11185,12 +11131,692 @@
         <w:spacing w:line="240" w:lineRule="auto"/>
       </w:pPr>
     </w:p>
+    <w:tbl>
+      <w:tblPr>
+        <w:tblStyle w:val="a9"/>
+        <w:tblW w:w="8730" w:type="dxa"/>
+        <w:tblBorders>
+          <w:top w:val="nil"/>
+          <w:left w:val="nil"/>
+          <w:bottom w:val="nil"/>
+          <w:right w:val="nil"/>
+          <w:insideH w:val="nil"/>
+          <w:insideV w:val="nil"/>
+        </w:tblBorders>
+        <w:tblLayout w:type="fixed"/>
+        <w:tblLook w:val="0600" w:firstRow="0" w:lastRow="0" w:firstColumn="0" w:lastColumn="0" w:noHBand="1" w:noVBand="1"/>
+      </w:tblPr>
+      <w:tblGrid>
+        <w:gridCol w:w="2415"/>
+        <w:gridCol w:w="6315"/>
+      </w:tblGrid>
+      <w:tr>
+        <w:tc>
+          <w:tcPr>
+            <w:tcW w:w="2415" w:type="dxa"/>
+            <w:tcBorders>
+              <w:top w:val="single" w:sz="8" w:space="0" w:color="000000"/>
+              <w:left w:val="single" w:sz="8" w:space="0" w:color="000000"/>
+              <w:bottom w:val="single" w:sz="8" w:space="0" w:color="000000"/>
+              <w:right w:val="single" w:sz="8" w:space="0" w:color="000000"/>
+            </w:tcBorders>
+            <w:tcMar>
+              <w:top w:w="100" w:type="dxa"/>
+              <w:left w:w="100" w:type="dxa"/>
+              <w:bottom w:w="100" w:type="dxa"/>
+              <w:right w:w="100" w:type="dxa"/>
+            </w:tcMar>
+          </w:tcPr>
+          <w:p>
+            <w:pPr>
+              <w:spacing w:line="240" w:lineRule="auto"/>
+            </w:pPr>
+            <w:r>
+              <w:rPr>
+                <w:b/>
+              </w:rPr>
+              <w:t>Category</w:t>
+            </w:r>
+          </w:p>
+        </w:tc>
+        <w:tc>
+          <w:tcPr>
+            <w:tcW w:w="6315" w:type="dxa"/>
+            <w:tcBorders>
+              <w:top w:val="single" w:sz="8" w:space="0" w:color="000000"/>
+              <w:bottom w:val="single" w:sz="8" w:space="0" w:color="000000"/>
+              <w:right w:val="single" w:sz="8" w:space="0" w:color="000000"/>
+            </w:tcBorders>
+            <w:tcMar>
+              <w:top w:w="100" w:type="dxa"/>
+              <w:left w:w="100" w:type="dxa"/>
+              <w:bottom w:w="100" w:type="dxa"/>
+              <w:right w:w="100" w:type="dxa"/>
+            </w:tcMar>
+          </w:tcPr>
+          <w:p>
+            <w:pPr>
+              <w:spacing w:line="240" w:lineRule="auto"/>
+            </w:pPr>
+            <w:r>
+              <w:rPr>
+                <w:sz w:val="20"/>
+                <w:szCs w:val="20"/>
+              </w:rPr>
+              <w:t>Optics</w:t>
+            </w:r>
+          </w:p>
+        </w:tc>
+      </w:tr>
+      <w:tr>
+        <w:tc>
+          <w:tcPr>
+            <w:tcW w:w="2415" w:type="dxa"/>
+            <w:tcBorders>
+              <w:left w:val="single" w:sz="8" w:space="0" w:color="000000"/>
+              <w:bottom w:val="single" w:sz="8" w:space="0" w:color="000000"/>
+              <w:right w:val="single" w:sz="8" w:space="0" w:color="000000"/>
+            </w:tcBorders>
+            <w:tcMar>
+              <w:top w:w="100" w:type="dxa"/>
+              <w:left w:w="100" w:type="dxa"/>
+              <w:bottom w:w="100" w:type="dxa"/>
+              <w:right w:w="100" w:type="dxa"/>
+            </w:tcMar>
+          </w:tcPr>
+          <w:p>
+            <w:pPr>
+              <w:spacing w:line="240" w:lineRule="auto"/>
+            </w:pPr>
+            <w:r>
+              <w:rPr>
+                <w:b/>
+              </w:rPr>
+              <w:t>Subcategory</w:t>
+            </w:r>
+          </w:p>
+        </w:tc>
+        <w:tc>
+          <w:tcPr>
+            <w:tcW w:w="6315" w:type="dxa"/>
+            <w:tcBorders>
+              <w:bottom w:val="single" w:sz="8" w:space="0" w:color="000000"/>
+              <w:right w:val="single" w:sz="8" w:space="0" w:color="000000"/>
+            </w:tcBorders>
+            <w:tcMar>
+              <w:top w:w="100" w:type="dxa"/>
+              <w:left w:w="100" w:type="dxa"/>
+              <w:bottom w:w="100" w:type="dxa"/>
+              <w:right w:w="100" w:type="dxa"/>
+            </w:tcMar>
+          </w:tcPr>
+          <w:p>
+            <w:pPr>
+              <w:spacing w:line="240" w:lineRule="auto"/>
+            </w:pPr>
+            <w:r>
+              <w:t>Mathematical</w:t>
+            </w:r>
+            <w:r>
+              <w:t xml:space="preserve"> </w:t>
+            </w:r>
+            <w:r>
+              <w:t>Re</w:t>
+            </w:r>
+            <w:r>
+              <w:t>presentation of Polarized Light</w:t>
+            </w:r>
+          </w:p>
+        </w:tc>
+      </w:tr>
+      <w:tr>
+        <w:tc>
+          <w:tcPr>
+            <w:tcW w:w="2415" w:type="dxa"/>
+            <w:tcBorders>
+              <w:left w:val="single" w:sz="8" w:space="0" w:color="000000"/>
+              <w:bottom w:val="single" w:sz="8" w:space="0" w:color="000000"/>
+              <w:right w:val="single" w:sz="8" w:space="0" w:color="000000"/>
+            </w:tcBorders>
+            <w:tcMar>
+              <w:top w:w="100" w:type="dxa"/>
+              <w:left w:w="100" w:type="dxa"/>
+              <w:bottom w:w="100" w:type="dxa"/>
+              <w:right w:w="100" w:type="dxa"/>
+            </w:tcMar>
+          </w:tcPr>
+          <w:p>
+            <w:pPr>
+              <w:spacing w:line="240" w:lineRule="auto"/>
+            </w:pPr>
+            <w:r>
+              <w:rPr>
+                <w:b/>
+              </w:rPr>
+              <w:t>Concept Name</w:t>
+            </w:r>
+          </w:p>
+        </w:tc>
+        <w:tc>
+          <w:tcPr>
+            <w:tcW w:w="6315" w:type="dxa"/>
+            <w:tcBorders>
+              <w:bottom w:val="single" w:sz="8" w:space="0" w:color="000000"/>
+              <w:right w:val="single" w:sz="8" w:space="0" w:color="000000"/>
+            </w:tcBorders>
+            <w:tcMar>
+              <w:top w:w="100" w:type="dxa"/>
+              <w:left w:w="100" w:type="dxa"/>
+              <w:bottom w:w="100" w:type="dxa"/>
+              <w:right w:w="100" w:type="dxa"/>
+            </w:tcMar>
+          </w:tcPr>
+          <w:p>
+            <w:pPr>
+              <w:spacing w:line="240" w:lineRule="auto"/>
+            </w:pPr>
+            <w:r>
+              <w:t>Jones Matrix</w:t>
+            </w:r>
+          </w:p>
+        </w:tc>
+      </w:tr>
+      <w:tr>
+        <w:tc>
+          <w:tcPr>
+            <w:tcW w:w="2415" w:type="dxa"/>
+            <w:tcBorders>
+              <w:left w:val="single" w:sz="8" w:space="0" w:color="000000"/>
+              <w:bottom w:val="single" w:sz="8" w:space="0" w:color="000000"/>
+              <w:right w:val="single" w:sz="8" w:space="0" w:color="000000"/>
+            </w:tcBorders>
+            <w:tcMar>
+              <w:top w:w="100" w:type="dxa"/>
+              <w:left w:w="100" w:type="dxa"/>
+              <w:bottom w:w="100" w:type="dxa"/>
+              <w:right w:w="100" w:type="dxa"/>
+            </w:tcMar>
+          </w:tcPr>
+          <w:p>
+            <w:pPr>
+              <w:spacing w:line="240" w:lineRule="auto"/>
+            </w:pPr>
+            <w:r>
+              <w:rPr>
+                <w:b/>
+              </w:rPr>
+              <w:t>Description</w:t>
+            </w:r>
+          </w:p>
+        </w:tc>
+        <w:tc>
+          <w:tcPr>
+            <w:tcW w:w="6315" w:type="dxa"/>
+            <w:tcBorders>
+              <w:bottom w:val="single" w:sz="8" w:space="0" w:color="000000"/>
+              <w:right w:val="single" w:sz="8" w:space="0" w:color="000000"/>
+            </w:tcBorders>
+            <w:tcMar>
+              <w:top w:w="100" w:type="dxa"/>
+              <w:left w:w="100" w:type="dxa"/>
+              <w:bottom w:w="100" w:type="dxa"/>
+              <w:right w:w="100" w:type="dxa"/>
+            </w:tcMar>
+          </w:tcPr>
+          <w:p>
+            <w:pPr>
+              <w:spacing w:line="240" w:lineRule="auto"/>
+            </w:pPr>
+            <w:r>
+              <w:t>Various optical devices</w:t>
+            </w:r>
+            <w:r>
+              <w:t xml:space="preserve"> may modify the state of polarization, which can be described by 2×2 Jones matrices</w:t>
+            </w:r>
+            <w:r>
+              <w:t>. Such examples of these optical devices include the</w:t>
+            </w:r>
+            <w:r>
+              <w:t xml:space="preserve"> Polari</w:t>
+            </w:r>
+            <w:r>
+              <w:t xml:space="preserve">zer, Phase Retarder and Rotator. </w:t>
+            </w:r>
+          </w:p>
+          <w:p>
+            <w:pPr>
+              <w:spacing w:line="240" w:lineRule="auto"/>
+            </w:pPr>
+          </w:p>
+          <w:p>
+            <w:pPr>
+              <w:spacing w:line="240" w:lineRule="auto"/>
+            </w:pPr>
+            <w:r>
+              <w:t>Linear Polarizer:</w:t>
+            </w:r>
+          </w:p>
+          <w:p>
+            <w:pPr>
+              <w:spacing w:line="240" w:lineRule="auto"/>
+            </w:pPr>
+            <w:r>
+              <w:t>A</w:t>
+            </w:r>
+            <w:r>
+              <w:t xml:space="preserve"> </w:t>
+            </w:r>
+            <w:r>
+              <w:t xml:space="preserve">linear polarizer is a </w:t>
+            </w:r>
+            <w:r>
+              <w:t xml:space="preserve">type of device that converts </w:t>
+            </w:r>
+            <w:r>
+              <w:t xml:space="preserve">unpolarised or </w:t>
+            </w:r>
+            <w:r>
+              <w:t xml:space="preserve">a </w:t>
+            </w:r>
+            <w:r>
+              <w:t xml:space="preserve">mixed-polarization beam of light into a </w:t>
+            </w:r>
+            <w:r>
+              <w:t xml:space="preserve">single linear polarized beam of light. </w:t>
+            </w:r>
+          </w:p>
+          <w:p>
+            <w:pPr>
+              <w:spacing w:line="240" w:lineRule="auto"/>
+            </w:pPr>
+          </w:p>
+          <w:p>
+            <w:pPr>
+              <w:spacing w:line="240" w:lineRule="auto"/>
+            </w:pPr>
+            <w:r>
+              <w:t>Phase Retarder:</w:t>
+            </w:r>
+          </w:p>
+          <w:p>
+            <w:pPr>
+              <w:spacing w:line="240" w:lineRule="auto"/>
+            </w:pPr>
+            <w:r>
+              <w:t xml:space="preserve">A </w:t>
+            </w:r>
+            <w:r>
+              <w:t xml:space="preserve">phase retarder (AKA </w:t>
+            </w:r>
+            <w:r>
+              <w:t>wave plate</w:t>
+            </w:r>
+            <w:r>
+              <w:t>)</w:t>
+            </w:r>
+            <w:r>
+              <w:t xml:space="preserve"> is an optical device that alters the polarization state of a light wave travelling through it.</w:t>
+            </w:r>
+            <w:r>
+              <w:t xml:space="preserve"> It achieves this by shifting the phase between </w:t>
+            </w:r>
+            <w:r>
+              <w:t>two perpendicular polarization components of the light wave.</w:t>
+            </w:r>
+          </w:p>
+          <w:p>
+            <w:pPr>
+              <w:spacing w:line="240" w:lineRule="auto"/>
+            </w:pPr>
+          </w:p>
+          <w:p>
+            <w:pPr>
+              <w:spacing w:line="240" w:lineRule="auto"/>
+            </w:pPr>
+            <w:r>
+              <w:t>Rotator:</w:t>
+            </w:r>
+          </w:p>
+          <w:p>
+            <w:pPr>
+              <w:spacing w:line="240" w:lineRule="auto"/>
+            </w:pPr>
+            <w:r>
+              <w:t>The rotator has the effect of rotating the direction of linearly polarized light incident on it by some particular angle</w:t>
+            </w:r>
+          </w:p>
+        </w:tc>
+      </w:tr>
+      <w:tr>
+        <w:tc>
+          <w:tcPr>
+            <w:tcW w:w="2415" w:type="dxa"/>
+            <w:tcBorders>
+              <w:left w:val="single" w:sz="8" w:space="0" w:color="000000"/>
+              <w:bottom w:val="single" w:sz="8" w:space="0" w:color="000000"/>
+              <w:right w:val="single" w:sz="8" w:space="0" w:color="000000"/>
+            </w:tcBorders>
+            <w:tcMar>
+              <w:top w:w="100" w:type="dxa"/>
+              <w:left w:w="100" w:type="dxa"/>
+              <w:bottom w:w="100" w:type="dxa"/>
+              <w:right w:w="100" w:type="dxa"/>
+            </w:tcMar>
+          </w:tcPr>
+          <w:p>
+            <w:pPr>
+              <w:spacing w:line="240" w:lineRule="auto"/>
+            </w:pPr>
+            <w:r>
+              <w:rPr>
+                <w:b/>
+              </w:rPr>
+              <w:t>Formula</w:t>
+            </w:r>
+          </w:p>
+        </w:tc>
+        <w:tc>
+          <w:tcPr>
+            <w:tcW w:w="6315" w:type="dxa"/>
+            <w:tcBorders>
+              <w:bottom w:val="single" w:sz="8" w:space="0" w:color="000000"/>
+              <w:right w:val="single" w:sz="8" w:space="0" w:color="000000"/>
+            </w:tcBorders>
+            <w:tcMar>
+              <w:top w:w="100" w:type="dxa"/>
+              <w:left w:w="100" w:type="dxa"/>
+              <w:bottom w:w="100" w:type="dxa"/>
+              <w:right w:w="100" w:type="dxa"/>
+            </w:tcMar>
+          </w:tcPr>
+          <w:p>
+            <w:pPr>
+              <w:spacing w:line="240" w:lineRule="auto"/>
+            </w:pPr>
+            <w:r>
+              <w:t>Linear Polarizer equation:</w:t>
+            </w:r>
+          </w:p>
+          <w:p>
+            <w:pPr>
+              <w:spacing w:line="240" w:lineRule="auto"/>
+            </w:pPr>
+            <w:r>
+              <w:rPr>
+                <w:noProof/>
+                <w:lang w:val="en-US" w:eastAsia="en-US"/>
+              </w:rPr>
+              <w:drawing>
+                <wp:inline distT="0" distB="0" distL="0" distR="0">
+                  <wp:extent cx="2085975" cy="1152525"/>
+                  <wp:effectExtent l="0" t="0" r="9525" b="9525"/>
+                  <wp:docPr id="18" name="Picture 18" descr="C:\Users\Ryan\AppData\Local\Microsoft\Windows\INetCache\Content.Word\Capture5.png"/>
+                  <wp:cNvGraphicFramePr>
+                    <a:graphicFrameLocks xmlns:a="http://schemas.openxmlformats.org/drawingml/2006/main" noChangeAspect="1"/>
+                  </wp:cNvGraphicFramePr>
+                  <a:graphic xmlns:a="http://schemas.openxmlformats.org/drawingml/2006/main">
+                    <a:graphicData uri="http://schemas.openxmlformats.org/drawingml/2006/picture">
+                      <pic:pic xmlns:pic="http://schemas.openxmlformats.org/drawingml/2006/picture">
+                        <pic:nvPicPr>
+                          <pic:cNvPr id="0" name="Picture 7" descr="C:\Users\Ryan\AppData\Local\Microsoft\Windows\INetCache\Content.Word\Capture5.png"/>
+                          <pic:cNvPicPr>
+                            <a:picLocks noChangeAspect="1" noChangeArrowheads="1"/>
+                          </pic:cNvPicPr>
+                        </pic:nvPicPr>
+                        <pic:blipFill>
+                          <a:blip r:embed="rId25">
+                            <a:extLst>
+                              <a:ext uri="{28A0092B-C50C-407E-A947-70E740481C1C}">
+                                <a14:useLocalDpi xmlns:a14="http://schemas.microsoft.com/office/drawing/2010/main" val="0"/>
+                              </a:ext>
+                            </a:extLst>
+                          </a:blip>
+                          <a:srcRect/>
+                          <a:stretch>
+                            <a:fillRect/>
+                          </a:stretch>
+                        </pic:blipFill>
+                        <pic:spPr bwMode="auto">
+                          <a:xfrm>
+                            <a:off x="0" y="0"/>
+                            <a:ext cx="2085975" cy="1152525"/>
+                          </a:xfrm>
+                          <a:prstGeom prst="rect">
+                            <a:avLst/>
+                          </a:prstGeom>
+                          <a:noFill/>
+                          <a:ln>
+                            <a:noFill/>
+                          </a:ln>
+                        </pic:spPr>
+                      </pic:pic>
+                    </a:graphicData>
+                  </a:graphic>
+                </wp:inline>
+              </w:drawing>
+            </w:r>
+          </w:p>
+          <w:p>
+            <w:pPr>
+              <w:spacing w:line="240" w:lineRule="auto"/>
+            </w:pPr>
+            <w:r>
+              <w:t>Phase Retarder</w:t>
+            </w:r>
+          </w:p>
+          <w:p>
+            <w:pPr>
+              <w:spacing w:line="240" w:lineRule="auto"/>
+            </w:pPr>
+            <w:r>
+              <w:lastRenderedPageBreak/>
+              <w:pict>
+                <v:shape id="_x0000_i1032" type="#_x0000_t75" style="width:301.5pt;height:106.5pt">
+                  <v:imagedata r:id="rId26" o:title="Capture6"/>
+                </v:shape>
+              </w:pict>
+            </w:r>
+          </w:p>
+          <w:p>
+            <w:pPr>
+              <w:spacing w:line="240" w:lineRule="auto"/>
+            </w:pPr>
+            <w:r>
+              <w:t>Rotator</w:t>
+            </w:r>
+          </w:p>
+          <w:p>
+            <w:pPr>
+              <w:spacing w:line="240" w:lineRule="auto"/>
+            </w:pPr>
+            <w:bookmarkStart w:id="0" w:name="_GoBack"/>
+            <w:bookmarkEnd w:id="0"/>
+            <w:r>
+              <w:pict>
+                <v:shape id="_x0000_i1033" type="#_x0000_t75" style="width:255.75pt;height:42.75pt">
+                  <v:imagedata r:id="rId27" o:title="Capture7"/>
+                </v:shape>
+              </w:pict>
+            </w:r>
+          </w:p>
+        </w:tc>
+      </w:tr>
+      <w:tr>
+        <w:tc>
+          <w:tcPr>
+            <w:tcW w:w="2415" w:type="dxa"/>
+            <w:tcBorders>
+              <w:left w:val="single" w:sz="8" w:space="0" w:color="000000"/>
+              <w:bottom w:val="single" w:sz="8" w:space="0" w:color="000000"/>
+              <w:right w:val="single" w:sz="8" w:space="0" w:color="000000"/>
+            </w:tcBorders>
+            <w:tcMar>
+              <w:top w:w="100" w:type="dxa"/>
+              <w:left w:w="100" w:type="dxa"/>
+              <w:bottom w:w="100" w:type="dxa"/>
+              <w:right w:w="100" w:type="dxa"/>
+            </w:tcMar>
+          </w:tcPr>
+          <w:p>
+            <w:pPr>
+              <w:spacing w:line="240" w:lineRule="auto"/>
+            </w:pPr>
+            <w:r>
+              <w:rPr>
+                <w:b/>
+              </w:rPr>
+              <w:lastRenderedPageBreak/>
+              <w:t>Drawing/Animation</w:t>
+            </w:r>
+          </w:p>
+        </w:tc>
+        <w:tc>
+          <w:tcPr>
+            <w:tcW w:w="6315" w:type="dxa"/>
+            <w:tcBorders>
+              <w:bottom w:val="single" w:sz="8" w:space="0" w:color="000000"/>
+              <w:right w:val="single" w:sz="8" w:space="0" w:color="000000"/>
+            </w:tcBorders>
+            <w:tcMar>
+              <w:top w:w="100" w:type="dxa"/>
+              <w:left w:w="100" w:type="dxa"/>
+              <w:bottom w:w="100" w:type="dxa"/>
+              <w:right w:w="100" w:type="dxa"/>
+            </w:tcMar>
+          </w:tcPr>
+          <w:p>
+            <w:pPr>
+              <w:spacing w:line="240" w:lineRule="auto"/>
+            </w:pPr>
+            <w:r>
+              <w:t>Linear polarizer example:</w:t>
+            </w:r>
+            <w:r>
+              <w:rPr>
+                <w:noProof/>
+                <w:lang w:val="en-US" w:eastAsia="en-US"/>
+              </w:rPr>
+              <w:drawing>
+                <wp:inline distT="0" distB="0" distL="0" distR="0">
+                  <wp:extent cx="3867150" cy="1981200"/>
+                  <wp:effectExtent l="0" t="0" r="0" b="0"/>
+                  <wp:docPr id="17" name="Picture 17" descr="C:\Users\Ryan\AppData\Local\Microsoft\Windows\INetCache\Content.Word\2000px-Wire-grid-polarizer.svg.png"/>
+                  <wp:cNvGraphicFramePr>
+                    <a:graphicFrameLocks xmlns:a="http://schemas.openxmlformats.org/drawingml/2006/main" noChangeAspect="1"/>
+                  </wp:cNvGraphicFramePr>
+                  <a:graphic xmlns:a="http://schemas.openxmlformats.org/drawingml/2006/main">
+                    <a:graphicData uri="http://schemas.openxmlformats.org/drawingml/2006/picture">
+                      <pic:pic xmlns:pic="http://schemas.openxmlformats.org/drawingml/2006/picture">
+                        <pic:nvPicPr>
+                          <pic:cNvPr id="0" name="Picture 4" descr="C:\Users\Ryan\AppData\Local\Microsoft\Windows\INetCache\Content.Word\2000px-Wire-grid-polarizer.svg.png"/>
+                          <pic:cNvPicPr>
+                            <a:picLocks noChangeAspect="1" noChangeArrowheads="1"/>
+                          </pic:cNvPicPr>
+                        </pic:nvPicPr>
+                        <pic:blipFill>
+                          <a:blip r:embed="rId28" cstate="print">
+                            <a:extLst>
+                              <a:ext uri="{28A0092B-C50C-407E-A947-70E740481C1C}">
+                                <a14:useLocalDpi xmlns:a14="http://schemas.microsoft.com/office/drawing/2010/main" val="0"/>
+                              </a:ext>
+                            </a:extLst>
+                          </a:blip>
+                          <a:srcRect/>
+                          <a:stretch>
+                            <a:fillRect/>
+                          </a:stretch>
+                        </pic:blipFill>
+                        <pic:spPr bwMode="auto">
+                          <a:xfrm>
+                            <a:off x="0" y="0"/>
+                            <a:ext cx="3867150" cy="1981200"/>
+                          </a:xfrm>
+                          <a:prstGeom prst="rect">
+                            <a:avLst/>
+                          </a:prstGeom>
+                          <a:noFill/>
+                          <a:ln>
+                            <a:noFill/>
+                          </a:ln>
+                        </pic:spPr>
+                      </pic:pic>
+                    </a:graphicData>
+                  </a:graphic>
+                </wp:inline>
+              </w:drawing>
+            </w:r>
+          </w:p>
+          <w:p>
+            <w:pPr>
+              <w:spacing w:line="240" w:lineRule="auto"/>
+            </w:pPr>
+          </w:p>
+        </w:tc>
+      </w:tr>
+      <w:tr>
+        <w:tc>
+          <w:tcPr>
+            <w:tcW w:w="2415" w:type="dxa"/>
+            <w:tcBorders>
+              <w:left w:val="single" w:sz="8" w:space="0" w:color="000000"/>
+              <w:bottom w:val="single" w:sz="8" w:space="0" w:color="000000"/>
+              <w:right w:val="single" w:sz="8" w:space="0" w:color="000000"/>
+            </w:tcBorders>
+            <w:tcMar>
+              <w:top w:w="100" w:type="dxa"/>
+              <w:left w:w="100" w:type="dxa"/>
+              <w:bottom w:w="100" w:type="dxa"/>
+              <w:right w:w="100" w:type="dxa"/>
+            </w:tcMar>
+          </w:tcPr>
+          <w:p>
+            <w:pPr>
+              <w:spacing w:line="240" w:lineRule="auto"/>
+            </w:pPr>
+            <w:r>
+              <w:rPr>
+                <w:b/>
+              </w:rPr>
+              <w:t>Relevant Tags</w:t>
+            </w:r>
+          </w:p>
+        </w:tc>
+        <w:tc>
+          <w:tcPr>
+            <w:tcW w:w="6315" w:type="dxa"/>
+            <w:tcBorders>
+              <w:bottom w:val="single" w:sz="8" w:space="0" w:color="000000"/>
+              <w:right w:val="single" w:sz="8" w:space="0" w:color="000000"/>
+            </w:tcBorders>
+            <w:tcMar>
+              <w:top w:w="100" w:type="dxa"/>
+              <w:left w:w="100" w:type="dxa"/>
+              <w:bottom w:w="100" w:type="dxa"/>
+              <w:right w:w="100" w:type="dxa"/>
+            </w:tcMar>
+          </w:tcPr>
+          <w:p>
+            <w:pPr>
+              <w:spacing w:line="240" w:lineRule="auto"/>
+            </w:pPr>
+            <w:r>
+              <w:t xml:space="preserve">#matrix #vector #polarization #polarize </w:t>
+            </w:r>
+            <w:r>
+              <w:softHyphen/>
+            </w:r>
+            <w:r>
+              <w:softHyphen/>
+              <w:t>#jones</w:t>
+            </w:r>
+          </w:p>
+        </w:tc>
+      </w:tr>
+    </w:tbl>
     <w:p>
       <w:pPr>
         <w:spacing w:line="240" w:lineRule="auto"/>
       </w:pPr>
-      <w:bookmarkStart w:id="0" w:name="_GoBack"/>
-      <w:bookmarkEnd w:id="0"/>
     </w:p>
     <w:sectPr>
       <w:pgSz w:w="11909" w:h="16834"/>

</xml_diff>

<commit_message>
Clarified a few topics
Added detail to a few topics and added extra diagrams to be added to
UPOD in the coming days
</commit_message>
<xml_diff>
--- a/Physics-Content/Physics Research - Optics/Physics Research-Optics(Modular Version).docx
+++ b/Physics-Content/Physics Research - Optics/Physics Research-Optics(Modular Version).docx
@@ -1,6 +1,6 @@
 
 <file path=word/document.xml><?xml version="1.0" encoding="utf-8"?>
-<w:document xmlns:wpc="http://schemas.microsoft.com/office/word/2010/wordprocessingCanvas" xmlns:cx="http://schemas.microsoft.com/office/drawing/2014/chartex" xmlns:cx1="http://schemas.microsoft.com/office/drawing/2015/9/8/chartex" xmlns:cx2="http://schemas.microsoft.com/office/drawing/2015/10/21/chartex" xmlns:mc="http://schemas.openxmlformats.org/markup-compatibility/2006" xmlns:o="urn:schemas-microsoft-com:office:office" xmlns:r="http://schemas.openxmlformats.org/officeDocument/2006/relationships" xmlns:m="http://schemas.openxmlformats.org/officeDocument/2006/math" xmlns:v="urn:schemas-microsoft-com:vml" xmlns:wp14="http://schemas.microsoft.com/office/word/2010/wordprocessingDrawing" xmlns:wp="http://schemas.openxmlformats.org/drawingml/2006/wordprocessingDrawing" xmlns:w10="urn:schemas-microsoft-com:office:word" xmlns:w="http://schemas.openxmlformats.org/wordprocessingml/2006/main" xmlns:w14="http://schemas.microsoft.com/office/word/2010/wordml" xmlns:w15="http://schemas.microsoft.com/office/word/2012/wordml" xmlns:w16se="http://schemas.microsoft.com/office/word/2015/wordml/symex" xmlns:wpg="http://schemas.microsoft.com/office/word/2010/wordprocessingGroup" xmlns:wpi="http://schemas.microsoft.com/office/word/2010/wordprocessingInk" xmlns:wne="http://schemas.microsoft.com/office/word/2006/wordml" xmlns:wps="http://schemas.microsoft.com/office/word/2010/wordprocessingShape" mc:Ignorable="w14 w15 w16se wp14">
+<w:document xmlns:wpc="http://schemas.microsoft.com/office/word/2010/wordprocessingCanvas" xmlns:mc="http://schemas.openxmlformats.org/markup-compatibility/2006" xmlns:o="urn:schemas-microsoft-com:office:office" xmlns:r="http://schemas.openxmlformats.org/officeDocument/2006/relationships" xmlns:m="http://schemas.openxmlformats.org/officeDocument/2006/math" xmlns:v="urn:schemas-microsoft-com:vml" xmlns:wp14="http://schemas.microsoft.com/office/word/2010/wordprocessingDrawing" xmlns:wp="http://schemas.openxmlformats.org/drawingml/2006/wordprocessingDrawing" xmlns:w10="urn:schemas-microsoft-com:office:word" xmlns:w="http://schemas.openxmlformats.org/wordprocessingml/2006/main" xmlns:w14="http://schemas.microsoft.com/office/word/2010/wordml" xmlns:w15="http://schemas.microsoft.com/office/word/2012/wordml" xmlns:wpg="http://schemas.microsoft.com/office/word/2010/wordprocessingGroup" xmlns:wpi="http://schemas.microsoft.com/office/word/2010/wordprocessingInk" xmlns:wne="http://schemas.microsoft.com/office/word/2006/wordml" xmlns:wps="http://schemas.microsoft.com/office/word/2010/wordprocessingShape" mc:Ignorable="w14 w15 wp14">
   <w:background w:color="FFFFFF"/>
   <w:body>
     <w:p>
@@ -5358,25 +5358,7 @@
                 <w:sz w:val="24"/>
                 <w:szCs w:val="24"/>
               </w:rPr>
-              <w:t xml:space="preserve">Before we continue, we must introduce the concept of Chief Rays/Principle rays. Chief rays </w:t>
-            </w:r>
-            <w:proofErr w:type="gramStart"/>
-            <w:r>
-              <w:rPr>
-                <w:rFonts w:ascii="Calibri" w:eastAsia="Calibri" w:hAnsi="Calibri" w:cs="Calibri"/>
-                <w:sz w:val="24"/>
-                <w:szCs w:val="24"/>
-              </w:rPr>
-              <w:t>is</w:t>
-            </w:r>
-            <w:proofErr w:type="gramEnd"/>
-            <w:r>
-              <w:rPr>
-                <w:rFonts w:ascii="Calibri" w:eastAsia="Calibri" w:hAnsi="Calibri" w:cs="Calibri"/>
-                <w:sz w:val="24"/>
-                <w:szCs w:val="24"/>
-              </w:rPr>
-              <w:t xml:space="preserve"> a ray that start at the edge of the object, and passes through the centers of the Entrance pupil, Aperture stop, and the exit pupil.</w:t>
+              <w:t>Before we continue, we must introduce the concept of Chief Rays/Principle rays. Chief rays is a ray that start at the edge of the object, and passes through the centers of the Entrance pupil, Aperture stop, and the exit pupil.</w:t>
             </w:r>
           </w:p>
           <w:p>
@@ -7062,15 +7044,7 @@
               <w:spacing w:line="240" w:lineRule="auto"/>
             </w:pPr>
             <w:r>
-              <w:t xml:space="preserve">s_1 = </w:t>
-            </w:r>
-            <w:proofErr w:type="gramStart"/>
-            <w:r>
-              <w:t>{:s</w:t>
-            </w:r>
-            <w:proofErr w:type="gramEnd"/>
-            <w:r>
-              <w:t>_0f(</w:t>
+              <w:t>s_1 = {:s_0f(</w:t>
             </w:r>
             <w:proofErr w:type="spellStart"/>
             <w:r>
@@ -7086,15 +7060,7 @@
               <w:spacing w:line="240" w:lineRule="auto"/>
             </w:pPr>
             <w:r>
-              <w:t xml:space="preserve">s_2 = </w:t>
-            </w:r>
-            <w:proofErr w:type="gramStart"/>
-            <w:r>
-              <w:t>{:s</w:t>
-            </w:r>
-            <w:proofErr w:type="gramEnd"/>
-            <w:r>
-              <w:t>_0f(f-Ad):}/{:f^2-A^2d^2s_0^2:}</w:t>
+              <w:t>s_2 = {:s_0f(f-Ad):}/{:f^2-A^2d^2s_0^2:}</w:t>
             </w:r>
           </w:p>
           <w:p>
@@ -7107,15 +7073,7 @@
             </w:r>
             <w:proofErr w:type="spellEnd"/>
             <w:r>
-              <w:t xml:space="preserve"> = {:2Ads_0(s_0-</w:t>
-            </w:r>
-            <w:proofErr w:type="gramStart"/>
-            <w:r>
-              <w:t>f)f</w:t>
-            </w:r>
-            <w:proofErr w:type="gramEnd"/>
-            <w:r>
-              <w:t>^2:}/{:f^4-A^2d^2s_0^2:}</w:t>
+              <w:t xml:space="preserve"> = {:2Ads_0(s_0-f)f^2:}/{:f^4-A^2d^2s_0^2:}</w:t>
             </w:r>
           </w:p>
         </w:tc>
@@ -7493,31 +7451,124 @@
           </w:tcPr>
           <w:p>
             <w:pPr>
-              <w:spacing w:line="240" w:lineRule="auto"/>
-            </w:pPr>
-            <w:r>
+              <w:autoSpaceDE w:val="0"/>
+              <w:autoSpaceDN w:val="0"/>
+              <w:adjustRightInd w:val="0"/>
+              <w:spacing w:line="240" w:lineRule="auto"/>
+              <w:rPr>
+                <w:rFonts w:ascii="Helvetica" w:hAnsi="Helvetica"/>
+              </w:rPr>
+            </w:pPr>
+            <w:r>
+              <w:rPr>
+                <w:rFonts w:ascii="Helvetica" w:hAnsi="Helvetica"/>
+                <w:lang w:val="en-US"/>
+              </w:rPr>
+              <w:t xml:space="preserve">Simple </w:t>
+            </w:r>
+            <w:proofErr w:type="gramStart"/>
+            <w:r>
+              <w:rPr>
+                <w:rFonts w:ascii="Helvetica" w:hAnsi="Helvetica"/>
+                <w:lang w:val="en-US"/>
+              </w:rPr>
+              <w:t>magnifier :</w:t>
+            </w:r>
+            <w:proofErr w:type="gramEnd"/>
+            <w:r>
+              <w:rPr>
+                <w:rFonts w:ascii="Helvetica" w:hAnsi="Helvetica"/>
+                <w:lang w:val="en-US"/>
+              </w:rPr>
+              <w:t xml:space="preserve"> </w:t>
+            </w:r>
+            <w:r>
+              <w:rPr>
+                <w:rFonts w:ascii="Helvetica" w:hAnsi="Helvetica"/>
+                <w:iCs/>
+                <w:lang w:val="en-US"/>
+              </w:rPr>
+              <w:t>a positive lens, provide an image of a nearly object that is</w:t>
+            </w:r>
+            <w:r>
+              <w:rPr>
+                <w:rFonts w:ascii="Helvetica" w:hAnsi="Helvetica"/>
+                <w:iCs/>
+                <w:lang w:val="en-US"/>
+              </w:rPr>
+              <w:t xml:space="preserve"> </w:t>
+            </w:r>
+            <w:r>
+              <w:rPr>
+                <w:rFonts w:ascii="Helvetica" w:hAnsi="Helvetica"/>
+                <w:iCs/>
+                <w:lang w:val="en-US"/>
+              </w:rPr>
+              <w:t>larger than the image seen by the unaided eye.</w:t>
+            </w:r>
+          </w:p>
+          <w:p>
+            <w:pPr>
+              <w:spacing w:line="240" w:lineRule="auto"/>
+              <w:rPr>
+                <w:rFonts w:ascii="Helvetica" w:hAnsi="Helvetica"/>
+              </w:rPr>
+            </w:pPr>
+          </w:p>
+          <w:p>
+            <w:pPr>
+              <w:spacing w:line="240" w:lineRule="auto"/>
+              <w:rPr>
+                <w:rFonts w:ascii="Helvetica" w:hAnsi="Helvetica"/>
+              </w:rPr>
+            </w:pPr>
+            <w:r>
+              <w:rPr>
+                <w:rFonts w:ascii="Helvetica" w:hAnsi="Helvetica"/>
+              </w:rPr>
               <w:t>Angular magnification M: the ratio of the retinal image as seen through the instrument over the size of the retinal image as seen by the unaided eye at normal viewing distance</w:t>
             </w:r>
           </w:p>
           <w:p>
             <w:pPr>
               <w:spacing w:line="240" w:lineRule="auto"/>
-            </w:pPr>
-          </w:p>
-          <w:p>
-            <w:pPr>
-              <w:spacing w:line="240" w:lineRule="auto"/>
-            </w:pPr>
-            <w:r>
+              <w:rPr>
+                <w:rFonts w:ascii="Helvetica" w:hAnsi="Helvetica"/>
+              </w:rPr>
+            </w:pPr>
+          </w:p>
+          <w:p>
+            <w:pPr>
+              <w:spacing w:line="240" w:lineRule="auto"/>
+              <w:rPr>
+                <w:rFonts w:ascii="Helvetica" w:hAnsi="Helvetica"/>
+              </w:rPr>
+            </w:pPr>
+            <w:r>
+              <w:rPr>
+                <w:rFonts w:ascii="Helvetica" w:hAnsi="Helvetica"/>
+              </w:rPr>
               <w:t xml:space="preserve">Eyepieces or Oculars: To reduce transverse chromatic aberration, two </w:t>
             </w:r>
             <w:proofErr w:type="spellStart"/>
             <w:r>
+              <w:rPr>
+                <w:rFonts w:ascii="Helvetica" w:hAnsi="Helvetica"/>
+              </w:rPr>
               <w:t>lense</w:t>
             </w:r>
             <w:proofErr w:type="spellEnd"/>
             <w:r>
+              <w:rPr>
+                <w:rFonts w:ascii="Helvetica" w:hAnsi="Helvetica"/>
+              </w:rPr>
               <w:t xml:space="preserve"> are most often used.</w:t>
+            </w:r>
+            <w:r>
+              <w:rPr>
+                <w:rFonts w:ascii="Helvetica" w:hAnsi="Helvetica"/>
+              </w:rPr>
+              <w:t xml:space="preserve"> The effective focal length f of the two thin lenses separated by a distance L is given below.</w:t>
             </w:r>
           </w:p>
         </w:tc>
@@ -7568,6 +7619,66 @@
             <w:pPr>
               <w:spacing w:line="240" w:lineRule="auto"/>
             </w:pPr>
+            <w:r>
+              <w:t>Angular Magnification M</w:t>
+            </w:r>
+          </w:p>
+          <w:p>
+            <w:pPr>
+              <w:spacing w:line="240" w:lineRule="auto"/>
+            </w:pPr>
+            <w:r>
+              <w:t xml:space="preserve">M = 25/f    |   image viewed at </w:t>
+            </w:r>
+            <w:proofErr w:type="spellStart"/>
+            <w:r>
+              <w:t>infitiy</w:t>
+            </w:r>
+            <w:proofErr w:type="spellEnd"/>
+            <w:r>
+              <w:t>; object is moved to focal point</w:t>
+            </w:r>
+          </w:p>
+          <w:p>
+            <w:pPr>
+              <w:spacing w:line="240" w:lineRule="auto"/>
+            </w:pPr>
+            <w:r>
+              <w:t xml:space="preserve">M = 25/f + 1 | image viewed at normal near point; image is just </w:t>
+            </w:r>
+            <w:r>
+              <w:lastRenderedPageBreak/>
+              <w:t>inside the focal point</w:t>
+            </w:r>
+          </w:p>
+          <w:p>
+            <w:pPr>
+              <w:spacing w:line="240" w:lineRule="auto"/>
+            </w:pPr>
+          </w:p>
+          <w:p>
+            <w:pPr>
+              <w:spacing w:line="240" w:lineRule="auto"/>
+            </w:pPr>
+            <w:r>
+              <w:t>Eyepieces or Oculars:</w:t>
+            </w:r>
+          </w:p>
+          <w:p>
+            <w:pPr>
+              <w:spacing w:line="240" w:lineRule="auto"/>
+            </w:pPr>
+            <w:r>
+              <w:t>1/f = 1/f_1 + 1/f_2 – L/{f_1f_2}</w:t>
+            </w:r>
+          </w:p>
+          <w:p>
+            <w:pPr>
+              <w:spacing w:line="240" w:lineRule="auto"/>
+            </w:pPr>
+            <w:r>
+              <w:t>L = ½(f_1+f_2)</w:t>
+            </w:r>
           </w:p>
         </w:tc>
       </w:tr>
@@ -7595,6 +7706,7 @@
               <w:rPr>
                 <w:b/>
               </w:rPr>
+              <w:lastRenderedPageBreak/>
               <w:t>Drawing/Animation</w:t>
             </w:r>
           </w:p>
@@ -7784,7 +7896,6 @@
               <w:rPr>
                 <w:b/>
               </w:rPr>
-              <w:lastRenderedPageBreak/>
               <w:t>Subcategory</w:t>
             </w:r>
           </w:p>
@@ -8557,7 +8668,124 @@
           <w:p>
             <w:pPr>
               <w:spacing w:line="240" w:lineRule="auto"/>
-            </w:pPr>
+              <w:rPr>
+                <w:noProof/>
+                <w:lang w:val="en-US" w:eastAsia="en-US"/>
+              </w:rPr>
+            </w:pPr>
+            <w:r>
+              <w:rPr>
+                <w:noProof/>
+                <w:lang w:val="en-US" w:eastAsia="en-US"/>
+              </w:rPr>
+              <w:t>Keplarian telescope</w:t>
+            </w:r>
+          </w:p>
+          <w:p>
+            <w:pPr>
+              <w:spacing w:line="240" w:lineRule="auto"/>
+            </w:pPr>
+            <w:r>
+              <w:rPr>
+                <w:noProof/>
+                <w:lang w:val="en-US" w:eastAsia="en-US"/>
+              </w:rPr>
+              <w:lastRenderedPageBreak/>
+              <w:drawing>
+                <wp:inline distT="0" distB="0" distL="0" distR="0">
+                  <wp:extent cx="3886200" cy="1885950"/>
+                  <wp:effectExtent l="0" t="0" r="0" b="0"/>
+                  <wp:docPr id="11" name="Picture 11" descr="C:\Users\Ryan\AppData\Local\Microsoft\Windows\INetCache\Content.Word\galileantelescope.png"/>
+                  <wp:cNvGraphicFramePr>
+                    <a:graphicFrameLocks xmlns:a="http://schemas.openxmlformats.org/drawingml/2006/main" noChangeAspect="1"/>
+                  </wp:cNvGraphicFramePr>
+                  <a:graphic xmlns:a="http://schemas.openxmlformats.org/drawingml/2006/main">
+                    <a:graphicData uri="http://schemas.openxmlformats.org/drawingml/2006/picture">
+                      <pic:pic xmlns:pic="http://schemas.openxmlformats.org/drawingml/2006/picture">
+                        <pic:nvPicPr>
+                          <pic:cNvPr id="0" name="Picture 16" descr="C:\Users\Ryan\AppData\Local\Microsoft\Windows\INetCache\Content.Word\galileantelescope.png"/>
+                          <pic:cNvPicPr>
+                            <a:picLocks noChangeAspect="1" noChangeArrowheads="1"/>
+                          </pic:cNvPicPr>
+                        </pic:nvPicPr>
+                        <pic:blipFill>
+                          <a:blip r:embed="rId20">
+                            <a:extLst>
+                              <a:ext uri="{28A0092B-C50C-407E-A947-70E740481C1C}">
+                                <a14:useLocalDpi xmlns:a14="http://schemas.microsoft.com/office/drawing/2010/main" val="0"/>
+                              </a:ext>
+                            </a:extLst>
+                          </a:blip>
+                          <a:srcRect/>
+                          <a:stretch>
+                            <a:fillRect/>
+                          </a:stretch>
+                        </pic:blipFill>
+                        <pic:spPr bwMode="auto">
+                          <a:xfrm>
+                            <a:off x="0" y="0"/>
+                            <a:ext cx="3886200" cy="1885950"/>
+                          </a:xfrm>
+                          <a:prstGeom prst="rect">
+                            <a:avLst/>
+                          </a:prstGeom>
+                          <a:noFill/>
+                          <a:ln>
+                            <a:noFill/>
+                          </a:ln>
+                        </pic:spPr>
+                      </pic:pic>
+                    </a:graphicData>
+                  </a:graphic>
+                </wp:inline>
+              </w:drawing>
+            </w:r>
+          </w:p>
+          <w:p>
+            <w:pPr>
+              <w:spacing w:line="240" w:lineRule="auto"/>
+            </w:pPr>
+          </w:p>
+          <w:p>
+            <w:pPr>
+              <w:spacing w:line="240" w:lineRule="auto"/>
+            </w:pPr>
+            <w:r>
+              <w:t>Galilean telescope</w:t>
+            </w:r>
+          </w:p>
+          <w:p>
+            <w:pPr>
+              <w:spacing w:line="240" w:lineRule="auto"/>
+            </w:pPr>
+            <w:bookmarkStart w:id="0" w:name="_GoBack"/>
+            <w:bookmarkEnd w:id="0"/>
+            <w:r>
+              <w:pict>
+                <v:shapetype id="_x0000_t75" coordsize="21600,21600" o:spt="75" o:preferrelative="t" path="m@4@5l@4@11@9@11@9@5xe" filled="f" stroked="f">
+                  <v:stroke joinstyle="miter"/>
+                  <v:formulas>
+                    <v:f eqn="if lineDrawn pixelLineWidth 0"/>
+                    <v:f eqn="sum @0 1 0"/>
+                    <v:f eqn="sum 0 0 @1"/>
+                    <v:f eqn="prod @2 1 2"/>
+                    <v:f eqn="prod @3 21600 pixelWidth"/>
+                    <v:f eqn="prod @3 21600 pixelHeight"/>
+                    <v:f eqn="sum @0 0 1"/>
+                    <v:f eqn="prod @6 1 2"/>
+                    <v:f eqn="prod @7 21600 pixelWidth"/>
+                    <v:f eqn="sum @8 21600 0"/>
+                    <v:f eqn="prod @7 21600 pixelHeight"/>
+                    <v:f eqn="sum @10 21600 0"/>
+                  </v:formulas>
+                  <v:path o:extrusionok="f" gradientshapeok="t" o:connecttype="rect"/>
+                  <o:lock v:ext="edit" aspectratio="t"/>
+                </v:shapetype>
+                <v:shape id="_x0000_i1028" type="#_x0000_t75" style="width:306pt;height:148.5pt">
+                  <v:imagedata r:id="rId21" o:title="galileantelescope"/>
+                </v:shape>
+              </w:pict>
+            </w:r>
           </w:p>
         </w:tc>
       </w:tr>
@@ -8585,6 +8813,7 @@
               <w:rPr>
                 <w:b/>
               </w:rPr>
+              <w:lastRenderedPageBreak/>
               <w:t>Relevant Tags</w:t>
             </w:r>
           </w:p>
@@ -8871,17 +9100,7 @@
                 <w:szCs w:val="20"/>
                 <w:highlight w:val="white"/>
               </w:rPr>
-              <w:t xml:space="preserve"> If the phase difference is not constant then the light is </w:t>
-            </w:r>
-            <w:r>
-              <w:rPr>
-                <w:rFonts w:ascii="Georgia" w:eastAsia="Georgia" w:hAnsi="Georgia" w:cs="Georgia"/>
-                <w:sz w:val="20"/>
-                <w:szCs w:val="20"/>
-                <w:highlight w:val="white"/>
-              </w:rPr>
-              <w:lastRenderedPageBreak/>
-              <w:t>incoherent. An example of which is the sun’s light, which is mostly incoherent.</w:t>
+              <w:t xml:space="preserve"> If the phase difference is not constant then the light is incoherent. An example of which is the sun’s light, which is mostly incoherent.</w:t>
             </w:r>
           </w:p>
           <w:p>
@@ -8915,7 +9134,6 @@
               <w:rPr>
                 <w:b/>
               </w:rPr>
-              <w:lastRenderedPageBreak/>
               <w:t>Formula</w:t>
             </w:r>
           </w:p>
@@ -9087,6 +9305,7 @@
               <w:rPr>
                 <w:b/>
               </w:rPr>
+              <w:lastRenderedPageBreak/>
               <w:t>Category</w:t>
             </w:r>
           </w:p>
@@ -9588,24 +9807,42 @@
                 <w:sz w:val="24"/>
                 <w:szCs w:val="24"/>
               </w:rPr>
-              <w:t>{1}{2}ka\sin\theta</w:t>
-            </w:r>
-          </w:p>
-          <w:p>
-            <w:pPr>
-              <w:spacing w:line="240" w:lineRule="auto"/>
+              <w:t>{1}{2}</w:t>
+            </w:r>
+            <w:proofErr w:type="spellStart"/>
+            <w:r>
               <w:rPr>
                 <w:rFonts w:asciiTheme="minorHAnsi" w:hAnsiTheme="minorHAnsi"/>
                 <w:sz w:val="24"/>
                 <w:szCs w:val="24"/>
               </w:rPr>
-            </w:pPr>
+              <w:t>ka</w:t>
+            </w:r>
+            <w:proofErr w:type="spellEnd"/>
             <w:r>
               <w:rPr>
                 <w:rFonts w:asciiTheme="minorHAnsi" w:hAnsiTheme="minorHAnsi"/>
                 <w:sz w:val="24"/>
                 <w:szCs w:val="24"/>
               </w:rPr>
+              <w:t>\sin\theta</w:t>
+            </w:r>
+          </w:p>
+          <w:p>
+            <w:pPr>
+              <w:spacing w:line="240" w:lineRule="auto"/>
+              <w:rPr>
+                <w:rFonts w:asciiTheme="minorHAnsi" w:hAnsiTheme="minorHAnsi"/>
+                <w:sz w:val="24"/>
+                <w:szCs w:val="24"/>
+              </w:rPr>
+            </w:pPr>
+            <w:r>
+              <w:rPr>
+                <w:rFonts w:asciiTheme="minorHAnsi" w:hAnsiTheme="minorHAnsi"/>
+                <w:sz w:val="24"/>
+                <w:szCs w:val="24"/>
+              </w:rPr>
               <w:t>Many slit</w:t>
             </w:r>
           </w:p>
@@ -9750,7 +9987,25 @@
                 <w:sz w:val="24"/>
                 <w:szCs w:val="24"/>
               </w:rPr>
-              <w:t>{1}{2}ka\sin\theta</w:t>
+              <w:t>{1}{2}</w:t>
+            </w:r>
+            <w:proofErr w:type="spellStart"/>
+            <w:r>
+              <w:rPr>
+                <w:rFonts w:asciiTheme="minorHAnsi" w:hAnsiTheme="minorHAnsi" w:cs="Courier New"/>
+                <w:sz w:val="24"/>
+                <w:szCs w:val="24"/>
+              </w:rPr>
+              <w:t>ka</w:t>
+            </w:r>
+            <w:proofErr w:type="spellEnd"/>
+            <w:r>
+              <w:rPr>
+                <w:rFonts w:asciiTheme="minorHAnsi" w:hAnsiTheme="minorHAnsi" w:cs="Courier New"/>
+                <w:sz w:val="24"/>
+                <w:szCs w:val="24"/>
+              </w:rPr>
+              <w:t>\sin\theta</w:t>
             </w:r>
           </w:p>
         </w:tc>
@@ -9828,7 +10083,6 @@
               <w:rPr>
                 <w:b/>
               </w:rPr>
-              <w:lastRenderedPageBreak/>
               <w:t>Relevant Tags</w:t>
             </w:r>
           </w:p>
@@ -10065,6 +10319,7 @@
               <w:rPr>
                 <w:b/>
               </w:rPr>
+              <w:lastRenderedPageBreak/>
               <w:t>Description</w:t>
             </w:r>
           </w:p>
@@ -10609,11 +10864,9 @@
                 <w:szCs w:val="21"/>
                 <w:shd w:val="clear" w:color="auto" w:fill="FFFFFF"/>
               </w:rPr>
-              <w:lastRenderedPageBreak/>
               <w:t xml:space="preserve">Circular &amp; Elliptical polarization is when the vector rotates in the plane </w:t>
             </w:r>
             <w:proofErr w:type="spellStart"/>
-            <w:proofErr w:type="gramStart"/>
             <w:r>
               <w:rPr>
                 <w:color w:val="252525"/>
@@ -10624,7 +10877,6 @@
               <w:t>x,y</w:t>
             </w:r>
             <w:proofErr w:type="spellEnd"/>
-            <w:proofErr w:type="gramEnd"/>
             <w:r>
               <w:rPr>
                 <w:color w:val="252525"/>
@@ -10726,7 +10978,6 @@
               <w:rPr>
                 <w:b/>
               </w:rPr>
-              <w:lastRenderedPageBreak/>
               <w:t>Formula</w:t>
             </w:r>
           </w:p>
@@ -10763,6 +11014,7 @@
                 <w:vertAlign w:val="subscript"/>
                 <w:lang w:val="en-US" w:eastAsia="en-US"/>
               </w:rPr>
+              <w:lastRenderedPageBreak/>
               <w:drawing>
                 <wp:inline distT="0" distB="0" distL="0" distR="0" wp14:anchorId="058B9DA7" wp14:editId="582BBFEC">
                   <wp:extent cx="2019300" cy="898155"/>
@@ -10781,7 +11033,7 @@
                           </pic:cNvPicPr>
                         </pic:nvPicPr>
                         <pic:blipFill>
-                          <a:blip r:embed="rId20">
+                          <a:blip r:embed="rId22">
                             <a:extLst>
                               <a:ext uri="{28A0092B-C50C-407E-A947-70E740481C1C}">
                                 <a14:useLocalDpi xmlns:a14="http://schemas.microsoft.com/office/drawing/2010/main" val="0"/>
@@ -10818,15 +11070,7 @@
               <w:spacing w:line="240" w:lineRule="auto"/>
             </w:pPr>
             <w:r>
-              <w:t>\tilde E_0 = [[E_{0x}</w:t>
-            </w:r>
-            <w:proofErr w:type="gramStart"/>
-            <w:r>
-              <w:t>],[</w:t>
-            </w:r>
-            <w:proofErr w:type="gramEnd"/>
-            <w:r>
-              <w:t>E_{0y}]] = [[E_{0x}e^{</w:t>
+              <w:t>\tilde E_0 = [[E_{0x}],[E_{0y}]] = [[E_{0x}e^{</w:t>
             </w:r>
             <w:proofErr w:type="spellStart"/>
             <w:r>
@@ -10894,7 +11138,7 @@
                           </pic:cNvPicPr>
                         </pic:nvPicPr>
                         <pic:blipFill>
-                          <a:blip r:embed="rId21">
+                          <a:blip r:embed="rId23">
                             <a:extLst>
                               <a:ext uri="{28A0092B-C50C-407E-A947-70E740481C1C}">
                                 <a14:useLocalDpi xmlns:a14="http://schemas.microsoft.com/office/drawing/2010/main" val="0"/>
@@ -10965,7 +11209,7 @@
                           </pic:cNvPicPr>
                         </pic:nvPicPr>
                         <pic:blipFill>
-                          <a:blip r:embed="rId22">
+                          <a:blip r:embed="rId24">
                             <a:extLst>
                               <a:ext uri="{28A0092B-C50C-407E-A947-70E740481C1C}">
                                 <a14:useLocalDpi xmlns:a14="http://schemas.microsoft.com/office/drawing/2010/main" val="0"/>
@@ -11005,29 +11249,9 @@
               <w:t>Elliptical polarization equations</w:t>
             </w:r>
             <w:r>
-              <w:lastRenderedPageBreak/>
               <w:pict>
-                <v:shapetype id="_x0000_t75" coordsize="21600,21600" o:spt="75" o:preferrelative="t" path="m@4@5l@4@11@9@11@9@5xe" filled="f" stroked="f">
-                  <v:stroke joinstyle="miter"/>
-                  <v:formulas>
-                    <v:f eqn="if lineDrawn pixelLineWidth 0"/>
-                    <v:f eqn="sum @0 1 0"/>
-                    <v:f eqn="sum 0 0 @1"/>
-                    <v:f eqn="prod @2 1 2"/>
-                    <v:f eqn="prod @3 21600 pixelWidth"/>
-                    <v:f eqn="prod @3 21600 pixelHeight"/>
-                    <v:f eqn="sum @0 0 1"/>
-                    <v:f eqn="prod @6 1 2"/>
-                    <v:f eqn="prod @7 21600 pixelWidth"/>
-                    <v:f eqn="sum @8 21600 0"/>
-                    <v:f eqn="prod @7 21600 pixelHeight"/>
-                    <v:f eqn="sum @10 21600 0"/>
-                  </v:formulas>
-                  <v:path o:extrusionok="f" gradientshapeok="t" o:connecttype="rect"/>
-                  <o:lock v:ext="edit" aspectratio="t"/>
-                </v:shapetype>
                 <v:shape id="_x0000_i1025" type="#_x0000_t75" style="width:306pt;height:156pt">
-                  <v:imagedata r:id="rId23" o:title="Capture4"/>
+                  <v:imagedata r:id="rId25" o:title="Capture4"/>
                 </v:shape>
               </w:pict>
             </w:r>
@@ -11258,6 +11482,7 @@
               <w:rPr>
                 <w:b/>
               </w:rPr>
+              <w:lastRenderedPageBreak/>
               <w:t>Subcategory</w:t>
             </w:r>
           </w:p>
@@ -11590,7 +11815,7 @@
                           </pic:cNvPicPr>
                         </pic:nvPicPr>
                         <pic:blipFill>
-                          <a:blip r:embed="rId24">
+                          <a:blip r:embed="rId26">
                             <a:extLst>
                               <a:ext uri="{28A0092B-C50C-407E-A947-70E740481C1C}">
                                 <a14:useLocalDpi xmlns:a14="http://schemas.microsoft.com/office/drawing/2010/main" val="0"/>
@@ -11627,15 +11852,7 @@
               <w:spacing w:line="240" w:lineRule="auto"/>
             </w:pPr>
             <w:r>
-              <w:t>M = ((cos^2</w:t>
-            </w:r>
-            <w:proofErr w:type="gramStart"/>
-            <w:r>
-              <w:t>theta,sinthetacostheta</w:t>
-            </w:r>
-            <w:proofErr w:type="gramEnd"/>
-            <w:r>
-              <w:t>),(</w:t>
+              <w:t>M = ((cos^2theta,sinthetacostheta),(</w:t>
             </w:r>
             <w:proofErr w:type="spellStart"/>
             <w:r>
@@ -11651,15 +11868,7 @@
               <w:spacing w:line="240" w:lineRule="auto"/>
             </w:pPr>
             <w:r>
-              <w:t>M = ((0,0</w:t>
-            </w:r>
-            <w:proofErr w:type="gramStart"/>
-            <w:r>
-              <w:t>),(</w:t>
-            </w:r>
-            <w:proofErr w:type="gramEnd"/>
-            <w:r>
-              <w:t>0,1))</w:t>
+              <w:t>M = ((0,0),(0,1))</w:t>
             </w:r>
             <w:r>
               <w:t xml:space="preserve"> ; if theta = 90^@</w:t>
@@ -11670,7 +11879,6 @@
               <w:spacing w:line="240" w:lineRule="auto"/>
             </w:pPr>
             <w:r>
-              <w:lastRenderedPageBreak/>
               <w:t>Phase Retarder</w:t>
             </w:r>
           </w:p>
@@ -11679,15 +11887,7 @@
               <w:spacing w:line="240" w:lineRule="auto"/>
             </w:pPr>
             <w:r>
-              <w:t>OPD = {(4m+</w:t>
-            </w:r>
-            <w:proofErr w:type="gramStart"/>
-            <w:r>
-              <w:t>1)lambda</w:t>
-            </w:r>
-            <w:proofErr w:type="gramEnd"/>
-            <w:r>
-              <w:t xml:space="preserve">} / 4 implies </w:t>
+              <w:t xml:space="preserve">OPD = {(4m+1)lambda} / 4 implies </w:t>
             </w:r>
             <w:proofErr w:type="spellStart"/>
             <w:r>
@@ -11703,15 +11903,7 @@
               <w:spacing w:line="240" w:lineRule="auto"/>
             </w:pPr>
             <w:r>
-              <w:t>OPD = {(4m+</w:t>
-            </w:r>
-            <w:proofErr w:type="gramStart"/>
-            <w:r>
-              <w:t>1)lambda</w:t>
-            </w:r>
-            <w:proofErr w:type="gramEnd"/>
-            <w:r>
-              <w:t xml:space="preserve">} / </w:t>
+              <w:t xml:space="preserve">OPD = {(4m+1)lambda} / </w:t>
             </w:r>
             <w:r>
               <w:t xml:space="preserve">2 implies </w:t>
@@ -11730,15 +11922,7 @@
               <w:spacing w:line="240" w:lineRule="auto"/>
             </w:pPr>
             <w:r>
-              <w:t>OPD = {(4m+</w:t>
-            </w:r>
-            <w:proofErr w:type="gramStart"/>
-            <w:r>
-              <w:t>1)lambda</w:t>
-            </w:r>
-            <w:proofErr w:type="gramEnd"/>
-            <w:r>
-              <w:t xml:space="preserve">}  implies </w:t>
+              <w:t xml:space="preserve">OPD = {(4m+1)lambda}  implies </w:t>
             </w:r>
             <w:proofErr w:type="spellStart"/>
             <w:r>
@@ -11746,15 +11930,12 @@
             </w:r>
             <w:proofErr w:type="spellEnd"/>
             <w:r>
-              <w:t>=+-2pi</w:t>
-            </w:r>
-            <w:r>
-              <w:t xml:space="preserve"> </w:t>
+              <w:t xml:space="preserve">=+-2pi </w:t>
             </w:r>
             <w:r>
               <w:pict>
                 <v:shape id="_x0000_i1026" type="#_x0000_t75" style="width:301.5pt;height:106.5pt">
-                  <v:imagedata r:id="rId25" o:title="Capture6"/>
+                  <v:imagedata r:id="rId27" o:title="Capture6"/>
                 </v:shape>
               </w:pict>
             </w:r>
@@ -11798,7 +11979,7 @@
             <w:r>
               <w:pict>
                 <v:shape id="_x0000_i1027" type="#_x0000_t75" style="width:255.75pt;height:42.75pt">
-                  <v:imagedata r:id="rId26" o:title="Capture7"/>
+                  <v:imagedata r:id="rId28" o:title="Capture7"/>
                 </v:shape>
               </w:pict>
             </w:r>
@@ -11808,10 +11989,9 @@
               <w:spacing w:line="240" w:lineRule="auto"/>
             </w:pPr>
             <w:r>
+              <w:lastRenderedPageBreak/>
               <w:t>M = ((cosbeta,-sinbeta),(sinbeta,cosbeta))</w:t>
             </w:r>
-            <w:bookmarkStart w:id="0" w:name="_GoBack"/>
-            <w:bookmarkEnd w:id="0"/>
           </w:p>
         </w:tc>
       </w:tr>
@@ -11888,7 +12068,7 @@
                           </pic:cNvPicPr>
                         </pic:nvPicPr>
                         <pic:blipFill>
-                          <a:blip r:embed="rId27" cstate="print">
+                          <a:blip r:embed="rId29" cstate="print">
                             <a:extLst>
                               <a:ext uri="{28A0092B-C50C-407E-A947-70E740481C1C}">
                                 <a14:useLocalDpi xmlns:a14="http://schemas.microsoft.com/office/drawing/2010/main" val="0"/>
@@ -12003,7 +12183,7 @@
 </file>
 
 <file path=word/numbering.xml><?xml version="1.0" encoding="utf-8"?>
-<w:numbering xmlns:wpc="http://schemas.microsoft.com/office/word/2010/wordprocessingCanvas" xmlns:cx="http://schemas.microsoft.com/office/drawing/2014/chartex" xmlns:cx1="http://schemas.microsoft.com/office/drawing/2015/9/8/chartex" xmlns:cx2="http://schemas.microsoft.com/office/drawing/2015/10/21/chartex" xmlns:mc="http://schemas.openxmlformats.org/markup-compatibility/2006" xmlns:o="urn:schemas-microsoft-com:office:office" xmlns:r="http://schemas.openxmlformats.org/officeDocument/2006/relationships" xmlns:m="http://schemas.openxmlformats.org/officeDocument/2006/math" xmlns:v="urn:schemas-microsoft-com:vml" xmlns:wp14="http://schemas.microsoft.com/office/word/2010/wordprocessingDrawing" xmlns:wp="http://schemas.openxmlformats.org/drawingml/2006/wordprocessingDrawing" xmlns:w10="urn:schemas-microsoft-com:office:word" xmlns:w="http://schemas.openxmlformats.org/wordprocessingml/2006/main" xmlns:w14="http://schemas.microsoft.com/office/word/2010/wordml" xmlns:w15="http://schemas.microsoft.com/office/word/2012/wordml" xmlns:w16se="http://schemas.microsoft.com/office/word/2015/wordml/symex" xmlns:wpg="http://schemas.microsoft.com/office/word/2010/wordprocessingGroup" xmlns:wpi="http://schemas.microsoft.com/office/word/2010/wordprocessingInk" xmlns:wne="http://schemas.microsoft.com/office/word/2006/wordml" xmlns:wps="http://schemas.microsoft.com/office/word/2010/wordprocessingShape" mc:Ignorable="w14 w15 w16se wp14">
+<w:numbering xmlns:wpc="http://schemas.microsoft.com/office/word/2010/wordprocessingCanvas" xmlns:mc="http://schemas.openxmlformats.org/markup-compatibility/2006" xmlns:o="urn:schemas-microsoft-com:office:office" xmlns:r="http://schemas.openxmlformats.org/officeDocument/2006/relationships" xmlns:m="http://schemas.openxmlformats.org/officeDocument/2006/math" xmlns:v="urn:schemas-microsoft-com:vml" xmlns:wp14="http://schemas.microsoft.com/office/word/2010/wordprocessingDrawing" xmlns:wp="http://schemas.openxmlformats.org/drawingml/2006/wordprocessingDrawing" xmlns:w10="urn:schemas-microsoft-com:office:word" xmlns:w="http://schemas.openxmlformats.org/wordprocessingml/2006/main" xmlns:w14="http://schemas.microsoft.com/office/word/2010/wordml" xmlns:w15="http://schemas.microsoft.com/office/word/2012/wordml" xmlns:wpg="http://schemas.microsoft.com/office/word/2010/wordprocessingGroup" xmlns:wpi="http://schemas.microsoft.com/office/word/2010/wordprocessingInk" xmlns:wne="http://schemas.microsoft.com/office/word/2006/wordml" xmlns:wps="http://schemas.microsoft.com/office/word/2010/wordprocessingShape" mc:Ignorable="w14 w15 wp14">
   <w:abstractNum w:abstractNumId="0" w15:restartNumberingAfterBreak="0">
     <w:nsid w:val="2FF210D9"/>
     <w:multiLevelType w:val="multilevel"/>
@@ -12588,7 +12768,7 @@
 </file>
 
 <file path=word/styles.xml><?xml version="1.0" encoding="utf-8"?>
-<w:styles xmlns:mc="http://schemas.openxmlformats.org/markup-compatibility/2006" xmlns:r="http://schemas.openxmlformats.org/officeDocument/2006/relationships" xmlns:w="http://schemas.openxmlformats.org/wordprocessingml/2006/main" xmlns:w14="http://schemas.microsoft.com/office/word/2010/wordml" xmlns:w15="http://schemas.microsoft.com/office/word/2012/wordml" xmlns:w16se="http://schemas.microsoft.com/office/word/2015/wordml/symex" mc:Ignorable="w14 w15 w16se">
+<w:styles xmlns:mc="http://schemas.openxmlformats.org/markup-compatibility/2006" xmlns:r="http://schemas.openxmlformats.org/officeDocument/2006/relationships" xmlns:w="http://schemas.openxmlformats.org/wordprocessingml/2006/main" xmlns:w14="http://schemas.microsoft.com/office/word/2010/wordml" xmlns:w15="http://schemas.microsoft.com/office/word/2012/wordml" mc:Ignorable="w14 w15">
   <w:docDefaults>
     <w:rPrDefault>
       <w:rPr>
@@ -12605,7 +12785,7 @@
       </w:pPr>
     </w:pPrDefault>
   </w:docDefaults>
-  <w:latentStyles w:defLockedState="0" w:defUIPriority="99" w:defSemiHidden="0" w:defUnhideWhenUsed="0" w:defQFormat="0" w:count="373">
+  <w:latentStyles w:defLockedState="0" w:defUIPriority="99" w:defSemiHidden="0" w:defUnhideWhenUsed="0" w:defQFormat="0" w:count="371">
     <w:lsdException w:name="Normal" w:uiPriority="0" w:qFormat="1"/>
     <w:lsdException w:name="heading 1" w:uiPriority="9" w:qFormat="1"/>
     <w:lsdException w:name="heading 2" w:semiHidden="1" w:uiPriority="9" w:unhideWhenUsed="1" w:qFormat="1"/>
@@ -12711,6 +12891,7 @@
     <w:lsdException w:name="HTML Sample" w:semiHidden="1" w:unhideWhenUsed="1"/>
     <w:lsdException w:name="HTML Typewriter" w:semiHidden="1" w:unhideWhenUsed="1"/>
     <w:lsdException w:name="HTML Variable" w:semiHidden="1" w:unhideWhenUsed="1"/>
+    <w:lsdException w:name="Normal Table" w:semiHidden="1" w:unhideWhenUsed="1"/>
     <w:lsdException w:name="annotation subject" w:semiHidden="1" w:unhideWhenUsed="1"/>
     <w:lsdException w:name="No List" w:semiHidden="1" w:unhideWhenUsed="1"/>
     <w:lsdException w:name="Outline List 1" w:semiHidden="1" w:unhideWhenUsed="1"/>
@@ -12757,8 +12938,10 @@
     <w:lsdException w:name="Table Subtle 2" w:semiHidden="1" w:unhideWhenUsed="1"/>
     <w:lsdException w:name="Table Web 1" w:semiHidden="1" w:unhideWhenUsed="1"/>
     <w:lsdException w:name="Table Web 2" w:semiHidden="1" w:unhideWhenUsed="1"/>
+    <w:lsdException w:name="Table Web 3" w:semiHidden="1" w:unhideWhenUsed="1"/>
     <w:lsdException w:name="Balloon Text" w:semiHidden="1" w:unhideWhenUsed="1"/>
     <w:lsdException w:name="Table Grid" w:uiPriority="59"/>
+    <w:lsdException w:name="Table Theme" w:semiHidden="1" w:unhideWhenUsed="1"/>
     <w:lsdException w:name="Placeholder Text" w:semiHidden="1"/>
     <w:lsdException w:name="No Spacing" w:uiPriority="1" w:qFormat="1"/>
     <w:lsdException w:name="Light Shading" w:uiPriority="60"/>
@@ -12974,8 +13157,6 @@
     <w:lsdException w:name="List Table 5 Dark Accent 6" w:uiPriority="50"/>
     <w:lsdException w:name="List Table 6 Colorful Accent 6" w:uiPriority="51"/>
     <w:lsdException w:name="List Table 7 Colorful Accent 6" w:uiPriority="52"/>
-    <w:lsdException w:name="Mention" w:semiHidden="1" w:unhideWhenUsed="1"/>
-    <w:lsdException w:name="Smart Hyperlink" w:semiHidden="1" w:unhideWhenUsed="1"/>
   </w:latentStyles>
   <w:style w:type="paragraph" w:default="1" w:styleId="Normal">
     <w:name w:val="Normal"/>

</xml_diff>